<commit_message>
Completed PCA, t-SNE, UMAP Writeups
Along with minor changes to Methodology and EDA write up.
</commit_message>
<xml_diff>
--- a/Mod4-Capstone_Article/ADS599 Capstone Article - Team 7.docx
+++ b/Mod4-Capstone_Article/ADS599 Capstone Article - Team 7.docx
@@ -2982,7 +2982,25 @@
           <w:sz w:val="24"/>
           <w:szCs w:val="24"/>
         </w:rPr>
-        <w:t xml:space="preserve">Our platform approach is </w:t>
+        <w:t>Our platform</w:t>
+      </w:r>
+      <w:r>
+        <w:rPr>
+          <w:rFonts w:asciiTheme="majorBidi" w:eastAsia="Linux Libertine" w:hAnsiTheme="majorBidi" w:cstheme="majorBidi"/>
+          <w:color w:val="1F497D" w:themeColor="text2"/>
+          <w:sz w:val="24"/>
+          <w:szCs w:val="24"/>
+        </w:rPr>
+        <w:t>’s</w:t>
+      </w:r>
+      <w:r>
+        <w:rPr>
+          <w:rFonts w:asciiTheme="majorBidi" w:eastAsia="Linux Libertine" w:hAnsiTheme="majorBidi" w:cstheme="majorBidi"/>
+          <w:color w:val="1F497D" w:themeColor="text2"/>
+          <w:sz w:val="24"/>
+          <w:szCs w:val="24"/>
+        </w:rPr>
+        <w:t xml:space="preserve"> approach is </w:t>
       </w:r>
       <w:r>
         <w:rPr>
@@ -3000,7 +3018,16 @@
           <w:sz w:val="24"/>
           <w:szCs w:val="24"/>
         </w:rPr>
-        <w:t xml:space="preserve">, starting with data extraction. The FCS files were reformatted to ensure compatibility with Interactive Development Environments (IDEs), specifically Jupyter Notebook and Google </w:t>
+        <w:t>, starting with data extraction</w:t>
+      </w:r>
+      <w:r>
+        <w:rPr>
+          <w:rFonts w:asciiTheme="majorBidi" w:eastAsia="Linux Libertine" w:hAnsiTheme="majorBidi" w:cstheme="majorBidi"/>
+          <w:color w:val="1F497D" w:themeColor="text2"/>
+          <w:sz w:val="24"/>
+          <w:szCs w:val="24"/>
+        </w:rPr>
+        <w:t xml:space="preserve"> and the assumptions that data collected by Mair and </w:t>
       </w:r>
       <w:proofErr w:type="spellStart"/>
       <w:r>
@@ -3010,6 +3037,147 @@
           <w:sz w:val="24"/>
           <w:szCs w:val="24"/>
         </w:rPr>
+        <w:t>L</w:t>
+      </w:r>
+      <w:r>
+        <w:rPr>
+          <w:rFonts w:asciiTheme="majorBidi" w:eastAsia="Linux Libertine" w:hAnsiTheme="majorBidi" w:cstheme="majorBidi"/>
+          <w:color w:val="1F497D" w:themeColor="text2"/>
+          <w:sz w:val="24"/>
+          <w:szCs w:val="24"/>
+        </w:rPr>
+        <w:t>ei</w:t>
+      </w:r>
+      <w:r>
+        <w:rPr>
+          <w:rFonts w:asciiTheme="majorBidi" w:eastAsia="Linux Libertine" w:hAnsiTheme="majorBidi" w:cstheme="majorBidi"/>
+          <w:color w:val="1F497D" w:themeColor="text2"/>
+          <w:sz w:val="24"/>
+          <w:szCs w:val="24"/>
+        </w:rPr>
+        <w:t>chti</w:t>
+      </w:r>
+      <w:proofErr w:type="spellEnd"/>
+      <w:r>
+        <w:rPr>
+          <w:rFonts w:asciiTheme="majorBidi" w:eastAsia="Linux Libertine" w:hAnsiTheme="majorBidi" w:cstheme="majorBidi"/>
+          <w:color w:val="1F497D" w:themeColor="text2"/>
+          <w:sz w:val="24"/>
+          <w:szCs w:val="24"/>
+        </w:rPr>
+        <w:t xml:space="preserve"> (2020) were indeed peer-reviewed and reasonably correct</w:t>
+      </w:r>
+      <w:r>
+        <w:rPr>
+          <w:rFonts w:asciiTheme="majorBidi" w:eastAsia="Linux Libertine" w:hAnsiTheme="majorBidi" w:cstheme="majorBidi"/>
+          <w:color w:val="1F497D" w:themeColor="text2"/>
+          <w:sz w:val="24"/>
+          <w:szCs w:val="24"/>
+        </w:rPr>
+        <w:t xml:space="preserve">. The FCS files were </w:t>
+      </w:r>
+      <w:r>
+        <w:rPr>
+          <w:rFonts w:asciiTheme="majorBidi" w:eastAsia="Linux Libertine" w:hAnsiTheme="majorBidi" w:cstheme="majorBidi"/>
+          <w:color w:val="1F497D" w:themeColor="text2"/>
+          <w:sz w:val="24"/>
+          <w:szCs w:val="24"/>
+        </w:rPr>
+        <w:t xml:space="preserve">read using </w:t>
+      </w:r>
+      <w:proofErr w:type="spellStart"/>
+      <w:r>
+        <w:rPr>
+          <w:rFonts w:asciiTheme="majorBidi" w:eastAsia="Linux Libertine" w:hAnsiTheme="majorBidi" w:cstheme="majorBidi"/>
+          <w:color w:val="1F497D" w:themeColor="text2"/>
+          <w:sz w:val="24"/>
+          <w:szCs w:val="24"/>
+        </w:rPr>
+        <w:t>Flow</w:t>
+      </w:r>
+      <w:r>
+        <w:rPr>
+          <w:rFonts w:asciiTheme="majorBidi" w:eastAsia="Linux Libertine" w:hAnsiTheme="majorBidi" w:cstheme="majorBidi"/>
+          <w:color w:val="1F497D" w:themeColor="text2"/>
+          <w:sz w:val="24"/>
+          <w:szCs w:val="24"/>
+        </w:rPr>
+        <w:t>Cal</w:t>
+      </w:r>
+      <w:proofErr w:type="spellEnd"/>
+      <w:r>
+        <w:rPr>
+          <w:rFonts w:asciiTheme="majorBidi" w:eastAsia="Linux Libertine" w:hAnsiTheme="majorBidi" w:cstheme="majorBidi"/>
+          <w:color w:val="1F497D" w:themeColor="text2"/>
+          <w:sz w:val="24"/>
+          <w:szCs w:val="24"/>
+        </w:rPr>
+        <w:t xml:space="preserve">, which were then transformed into NumPy and Pandas objects </w:t>
+      </w:r>
+      <w:r>
+        <w:rPr>
+          <w:rFonts w:asciiTheme="majorBidi" w:eastAsia="Linux Libertine" w:hAnsiTheme="majorBidi" w:cstheme="majorBidi"/>
+          <w:color w:val="1F497D" w:themeColor="text2"/>
+          <w:sz w:val="24"/>
+          <w:szCs w:val="24"/>
+        </w:rPr>
+        <w:t xml:space="preserve">to </w:t>
+      </w:r>
+      <w:r>
+        <w:rPr>
+          <w:rFonts w:asciiTheme="majorBidi" w:eastAsia="Linux Libertine" w:hAnsiTheme="majorBidi" w:cstheme="majorBidi"/>
+          <w:color w:val="1F497D" w:themeColor="text2"/>
+          <w:sz w:val="24"/>
+          <w:szCs w:val="24"/>
+        </w:rPr>
+        <w:t>facilitate</w:t>
+      </w:r>
+      <w:r>
+        <w:rPr>
+          <w:rFonts w:asciiTheme="majorBidi" w:eastAsia="Linux Libertine" w:hAnsiTheme="majorBidi" w:cstheme="majorBidi"/>
+          <w:color w:val="1F497D" w:themeColor="text2"/>
+          <w:sz w:val="24"/>
+          <w:szCs w:val="24"/>
+        </w:rPr>
+        <w:t xml:space="preserve"> compatibility with Interactive Development Environments (IDEs), specifically </w:t>
+      </w:r>
+      <w:r>
+        <w:rPr>
+          <w:rFonts w:asciiTheme="majorBidi" w:eastAsia="Linux Libertine" w:hAnsiTheme="majorBidi" w:cstheme="majorBidi"/>
+          <w:color w:val="1F497D" w:themeColor="text2"/>
+          <w:sz w:val="24"/>
+          <w:szCs w:val="24"/>
+        </w:rPr>
+        <w:t xml:space="preserve">with </w:t>
+      </w:r>
+      <w:proofErr w:type="spellStart"/>
+      <w:r>
+        <w:rPr>
+          <w:rFonts w:asciiTheme="majorBidi" w:eastAsia="Linux Libertine" w:hAnsiTheme="majorBidi" w:cstheme="majorBidi"/>
+          <w:color w:val="1F497D" w:themeColor="text2"/>
+          <w:sz w:val="24"/>
+          <w:szCs w:val="24"/>
+        </w:rPr>
+        <w:t>Jupyter</w:t>
+      </w:r>
+      <w:proofErr w:type="spellEnd"/>
+      <w:r>
+        <w:rPr>
+          <w:rFonts w:asciiTheme="majorBidi" w:eastAsia="Linux Libertine" w:hAnsiTheme="majorBidi" w:cstheme="majorBidi"/>
+          <w:color w:val="1F497D" w:themeColor="text2"/>
+          <w:sz w:val="24"/>
+          <w:szCs w:val="24"/>
+        </w:rPr>
+        <w:t xml:space="preserve"> Notebook and Google </w:t>
+      </w:r>
+      <w:proofErr w:type="spellStart"/>
+      <w:r>
+        <w:rPr>
+          <w:rFonts w:asciiTheme="majorBidi" w:eastAsia="Linux Libertine" w:hAnsiTheme="majorBidi" w:cstheme="majorBidi"/>
+          <w:color w:val="1F497D" w:themeColor="text2"/>
+          <w:sz w:val="24"/>
+          <w:szCs w:val="24"/>
+        </w:rPr>
         <w:t>Colab</w:t>
       </w:r>
       <w:proofErr w:type="spellEnd"/>
@@ -3020,25 +3188,97 @@
           <w:sz w:val="24"/>
           <w:szCs w:val="24"/>
         </w:rPr>
-        <w:t>. Exploratory Data Analysis (EDA) was then employed to generate data visualizations and detect outliers, facilitating the data cleaning process. Following this, the data was split into training</w:t>
-      </w:r>
-      <w:r>
-        <w:rPr>
-          <w:rFonts w:asciiTheme="majorBidi" w:eastAsia="Linux Libertine" w:hAnsiTheme="majorBidi" w:cstheme="majorBidi"/>
-          <w:color w:val="1F497D" w:themeColor="text2"/>
-          <w:sz w:val="24"/>
-          <w:szCs w:val="24"/>
-        </w:rPr>
-        <w:t>, validation,</w:t>
-      </w:r>
-      <w:r>
-        <w:rPr>
-          <w:rFonts w:asciiTheme="majorBidi" w:eastAsia="Linux Libertine" w:hAnsiTheme="majorBidi" w:cstheme="majorBidi"/>
-          <w:color w:val="1F497D" w:themeColor="text2"/>
-          <w:sz w:val="24"/>
-          <w:szCs w:val="24"/>
-        </w:rPr>
-        <w:t xml:space="preserve"> and testing sets. The</w:t>
+        <w:t xml:space="preserve">. Exploratory Data Analysis (EDA) was then </w:t>
+      </w:r>
+      <w:r>
+        <w:rPr>
+          <w:rFonts w:asciiTheme="majorBidi" w:eastAsia="Linux Libertine" w:hAnsiTheme="majorBidi" w:cstheme="majorBidi"/>
+          <w:color w:val="1F497D" w:themeColor="text2"/>
+          <w:sz w:val="24"/>
+          <w:szCs w:val="24"/>
+        </w:rPr>
+        <w:t>performed</w:t>
+      </w:r>
+      <w:r>
+        <w:rPr>
+          <w:rFonts w:asciiTheme="majorBidi" w:eastAsia="Linux Libertine" w:hAnsiTheme="majorBidi" w:cstheme="majorBidi"/>
+          <w:color w:val="1F497D" w:themeColor="text2"/>
+          <w:sz w:val="24"/>
+          <w:szCs w:val="24"/>
+        </w:rPr>
+        <w:t xml:space="preserve"> to generate data visualizations and detect </w:t>
+      </w:r>
+      <w:r>
+        <w:rPr>
+          <w:rFonts w:asciiTheme="majorBidi" w:eastAsia="Linux Libertine" w:hAnsiTheme="majorBidi" w:cstheme="majorBidi"/>
+          <w:color w:val="1F497D" w:themeColor="text2"/>
+          <w:sz w:val="24"/>
+          <w:szCs w:val="24"/>
+        </w:rPr>
+        <w:t>missing data and potential outliers</w:t>
+      </w:r>
+      <w:r>
+        <w:rPr>
+          <w:rFonts w:asciiTheme="majorBidi" w:eastAsia="Linux Libertine" w:hAnsiTheme="majorBidi" w:cstheme="majorBidi"/>
+          <w:color w:val="1F497D" w:themeColor="text2"/>
+          <w:sz w:val="24"/>
+          <w:szCs w:val="24"/>
+        </w:rPr>
+        <w:t xml:space="preserve">, </w:t>
+      </w:r>
+      <w:r>
+        <w:rPr>
+          <w:rFonts w:asciiTheme="majorBidi" w:eastAsia="Linux Libertine" w:hAnsiTheme="majorBidi" w:cstheme="majorBidi"/>
+          <w:color w:val="1F497D" w:themeColor="text2"/>
+          <w:sz w:val="24"/>
+          <w:szCs w:val="24"/>
+        </w:rPr>
+        <w:t xml:space="preserve">which </w:t>
+      </w:r>
+      <w:r>
+        <w:rPr>
+          <w:rFonts w:asciiTheme="majorBidi" w:eastAsia="Linux Libertine" w:hAnsiTheme="majorBidi" w:cstheme="majorBidi"/>
+          <w:color w:val="1F497D" w:themeColor="text2"/>
+          <w:sz w:val="24"/>
+          <w:szCs w:val="24"/>
+        </w:rPr>
+        <w:t>facilitat</w:t>
+      </w:r>
+      <w:r>
+        <w:rPr>
+          <w:rFonts w:asciiTheme="majorBidi" w:eastAsia="Linux Libertine" w:hAnsiTheme="majorBidi" w:cstheme="majorBidi"/>
+          <w:color w:val="1F497D" w:themeColor="text2"/>
+          <w:sz w:val="24"/>
+          <w:szCs w:val="24"/>
+        </w:rPr>
+        <w:t>ed</w:t>
+      </w:r>
+      <w:r>
+        <w:rPr>
+          <w:rFonts w:asciiTheme="majorBidi" w:eastAsia="Linux Libertine" w:hAnsiTheme="majorBidi" w:cstheme="majorBidi"/>
+          <w:color w:val="1F497D" w:themeColor="text2"/>
+          <w:sz w:val="24"/>
+          <w:szCs w:val="24"/>
+        </w:rPr>
+        <w:t xml:space="preserve"> </w:t>
+      </w:r>
+      <w:r>
+        <w:rPr>
+          <w:rFonts w:asciiTheme="majorBidi" w:eastAsia="Linux Libertine" w:hAnsiTheme="majorBidi" w:cstheme="majorBidi"/>
+          <w:color w:val="1F497D" w:themeColor="text2"/>
+          <w:sz w:val="24"/>
+          <w:szCs w:val="24"/>
+        </w:rPr>
+        <w:t>data preprocessing</w:t>
+      </w:r>
+      <w:r>
+        <w:rPr>
+          <w:rFonts w:asciiTheme="majorBidi" w:eastAsia="Linux Libertine" w:hAnsiTheme="majorBidi" w:cstheme="majorBidi"/>
+          <w:color w:val="1F497D" w:themeColor="text2"/>
+          <w:sz w:val="24"/>
+          <w:szCs w:val="24"/>
+        </w:rPr>
+        <w:t>. The</w:t>
       </w:r>
       <w:r>
         <w:rPr>
@@ -3225,7 +3465,25 @@
           <w:sz w:val="24"/>
           <w:szCs w:val="24"/>
         </w:rPr>
-        <w:t>Leichti’s</w:t>
+        <w:t>L</w:t>
+      </w:r>
+      <w:r>
+        <w:rPr>
+          <w:rFonts w:asciiTheme="majorBidi" w:eastAsia="Linux Libertine" w:hAnsiTheme="majorBidi" w:cstheme="majorBidi"/>
+          <w:color w:val="1F497D" w:themeColor="text2"/>
+          <w:sz w:val="24"/>
+          <w:szCs w:val="24"/>
+        </w:rPr>
+        <w:t>ei</w:t>
+      </w:r>
+      <w:r>
+        <w:rPr>
+          <w:rFonts w:asciiTheme="majorBidi" w:eastAsia="Linux Libertine" w:hAnsiTheme="majorBidi" w:cstheme="majorBidi"/>
+          <w:color w:val="1F497D" w:themeColor="text2"/>
+          <w:sz w:val="24"/>
+          <w:szCs w:val="24"/>
+        </w:rPr>
+        <w:t>chti’s</w:t>
       </w:r>
       <w:proofErr w:type="spellEnd"/>
       <w:r>
@@ -3235,7 +3493,97 @@
           <w:sz w:val="24"/>
           <w:szCs w:val="24"/>
         </w:rPr>
-        <w:t xml:space="preserve"> (2020) article that aims to refine traditional and recently described markers for phenotyping dendritic cells and monocytes. The panel is composed of 23 fluorochrome markers including the time of collection as well as the forward scatter and side scatter measurements. There were 28 fluorescent channels in total, 5 of the wavelengths are unlabeled as a consequence of continuous data acquisition. About 2 million cells were collected per sample, which is reflected in the memory size holding 267 – 405 MB for one PBMC FCS file.</w:t>
+        <w:t xml:space="preserve"> (2020) article that aims to refine traditional and recently described markers for phenotyping dendritic cells and monocytes. The panel is composed of 23 fluorochrome markers including the time of collection as well as the forward scatter and side scatter measurements. There were 28 fluorescent channels in total, </w:t>
+      </w:r>
+      <w:r>
+        <w:rPr>
+          <w:rFonts w:asciiTheme="majorBidi" w:eastAsia="Linux Libertine" w:hAnsiTheme="majorBidi" w:cstheme="majorBidi"/>
+          <w:color w:val="1F497D" w:themeColor="text2"/>
+          <w:sz w:val="24"/>
+          <w:szCs w:val="24"/>
+        </w:rPr>
+        <w:t>five</w:t>
+      </w:r>
+      <w:r>
+        <w:rPr>
+          <w:rFonts w:asciiTheme="majorBidi" w:eastAsia="Linux Libertine" w:hAnsiTheme="majorBidi" w:cstheme="majorBidi"/>
+          <w:color w:val="1F497D" w:themeColor="text2"/>
+          <w:sz w:val="24"/>
+          <w:szCs w:val="24"/>
+        </w:rPr>
+        <w:t xml:space="preserve"> of the wavelengths are unlabeled as a consequence of continuous data acquisition. About 2 million cells were collected per sample, which is reflected in the </w:t>
+      </w:r>
+      <w:r>
+        <w:rPr>
+          <w:rFonts w:asciiTheme="majorBidi" w:eastAsia="Linux Libertine" w:hAnsiTheme="majorBidi" w:cstheme="majorBidi"/>
+          <w:color w:val="1F497D" w:themeColor="text2"/>
+          <w:sz w:val="24"/>
+          <w:szCs w:val="24"/>
+        </w:rPr>
+        <w:t>file</w:t>
+      </w:r>
+      <w:r>
+        <w:rPr>
+          <w:rFonts w:asciiTheme="majorBidi" w:eastAsia="Linux Libertine" w:hAnsiTheme="majorBidi" w:cstheme="majorBidi"/>
+          <w:color w:val="1F497D" w:themeColor="text2"/>
+          <w:sz w:val="24"/>
+          <w:szCs w:val="24"/>
+        </w:rPr>
+        <w:t xml:space="preserve"> size</w:t>
+      </w:r>
+      <w:r>
+        <w:rPr>
+          <w:rFonts w:asciiTheme="majorBidi" w:eastAsia="Linux Libertine" w:hAnsiTheme="majorBidi" w:cstheme="majorBidi"/>
+          <w:color w:val="1F497D" w:themeColor="text2"/>
+          <w:sz w:val="24"/>
+          <w:szCs w:val="24"/>
+        </w:rPr>
+        <w:t xml:space="preserve">s between </w:t>
+      </w:r>
+      <w:r>
+        <w:rPr>
+          <w:rFonts w:asciiTheme="majorBidi" w:eastAsia="Linux Libertine" w:hAnsiTheme="majorBidi" w:cstheme="majorBidi"/>
+          <w:color w:val="1F497D" w:themeColor="text2"/>
+          <w:sz w:val="24"/>
+          <w:szCs w:val="24"/>
+        </w:rPr>
+        <w:t xml:space="preserve">267 </w:t>
+      </w:r>
+      <w:r>
+        <w:rPr>
+          <w:rFonts w:asciiTheme="majorBidi" w:eastAsia="Linux Libertine" w:hAnsiTheme="majorBidi" w:cstheme="majorBidi"/>
+          <w:color w:val="1F497D" w:themeColor="text2"/>
+          <w:sz w:val="24"/>
+          <w:szCs w:val="24"/>
+        </w:rPr>
+        <w:t xml:space="preserve">to </w:t>
+      </w:r>
+      <w:r>
+        <w:rPr>
+          <w:rFonts w:asciiTheme="majorBidi" w:eastAsia="Linux Libertine" w:hAnsiTheme="majorBidi" w:cstheme="majorBidi"/>
+          <w:color w:val="1F497D" w:themeColor="text2"/>
+          <w:sz w:val="24"/>
+          <w:szCs w:val="24"/>
+        </w:rPr>
+        <w:t xml:space="preserve">405 </w:t>
+      </w:r>
+      <w:r>
+        <w:rPr>
+          <w:rFonts w:asciiTheme="majorBidi" w:eastAsia="Linux Libertine" w:hAnsiTheme="majorBidi" w:cstheme="majorBidi"/>
+          <w:color w:val="1F497D" w:themeColor="text2"/>
+          <w:sz w:val="24"/>
+          <w:szCs w:val="24"/>
+        </w:rPr>
+        <w:t>megabytes</w:t>
+      </w:r>
+      <w:r>
+        <w:rPr>
+          <w:rFonts w:asciiTheme="majorBidi" w:eastAsia="Linux Libertine" w:hAnsiTheme="majorBidi" w:cstheme="majorBidi"/>
+          <w:color w:val="1F497D" w:themeColor="text2"/>
+          <w:sz w:val="24"/>
+          <w:szCs w:val="24"/>
+        </w:rPr>
+        <w:t xml:space="preserve"> for one PBMC FCS file.</w:t>
       </w:r>
       <w:r>
         <w:rPr>
@@ -3354,16 +3702,7 @@
           <w:sz w:val="24"/>
           <w:szCs w:val="24"/>
         </w:rPr>
-        <w:t xml:space="preserve">function to read and load the </w:t>
-      </w:r>
-      <w:r>
-        <w:rPr>
-          <w:rFonts w:asciiTheme="majorBidi" w:eastAsia="Linux Libertine" w:hAnsiTheme="majorBidi" w:cstheme="majorBidi"/>
-          <w:color w:val="1F497D" w:themeColor="text2"/>
-          <w:sz w:val="24"/>
-          <w:szCs w:val="24"/>
-        </w:rPr>
-        <w:t xml:space="preserve">data into a structured </w:t>
+        <w:t xml:space="preserve">function to read and load the data into a structured </w:t>
       </w:r>
       <w:r>
         <w:rPr>
@@ -3493,7 +3832,70 @@
           <w:sz w:val="24"/>
           <w:szCs w:val="24"/>
         </w:rPr>
-        <w:t xml:space="preserve">for forward scatter and side scatter measurements </w:t>
+        <w:t>for forward scatter</w:t>
+      </w:r>
+      <w:r>
+        <w:rPr>
+          <w:rFonts w:asciiTheme="majorBidi" w:eastAsia="Linux Libertine" w:hAnsiTheme="majorBidi" w:cstheme="majorBidi"/>
+          <w:color w:val="1F497D" w:themeColor="text2"/>
+          <w:sz w:val="24"/>
+          <w:szCs w:val="24"/>
+        </w:rPr>
+        <w:t xml:space="preserve"> area</w:t>
+      </w:r>
+      <w:r>
+        <w:rPr>
+          <w:rFonts w:asciiTheme="majorBidi" w:eastAsia="Linux Libertine" w:hAnsiTheme="majorBidi" w:cstheme="majorBidi"/>
+          <w:color w:val="1F497D" w:themeColor="text2"/>
+          <w:sz w:val="24"/>
+          <w:szCs w:val="24"/>
+        </w:rPr>
+        <w:t xml:space="preserve"> </w:t>
+      </w:r>
+      <w:r>
+        <w:rPr>
+          <w:rFonts w:asciiTheme="majorBidi" w:eastAsia="Linux Libertine" w:hAnsiTheme="majorBidi" w:cstheme="majorBidi"/>
+          <w:color w:val="1F497D" w:themeColor="text2"/>
+          <w:sz w:val="24"/>
+          <w:szCs w:val="24"/>
+        </w:rPr>
+        <w:t xml:space="preserve">(FSC-A) </w:t>
+      </w:r>
+      <w:r>
+        <w:rPr>
+          <w:rFonts w:asciiTheme="majorBidi" w:eastAsia="Linux Libertine" w:hAnsiTheme="majorBidi" w:cstheme="majorBidi"/>
+          <w:color w:val="1F497D" w:themeColor="text2"/>
+          <w:sz w:val="24"/>
+          <w:szCs w:val="24"/>
+        </w:rPr>
+        <w:t xml:space="preserve">and side scatter </w:t>
+      </w:r>
+      <w:r>
+        <w:rPr>
+          <w:rFonts w:asciiTheme="majorBidi" w:eastAsia="Linux Libertine" w:hAnsiTheme="majorBidi" w:cstheme="majorBidi"/>
+          <w:color w:val="1F497D" w:themeColor="text2"/>
+          <w:sz w:val="24"/>
+          <w:szCs w:val="24"/>
+        </w:rPr>
+        <w:t xml:space="preserve">area </w:t>
+      </w:r>
+      <w:r>
+        <w:rPr>
+          <w:rFonts w:asciiTheme="majorBidi" w:eastAsia="Linux Libertine" w:hAnsiTheme="majorBidi" w:cstheme="majorBidi"/>
+          <w:color w:val="1F497D" w:themeColor="text2"/>
+          <w:sz w:val="24"/>
+          <w:szCs w:val="24"/>
+        </w:rPr>
+        <w:t xml:space="preserve">measurements </w:t>
+      </w:r>
+      <w:r>
+        <w:rPr>
+          <w:rFonts w:asciiTheme="majorBidi" w:eastAsia="Linux Libertine" w:hAnsiTheme="majorBidi" w:cstheme="majorBidi"/>
+          <w:color w:val="1F497D" w:themeColor="text2"/>
+          <w:sz w:val="24"/>
+          <w:szCs w:val="24"/>
+        </w:rPr>
+        <w:t xml:space="preserve">(SSC-A) </w:t>
       </w:r>
       <w:r>
         <w:rPr>
@@ -3735,7 +4137,61 @@
           <w:sz w:val="24"/>
           <w:szCs w:val="24"/>
         </w:rPr>
-        <w:t>For feature selection, columns with missing marker labels were removed from the dataset. Although 23 fluorescence markers were used to identify specific cell surface proteins, a total of 28 channels were acquired. The 5 unused channels were subsequently discarded. To focus on the cellular pathways relevant for dendritic cell phenotyping, several monocyte markers were also excluded. Specifically, markers such as CD45RA, CD3, CD19, CD14, CD20, HLA-DR, CD123, CD11c, and Live Dead UV Blue were retained, along with Time and scattering measurements. This reduced the feature set to 13.</w:t>
+        <w:t>For feature selection, columns with missing marker labels were removed from the dataset</w:t>
+      </w:r>
+      <w:r>
+        <w:rPr>
+          <w:rFonts w:asciiTheme="majorBidi" w:eastAsia="Linux Libertine" w:hAnsiTheme="majorBidi" w:cstheme="majorBidi"/>
+          <w:color w:val="1F497D" w:themeColor="text2"/>
+          <w:sz w:val="24"/>
+          <w:szCs w:val="24"/>
+        </w:rPr>
+        <w:t xml:space="preserve"> as there is not enough information to infer what the columns were intended for based on the recorded values</w:t>
+      </w:r>
+      <w:r>
+        <w:rPr>
+          <w:rFonts w:asciiTheme="majorBidi" w:eastAsia="Linux Libertine" w:hAnsiTheme="majorBidi" w:cstheme="majorBidi"/>
+          <w:color w:val="1F497D" w:themeColor="text2"/>
+          <w:sz w:val="24"/>
+          <w:szCs w:val="24"/>
+        </w:rPr>
+        <w:t xml:space="preserve">. Although 23 fluorescence markers were used to identify specific cell surface proteins, a total of 28 channels were acquired. </w:t>
+      </w:r>
+      <w:r>
+        <w:rPr>
+          <w:rFonts w:asciiTheme="majorBidi" w:eastAsia="Linux Libertine" w:hAnsiTheme="majorBidi" w:cstheme="majorBidi"/>
+          <w:color w:val="1F497D" w:themeColor="text2"/>
+          <w:sz w:val="24"/>
+          <w:szCs w:val="24"/>
+        </w:rPr>
+        <w:t>As such, the</w:t>
+      </w:r>
+      <w:r>
+        <w:rPr>
+          <w:rFonts w:asciiTheme="majorBidi" w:eastAsia="Linux Libertine" w:hAnsiTheme="majorBidi" w:cstheme="majorBidi"/>
+          <w:color w:val="1F497D" w:themeColor="text2"/>
+          <w:sz w:val="24"/>
+          <w:szCs w:val="24"/>
+        </w:rPr>
+        <w:t xml:space="preserve"> 5 unused channels were subsequently discarded. To focus on the cellular pathways relevant </w:t>
+      </w:r>
+      <w:r>
+        <w:rPr>
+          <w:rFonts w:asciiTheme="majorBidi" w:eastAsia="Linux Libertine" w:hAnsiTheme="majorBidi" w:cstheme="majorBidi"/>
+          <w:color w:val="1F497D" w:themeColor="text2"/>
+          <w:sz w:val="24"/>
+          <w:szCs w:val="24"/>
+        </w:rPr>
+        <w:t xml:space="preserve">only </w:t>
+      </w:r>
+      <w:r>
+        <w:rPr>
+          <w:rFonts w:asciiTheme="majorBidi" w:eastAsia="Linux Libertine" w:hAnsiTheme="majorBidi" w:cstheme="majorBidi"/>
+          <w:color w:val="1F497D" w:themeColor="text2"/>
+          <w:sz w:val="24"/>
+          <w:szCs w:val="24"/>
+        </w:rPr>
+        <w:t>for dendritic cell phenotyping, several monocyte markers were also excluded. Specifically, markers such as CD45RA, CD3, CD19, CD14, CD20, HLA-DR, CD123, CD11c, and Live Dead UV Blue were retained, along with Time and scattering measurements. This reduced the feature set to 13.</w:t>
       </w:r>
       <w:r>
         <w:rPr>
@@ -3745,23 +4201,6 @@
           <w:szCs w:val="24"/>
         </w:rPr>
         <w:t xml:space="preserve"> </w:t>
-      </w:r>
-    </w:p>
-    <w:p>
-      <w:pPr>
-        <w:pStyle w:val="Head2"/>
-        <w:ind w:left="720" w:hanging="360"/>
-        <w:rPr>
-          <w:rFonts w:eastAsia="Linux Libertine"/>
-          <w:color w:val="1F497D" w:themeColor="text2"/>
-        </w:rPr>
-      </w:pPr>
-      <w:r>
-        <w:rPr>
-          <w:rFonts w:eastAsia="Linux Libertine"/>
-          <w:color w:val="1F497D" w:themeColor="text2"/>
-        </w:rPr>
-        <w:t>4.3 Exploratory Data Analysis</w:t>
       </w:r>
     </w:p>
     <w:p>
@@ -3781,73 +4220,6 @@
           <w:szCs w:val="24"/>
         </w:rPr>
       </w:pPr>
-      <w:r>
-        <w:rPr>
-          <w:rFonts w:asciiTheme="majorBidi" w:eastAsia="Linux Libertine" w:hAnsiTheme="majorBidi" w:cstheme="majorBidi"/>
-          <w:color w:val="1F497D" w:themeColor="text2"/>
-          <w:sz w:val="24"/>
-          <w:szCs w:val="24"/>
-        </w:rPr>
-        <w:t xml:space="preserve">A quick data evaluation was performed using </w:t>
-      </w:r>
-      <w:proofErr w:type="spellStart"/>
-      <w:r>
-        <w:rPr>
-          <w:rFonts w:asciiTheme="majorBidi" w:eastAsia="Linux Libertine" w:hAnsiTheme="majorBidi" w:cstheme="majorBidi"/>
-          <w:color w:val="1F497D" w:themeColor="text2"/>
-          <w:sz w:val="24"/>
-          <w:szCs w:val="24"/>
-        </w:rPr>
-        <w:t>Klib</w:t>
-      </w:r>
-      <w:proofErr w:type="spellEnd"/>
-      <w:r>
-        <w:rPr>
-          <w:rFonts w:asciiTheme="majorBidi" w:eastAsia="Linux Libertine" w:hAnsiTheme="majorBidi" w:cstheme="majorBidi"/>
-          <w:color w:val="1F497D" w:themeColor="text2"/>
-          <w:sz w:val="24"/>
-          <w:szCs w:val="24"/>
-        </w:rPr>
-        <w:t xml:space="preserve">, and no missing values were detected. The next step in the EDA was to generate visualizations to help clean the dataset. </w:t>
-      </w:r>
-      <w:proofErr w:type="gramStart"/>
-      <w:r>
-        <w:rPr>
-          <w:rFonts w:asciiTheme="majorBidi" w:eastAsia="Linux Libertine" w:hAnsiTheme="majorBidi" w:cstheme="majorBidi"/>
-          <w:color w:val="1F497D" w:themeColor="text2"/>
-          <w:sz w:val="24"/>
-          <w:szCs w:val="24"/>
-        </w:rPr>
-        <w:t>A</w:t>
-      </w:r>
-      <w:proofErr w:type="gramEnd"/>
-      <w:r>
-        <w:rPr>
-          <w:rFonts w:asciiTheme="majorBidi" w:eastAsia="Linux Libertine" w:hAnsiTheme="majorBidi" w:cstheme="majorBidi"/>
-          <w:color w:val="1F497D" w:themeColor="text2"/>
-          <w:sz w:val="24"/>
-          <w:szCs w:val="24"/>
-        </w:rPr>
-        <w:t xml:space="preserve"> SSC vs. Time scatter plot (see Figure 1) was created to identify inconsistencies during data acquisition as cells pass through the</w:t>
-      </w:r>
-      <w:r>
-        <w:rPr>
-          <w:rFonts w:asciiTheme="majorBidi" w:eastAsia="Linux Libertine" w:hAnsiTheme="majorBidi" w:cstheme="majorBidi"/>
-          <w:color w:val="1F497D" w:themeColor="text2"/>
-          <w:sz w:val="24"/>
-          <w:szCs w:val="24"/>
-        </w:rPr>
-        <w:t xml:space="preserve"> inflection point against the</w:t>
-      </w:r>
-      <w:r>
-        <w:rPr>
-          <w:rFonts w:asciiTheme="majorBidi" w:eastAsia="Linux Libertine" w:hAnsiTheme="majorBidi" w:cstheme="majorBidi"/>
-          <w:color w:val="1F497D" w:themeColor="text2"/>
-          <w:sz w:val="24"/>
-          <w:szCs w:val="24"/>
-        </w:rPr>
-        <w:t xml:space="preserve"> detection probe. This plot ensures that only cells collected during the stable portion of the sample run are included in the analysis. Figure 1 illustrates the gating boundaries, which capture consistent readings across time and help exclude artifacts or outliers caused by fluctuations in the data acquisition process.</w:t>
-      </w:r>
     </w:p>
     <w:p>
       <w:pPr>
@@ -3861,6 +4233,96 @@
         <w:spacing w:before="180" w:after="80" w:line="240" w:lineRule="auto"/>
         <w:rPr>
           <w:rFonts w:asciiTheme="majorBidi" w:eastAsia="Linux Libertine" w:hAnsiTheme="majorBidi" w:cstheme="majorBidi"/>
+          <w:color w:val="1F497D" w:themeColor="text2"/>
+          <w:sz w:val="24"/>
+          <w:szCs w:val="24"/>
+        </w:rPr>
+      </w:pPr>
+    </w:p>
+    <w:p>
+      <w:pPr>
+        <w:pBdr>
+          <w:top w:val="nil"/>
+          <w:left w:val="nil"/>
+          <w:bottom w:val="nil"/>
+          <w:right w:val="nil"/>
+          <w:between w:val="nil"/>
+        </w:pBdr>
+        <w:spacing w:before="180" w:after="80" w:line="240" w:lineRule="auto"/>
+        <w:rPr>
+          <w:rFonts w:asciiTheme="majorBidi" w:eastAsia="Linux Libertine" w:hAnsiTheme="majorBidi" w:cstheme="majorBidi"/>
+          <w:color w:val="1F497D" w:themeColor="text2"/>
+          <w:sz w:val="24"/>
+          <w:szCs w:val="24"/>
+        </w:rPr>
+      </w:pPr>
+    </w:p>
+    <w:p>
+      <w:pPr>
+        <w:pBdr>
+          <w:top w:val="nil"/>
+          <w:left w:val="nil"/>
+          <w:bottom w:val="nil"/>
+          <w:right w:val="nil"/>
+          <w:between w:val="nil"/>
+        </w:pBdr>
+        <w:spacing w:before="180" w:after="80" w:line="240" w:lineRule="auto"/>
+        <w:rPr>
+          <w:rFonts w:asciiTheme="majorBidi" w:eastAsia="Linux Libertine" w:hAnsiTheme="majorBidi" w:cstheme="majorBidi"/>
+          <w:color w:val="1F497D" w:themeColor="text2"/>
+          <w:sz w:val="24"/>
+          <w:szCs w:val="24"/>
+        </w:rPr>
+      </w:pPr>
+    </w:p>
+    <w:p>
+      <w:pPr>
+        <w:pBdr>
+          <w:top w:val="nil"/>
+          <w:left w:val="nil"/>
+          <w:bottom w:val="nil"/>
+          <w:right w:val="nil"/>
+          <w:between w:val="nil"/>
+        </w:pBdr>
+        <w:spacing w:before="180" w:after="80" w:line="240" w:lineRule="auto"/>
+        <w:rPr>
+          <w:rFonts w:asciiTheme="majorBidi" w:eastAsia="Linux Libertine" w:hAnsiTheme="majorBidi" w:cstheme="majorBidi"/>
+          <w:color w:val="1F497D" w:themeColor="text2"/>
+          <w:sz w:val="24"/>
+          <w:szCs w:val="24"/>
+        </w:rPr>
+      </w:pPr>
+    </w:p>
+    <w:p>
+      <w:pPr>
+        <w:pBdr>
+          <w:top w:val="nil"/>
+          <w:left w:val="nil"/>
+          <w:bottom w:val="nil"/>
+          <w:right w:val="nil"/>
+          <w:between w:val="nil"/>
+        </w:pBdr>
+        <w:spacing w:before="180" w:after="80" w:line="240" w:lineRule="auto"/>
+        <w:rPr>
+          <w:rFonts w:asciiTheme="majorBidi" w:eastAsia="Linux Libertine" w:hAnsiTheme="majorBidi" w:cstheme="majorBidi"/>
+          <w:color w:val="1F497D" w:themeColor="text2"/>
+          <w:sz w:val="24"/>
+          <w:szCs w:val="24"/>
+        </w:rPr>
+      </w:pPr>
+    </w:p>
+    <w:p>
+      <w:pPr>
+        <w:pBdr>
+          <w:top w:val="nil"/>
+          <w:left w:val="nil"/>
+          <w:bottom w:val="nil"/>
+          <w:right w:val="nil"/>
+          <w:between w:val="nil"/>
+        </w:pBdr>
+        <w:spacing w:before="180" w:after="80" w:line="240" w:lineRule="auto"/>
+        <w:rPr>
+          <w:rFonts w:asciiTheme="majorBidi" w:eastAsia="Linux Libertine" w:hAnsiTheme="majorBidi" w:cstheme="majorBidi"/>
           <w:b/>
           <w:bCs/>
           <w:color w:val="1F497D" w:themeColor="text2"/>
@@ -3879,6 +4341,341 @@
         </w:rPr>
         <w:lastRenderedPageBreak/>
         <w:t>Figure 1</w:t>
+      </w:r>
+    </w:p>
+    <w:p>
+      <w:pPr>
+        <w:pBdr>
+          <w:top w:val="nil"/>
+          <w:left w:val="nil"/>
+          <w:bottom w:val="nil"/>
+          <w:right w:val="nil"/>
+          <w:between w:val="nil"/>
+        </w:pBdr>
+        <w:spacing w:before="180" w:after="80" w:line="240" w:lineRule="auto"/>
+        <w:rPr>
+          <w:rFonts w:asciiTheme="majorBidi" w:eastAsia="Linux Libertine" w:hAnsiTheme="majorBidi" w:cstheme="majorBidi"/>
+          <w:i/>
+          <w:iCs/>
+          <w:color w:val="1F497D" w:themeColor="text2"/>
+          <w:sz w:val="24"/>
+          <w:szCs w:val="24"/>
+        </w:rPr>
+      </w:pPr>
+      <w:proofErr w:type="spellStart"/>
+      <w:r>
+        <w:rPr>
+          <w:rFonts w:asciiTheme="majorBidi" w:eastAsia="Linux Libertine" w:hAnsiTheme="majorBidi" w:cstheme="majorBidi"/>
+          <w:i/>
+          <w:iCs/>
+          <w:color w:val="1F497D" w:themeColor="text2"/>
+          <w:sz w:val="24"/>
+          <w:szCs w:val="24"/>
+        </w:rPr>
+        <w:t>Maecker</w:t>
+      </w:r>
+      <w:proofErr w:type="spellEnd"/>
+      <w:r>
+        <w:rPr>
+          <w:rFonts w:asciiTheme="majorBidi" w:eastAsia="Linux Libertine" w:hAnsiTheme="majorBidi" w:cstheme="majorBidi"/>
+          <w:i/>
+          <w:iCs/>
+          <w:color w:val="1F497D" w:themeColor="text2"/>
+          <w:sz w:val="24"/>
+          <w:szCs w:val="24"/>
+        </w:rPr>
+        <w:t xml:space="preserve"> et al. (2012) Monocyte Lineage</w:t>
+      </w:r>
+    </w:p>
+    <w:p>
+      <w:pPr>
+        <w:pBdr>
+          <w:top w:val="nil"/>
+          <w:left w:val="nil"/>
+          <w:bottom w:val="nil"/>
+          <w:right w:val="nil"/>
+          <w:between w:val="nil"/>
+        </w:pBdr>
+        <w:spacing w:before="180" w:after="80" w:line="240" w:lineRule="auto"/>
+        <w:rPr>
+          <w:rFonts w:asciiTheme="majorBidi" w:eastAsia="Linux Libertine" w:hAnsiTheme="majorBidi" w:cstheme="majorBidi"/>
+          <w:color w:val="1F497D" w:themeColor="text2"/>
+          <w:sz w:val="24"/>
+          <w:szCs w:val="24"/>
+        </w:rPr>
+      </w:pPr>
+      <w:r>
+        <w:rPr>
+          <w:rFonts w:asciiTheme="majorBidi" w:eastAsia="Linux Libertine" w:hAnsiTheme="majorBidi" w:cstheme="majorBidi"/>
+          <w:noProof/>
+          <w:color w:val="1F497D" w:themeColor="text2"/>
+          <w:sz w:val="24"/>
+          <w:szCs w:val="24"/>
+        </w:rPr>
+        <w:drawing>
+          <wp:inline distT="0" distB="0" distL="0" distR="0" wp14:anchorId="1C2D126C" wp14:editId="6D076D2C">
+            <wp:extent cx="2971800" cy="1949450"/>
+            <wp:effectExtent l="0" t="0" r="0" b="6350"/>
+            <wp:docPr id="496148788" name="Picture 3" descr="A diagram of cells and cells&#10;&#10;Description automatically generated"/>
+            <wp:cNvGraphicFramePr>
+              <a:graphicFrameLocks xmlns:a="http://schemas.openxmlformats.org/drawingml/2006/main" noChangeAspect="1"/>
+            </wp:cNvGraphicFramePr>
+            <a:graphic xmlns:a="http://schemas.openxmlformats.org/drawingml/2006/main">
+              <a:graphicData uri="http://schemas.openxmlformats.org/drawingml/2006/picture">
+                <pic:pic xmlns:pic="http://schemas.openxmlformats.org/drawingml/2006/picture">
+                  <pic:nvPicPr>
+                    <pic:cNvPr id="496148788" name="Picture 3" descr="A diagram of cells and cells&#10;&#10;Description automatically generated"/>
+                    <pic:cNvPicPr/>
+                  </pic:nvPicPr>
+                  <pic:blipFill>
+                    <a:blip r:embed="rId17" cstate="print">
+                      <a:extLst>
+                        <a:ext uri="{28A0092B-C50C-407E-A947-70E740481C1C}">
+                          <a14:useLocalDpi xmlns:a14="http://schemas.microsoft.com/office/drawing/2010/main" val="0"/>
+                        </a:ext>
+                      </a:extLst>
+                    </a:blip>
+                    <a:stretch>
+                      <a:fillRect/>
+                    </a:stretch>
+                  </pic:blipFill>
+                  <pic:spPr>
+                    <a:xfrm>
+                      <a:off x="0" y="0"/>
+                      <a:ext cx="2971800" cy="1949450"/>
+                    </a:xfrm>
+                    <a:prstGeom prst="rect">
+                      <a:avLst/>
+                    </a:prstGeom>
+                  </pic:spPr>
+                </pic:pic>
+              </a:graphicData>
+            </a:graphic>
+          </wp:inline>
+        </w:drawing>
+      </w:r>
+    </w:p>
+    <w:p>
+      <w:pPr>
+        <w:pStyle w:val="Head2"/>
+        <w:ind w:left="720" w:hanging="360"/>
+        <w:rPr>
+          <w:rFonts w:eastAsia="Linux Libertine"/>
+          <w:color w:val="1F497D" w:themeColor="text2"/>
+        </w:rPr>
+      </w:pPr>
+      <w:r>
+        <w:rPr>
+          <w:rFonts w:eastAsia="Linux Libertine"/>
+          <w:color w:val="1F497D" w:themeColor="text2"/>
+        </w:rPr>
+        <w:t>4.3 Exploratory Data Analysis</w:t>
+      </w:r>
+    </w:p>
+    <w:p>
+      <w:pPr>
+        <w:pBdr>
+          <w:top w:val="nil"/>
+          <w:left w:val="nil"/>
+          <w:bottom w:val="nil"/>
+          <w:right w:val="nil"/>
+          <w:between w:val="nil"/>
+        </w:pBdr>
+        <w:spacing w:before="180" w:after="80" w:line="240" w:lineRule="auto"/>
+        <w:rPr>
+          <w:rFonts w:asciiTheme="majorBidi" w:eastAsia="Linux Libertine" w:hAnsiTheme="majorBidi" w:cstheme="majorBidi"/>
+          <w:color w:val="1F497D" w:themeColor="text2"/>
+          <w:sz w:val="24"/>
+          <w:szCs w:val="24"/>
+        </w:rPr>
+      </w:pPr>
+      <w:r>
+        <w:rPr>
+          <w:rFonts w:asciiTheme="majorBidi" w:eastAsia="Linux Libertine" w:hAnsiTheme="majorBidi" w:cstheme="majorBidi"/>
+          <w:color w:val="1F497D" w:themeColor="text2"/>
+          <w:sz w:val="24"/>
+          <w:szCs w:val="24"/>
+        </w:rPr>
+        <w:t>Two-dimensional v</w:t>
+      </w:r>
+      <w:r>
+        <w:rPr>
+          <w:rFonts w:asciiTheme="majorBidi" w:eastAsia="Linux Libertine" w:hAnsiTheme="majorBidi" w:cstheme="majorBidi"/>
+          <w:color w:val="1F497D" w:themeColor="text2"/>
+          <w:sz w:val="24"/>
+          <w:szCs w:val="24"/>
+        </w:rPr>
+        <w:t xml:space="preserve">isualizations </w:t>
+      </w:r>
+      <w:r>
+        <w:rPr>
+          <w:rFonts w:asciiTheme="majorBidi" w:eastAsia="Linux Libertine" w:hAnsiTheme="majorBidi" w:cstheme="majorBidi"/>
+          <w:color w:val="1F497D" w:themeColor="text2"/>
+          <w:sz w:val="24"/>
+          <w:szCs w:val="24"/>
+        </w:rPr>
+        <w:t xml:space="preserve">were plotted </w:t>
+      </w:r>
+      <w:r>
+        <w:rPr>
+          <w:rFonts w:asciiTheme="majorBidi" w:eastAsia="Linux Libertine" w:hAnsiTheme="majorBidi" w:cstheme="majorBidi"/>
+          <w:color w:val="1F497D" w:themeColor="text2"/>
+          <w:sz w:val="24"/>
+          <w:szCs w:val="24"/>
+        </w:rPr>
+        <w:t xml:space="preserve">to help </w:t>
+      </w:r>
+      <w:r>
+        <w:rPr>
+          <w:rFonts w:asciiTheme="majorBidi" w:eastAsia="Linux Libertine" w:hAnsiTheme="majorBidi" w:cstheme="majorBidi"/>
+          <w:color w:val="1F497D" w:themeColor="text2"/>
+          <w:sz w:val="24"/>
+          <w:szCs w:val="24"/>
+        </w:rPr>
+        <w:t xml:space="preserve">identify general areas and priorities for </w:t>
+      </w:r>
+      <w:r>
+        <w:rPr>
+          <w:rFonts w:asciiTheme="majorBidi" w:eastAsia="Linux Libertine" w:hAnsiTheme="majorBidi" w:cstheme="majorBidi"/>
+          <w:color w:val="1F497D" w:themeColor="text2"/>
+          <w:sz w:val="24"/>
+          <w:szCs w:val="24"/>
+        </w:rPr>
+        <w:t>clean</w:t>
+      </w:r>
+      <w:r>
+        <w:rPr>
+          <w:rFonts w:asciiTheme="majorBidi" w:eastAsia="Linux Libertine" w:hAnsiTheme="majorBidi" w:cstheme="majorBidi"/>
+          <w:color w:val="1F497D" w:themeColor="text2"/>
+          <w:sz w:val="24"/>
+          <w:szCs w:val="24"/>
+        </w:rPr>
+        <w:t>ing</w:t>
+      </w:r>
+      <w:r>
+        <w:rPr>
+          <w:rFonts w:asciiTheme="majorBidi" w:eastAsia="Linux Libertine" w:hAnsiTheme="majorBidi" w:cstheme="majorBidi"/>
+          <w:color w:val="1F497D" w:themeColor="text2"/>
+          <w:sz w:val="24"/>
+          <w:szCs w:val="24"/>
+        </w:rPr>
+        <w:t xml:space="preserve"> the dataset. </w:t>
+      </w:r>
+      <w:proofErr w:type="gramStart"/>
+      <w:r>
+        <w:rPr>
+          <w:rFonts w:asciiTheme="majorBidi" w:eastAsia="Linux Libertine" w:hAnsiTheme="majorBidi" w:cstheme="majorBidi"/>
+          <w:color w:val="1F497D" w:themeColor="text2"/>
+          <w:sz w:val="24"/>
+          <w:szCs w:val="24"/>
+        </w:rPr>
+        <w:t>A</w:t>
+      </w:r>
+      <w:proofErr w:type="gramEnd"/>
+      <w:r>
+        <w:rPr>
+          <w:rFonts w:asciiTheme="majorBidi" w:eastAsia="Linux Libertine" w:hAnsiTheme="majorBidi" w:cstheme="majorBidi"/>
+          <w:color w:val="1F497D" w:themeColor="text2"/>
+          <w:sz w:val="24"/>
+          <w:szCs w:val="24"/>
+        </w:rPr>
+        <w:t xml:space="preserve"> SSC vs. Time scatter plot (see Figure 1) was </w:t>
+      </w:r>
+      <w:r>
+        <w:rPr>
+          <w:rFonts w:asciiTheme="majorBidi" w:eastAsia="Linux Libertine" w:hAnsiTheme="majorBidi" w:cstheme="majorBidi"/>
+          <w:color w:val="1F497D" w:themeColor="text2"/>
+          <w:sz w:val="24"/>
+          <w:szCs w:val="24"/>
+        </w:rPr>
+        <w:t>generated</w:t>
+      </w:r>
+      <w:r>
+        <w:rPr>
+          <w:rFonts w:asciiTheme="majorBidi" w:eastAsia="Linux Libertine" w:hAnsiTheme="majorBidi" w:cstheme="majorBidi"/>
+          <w:color w:val="1F497D" w:themeColor="text2"/>
+          <w:sz w:val="24"/>
+          <w:szCs w:val="24"/>
+        </w:rPr>
+        <w:t xml:space="preserve"> to identify inconsistencies during data acquisition as cells pass through the</w:t>
+      </w:r>
+      <w:r>
+        <w:rPr>
+          <w:rFonts w:asciiTheme="majorBidi" w:eastAsia="Linux Libertine" w:hAnsiTheme="majorBidi" w:cstheme="majorBidi"/>
+          <w:color w:val="1F497D" w:themeColor="text2"/>
+          <w:sz w:val="24"/>
+          <w:szCs w:val="24"/>
+        </w:rPr>
+        <w:t xml:space="preserve"> inflection point against the</w:t>
+      </w:r>
+      <w:r>
+        <w:rPr>
+          <w:rFonts w:asciiTheme="majorBidi" w:eastAsia="Linux Libertine" w:hAnsiTheme="majorBidi" w:cstheme="majorBidi"/>
+          <w:color w:val="1F497D" w:themeColor="text2"/>
+          <w:sz w:val="24"/>
+          <w:szCs w:val="24"/>
+        </w:rPr>
+        <w:t xml:space="preserve"> detection probe. This plot ensures that only cells collected during the stable portion of the sample run are included in the analysis. Figure 1</w:t>
+      </w:r>
+      <w:r>
+        <w:rPr>
+          <w:rFonts w:asciiTheme="majorBidi" w:eastAsia="Linux Libertine" w:hAnsiTheme="majorBidi" w:cstheme="majorBidi"/>
+          <w:color w:val="1F497D" w:themeColor="text2"/>
+          <w:sz w:val="24"/>
+          <w:szCs w:val="24"/>
+        </w:rPr>
+        <w:t xml:space="preserve"> further</w:t>
+      </w:r>
+      <w:r>
+        <w:rPr>
+          <w:rFonts w:asciiTheme="majorBidi" w:eastAsia="Linux Libertine" w:hAnsiTheme="majorBidi" w:cstheme="majorBidi"/>
+          <w:color w:val="1F497D" w:themeColor="text2"/>
+          <w:sz w:val="24"/>
+          <w:szCs w:val="24"/>
+        </w:rPr>
+        <w:t xml:space="preserve"> illustrates the gating boundaries, which capture consistent readings across time and help exclude artifacts or outliers caused by fluctuations in the data acquisition process.</w:t>
+      </w:r>
+    </w:p>
+    <w:p>
+      <w:pPr>
+        <w:pBdr>
+          <w:top w:val="nil"/>
+          <w:left w:val="nil"/>
+          <w:bottom w:val="nil"/>
+          <w:right w:val="nil"/>
+          <w:between w:val="nil"/>
+        </w:pBdr>
+        <w:spacing w:before="180" w:after="80" w:line="240" w:lineRule="auto"/>
+        <w:rPr>
+          <w:rFonts w:asciiTheme="majorBidi" w:eastAsia="Linux Libertine" w:hAnsiTheme="majorBidi" w:cstheme="majorBidi"/>
+          <w:b/>
+          <w:bCs/>
+          <w:color w:val="1F497D" w:themeColor="text2"/>
+          <w:sz w:val="24"/>
+          <w:szCs w:val="24"/>
+        </w:rPr>
+      </w:pPr>
+      <w:r>
+        <w:rPr>
+          <w:rFonts w:asciiTheme="majorBidi" w:eastAsia="Linux Libertine" w:hAnsiTheme="majorBidi" w:cstheme="majorBidi"/>
+          <w:b/>
+          <w:bCs/>
+          <w:color w:val="1F497D" w:themeColor="text2"/>
+          <w:sz w:val="24"/>
+          <w:szCs w:val="24"/>
+        </w:rPr>
+        <w:t xml:space="preserve">Figure </w:t>
+      </w:r>
+      <w:r>
+        <w:rPr>
+          <w:rFonts w:asciiTheme="majorBidi" w:eastAsia="Linux Libertine" w:hAnsiTheme="majorBidi" w:cstheme="majorBidi"/>
+          <w:b/>
+          <w:bCs/>
+          <w:color w:val="1F497D" w:themeColor="text2"/>
+          <w:sz w:val="24"/>
+          <w:szCs w:val="24"/>
+        </w:rPr>
+        <w:t>2</w:t>
       </w:r>
     </w:p>
     <w:p>
@@ -3951,7 +4748,7 @@
                     </pic:cNvPicPr>
                   </pic:nvPicPr>
                   <pic:blipFill>
-                    <a:blip r:embed="rId17">
+                    <a:blip r:embed="rId18">
                       <a:extLst>
                         <a:ext uri="{28A0092B-C50C-407E-A947-70E740481C1C}">
                           <a14:useLocalDpi xmlns:a14="http://schemas.microsoft.com/office/drawing/2010/main" val="0"/>
@@ -4007,7 +4804,34 @@
           <w:sz w:val="24"/>
           <w:szCs w:val="24"/>
         </w:rPr>
-        <w:t>A frequency plot of the forward scatter area measurement (FSC-A) is shown in Figure 2. FSC-A is used to estimate cell size in a given sample mixture. In this case, the plot reveals three distinct peak populations</w:t>
+        <w:t>In</w:t>
+      </w:r>
+      <w:r>
+        <w:rPr>
+          <w:rFonts w:asciiTheme="majorBidi" w:eastAsia="Linux Libertine" w:hAnsiTheme="majorBidi" w:cstheme="majorBidi"/>
+          <w:color w:val="1F497D" w:themeColor="text2"/>
+          <w:sz w:val="24"/>
+          <w:szCs w:val="24"/>
+        </w:rPr>
+        <w:t xml:space="preserve"> Figure 2</w:t>
+      </w:r>
+      <w:r>
+        <w:rPr>
+          <w:rFonts w:asciiTheme="majorBidi" w:eastAsia="Linux Libertine" w:hAnsiTheme="majorBidi" w:cstheme="majorBidi"/>
+          <w:color w:val="1F497D" w:themeColor="text2"/>
+          <w:sz w:val="24"/>
+          <w:szCs w:val="24"/>
+        </w:rPr>
+        <w:t>, FSC-A is plotted on a histogram to identify peaks across different values</w:t>
+      </w:r>
+      <w:r>
+        <w:rPr>
+          <w:rFonts w:asciiTheme="majorBidi" w:eastAsia="Linux Libertine" w:hAnsiTheme="majorBidi" w:cstheme="majorBidi"/>
+          <w:color w:val="1F497D" w:themeColor="text2"/>
+          <w:sz w:val="24"/>
+          <w:szCs w:val="24"/>
+        </w:rPr>
+        <w:t>. FSC-A is used to estimate cell size in a given sample mixture. In this case, the plot reveals three distinct peak populations</w:t>
       </w:r>
       <w:r>
         <w:rPr>
@@ -4025,15 +4849,6 @@
           <w:sz w:val="24"/>
           <w:szCs w:val="24"/>
         </w:rPr>
-        <w:t xml:space="preserve"> corresponding to the expected cell types in</w:t>
-      </w:r>
-      <w:r>
-        <w:rPr>
-          <w:rFonts w:asciiTheme="majorBidi" w:eastAsia="Linux Libertine" w:hAnsiTheme="majorBidi" w:cstheme="majorBidi"/>
-          <w:color w:val="1F497D" w:themeColor="text2"/>
-          <w:sz w:val="24"/>
-          <w:szCs w:val="24"/>
-        </w:rPr>
         <w:t xml:space="preserve"> </w:t>
       </w:r>
       <w:r>
@@ -4043,6 +4858,33 @@
           <w:sz w:val="24"/>
           <w:szCs w:val="24"/>
         </w:rPr>
+        <w:t>which correspond</w:t>
+      </w:r>
+      <w:r>
+        <w:rPr>
+          <w:rFonts w:asciiTheme="majorBidi" w:eastAsia="Linux Libertine" w:hAnsiTheme="majorBidi" w:cstheme="majorBidi"/>
+          <w:color w:val="1F497D" w:themeColor="text2"/>
+          <w:sz w:val="24"/>
+          <w:szCs w:val="24"/>
+        </w:rPr>
+        <w:t xml:space="preserve"> to the expected cell types in</w:t>
+      </w:r>
+      <w:r>
+        <w:rPr>
+          <w:rFonts w:asciiTheme="majorBidi" w:eastAsia="Linux Libertine" w:hAnsiTheme="majorBidi" w:cstheme="majorBidi"/>
+          <w:color w:val="1F497D" w:themeColor="text2"/>
+          <w:sz w:val="24"/>
+          <w:szCs w:val="24"/>
+        </w:rPr>
+        <w:t xml:space="preserve"> </w:t>
+      </w:r>
+      <w:r>
+        <w:rPr>
+          <w:rFonts w:asciiTheme="majorBidi" w:eastAsia="Linux Libertine" w:hAnsiTheme="majorBidi" w:cstheme="majorBidi"/>
+          <w:color w:val="1F497D" w:themeColor="text2"/>
+          <w:sz w:val="24"/>
+          <w:szCs w:val="24"/>
+        </w:rPr>
         <w:t>PBMC</w:t>
       </w:r>
       <w:r>
@@ -4052,24 +4894,6 @@
           <w:sz w:val="24"/>
           <w:szCs w:val="24"/>
         </w:rPr>
-        <w:t xml:space="preserve"> which are</w:t>
-      </w:r>
-      <w:r>
-        <w:rPr>
-          <w:rFonts w:asciiTheme="majorBidi" w:eastAsia="Linux Libertine" w:hAnsiTheme="majorBidi" w:cstheme="majorBidi"/>
-          <w:color w:val="1F497D" w:themeColor="text2"/>
-          <w:sz w:val="24"/>
-          <w:szCs w:val="24"/>
-        </w:rPr>
-        <w:t xml:space="preserve"> lymphocytes, monocytes, and granulocytes.</w:t>
-      </w:r>
-      <w:r>
-        <w:rPr>
-          <w:rFonts w:asciiTheme="majorBidi" w:eastAsia="Linux Libertine" w:hAnsiTheme="majorBidi" w:cstheme="majorBidi"/>
-          <w:color w:val="1F497D" w:themeColor="text2"/>
-          <w:sz w:val="24"/>
-          <w:szCs w:val="24"/>
-        </w:rPr>
         <w:t xml:space="preserve"> </w:t>
       </w:r>
       <w:r>
@@ -4079,7 +4903,70 @@
           <w:sz w:val="24"/>
           <w:szCs w:val="24"/>
         </w:rPr>
-        <w:t>The red gate is applied to exclude cellular debris, which typically appears as smaller events at the lower end of the FSC-A distribution.</w:t>
+        <w:t>as</w:t>
+      </w:r>
+      <w:r>
+        <w:rPr>
+          <w:rFonts w:asciiTheme="majorBidi" w:eastAsia="Linux Libertine" w:hAnsiTheme="majorBidi" w:cstheme="majorBidi"/>
+          <w:color w:val="1F497D" w:themeColor="text2"/>
+          <w:sz w:val="24"/>
+          <w:szCs w:val="24"/>
+        </w:rPr>
+        <w:t xml:space="preserve"> lymphocytes, monocytes, and granulocyte</w:t>
+      </w:r>
+      <w:r>
+        <w:rPr>
+          <w:rFonts w:asciiTheme="majorBidi" w:eastAsia="Linux Libertine" w:hAnsiTheme="majorBidi" w:cstheme="majorBidi"/>
+          <w:color w:val="1F497D" w:themeColor="text2"/>
+          <w:sz w:val="24"/>
+          <w:szCs w:val="24"/>
+        </w:rPr>
+        <w:t xml:space="preserve"> (left to right)</w:t>
+      </w:r>
+      <w:r>
+        <w:rPr>
+          <w:rFonts w:asciiTheme="majorBidi" w:eastAsia="Linux Libertine" w:hAnsiTheme="majorBidi" w:cstheme="majorBidi"/>
+          <w:color w:val="1F497D" w:themeColor="text2"/>
+          <w:sz w:val="24"/>
+          <w:szCs w:val="24"/>
+        </w:rPr>
+        <w:t>.</w:t>
+      </w:r>
+      <w:r>
+        <w:rPr>
+          <w:rFonts w:asciiTheme="majorBidi" w:eastAsia="Linux Libertine" w:hAnsiTheme="majorBidi" w:cstheme="majorBidi"/>
+          <w:color w:val="1F497D" w:themeColor="text2"/>
+          <w:sz w:val="24"/>
+          <w:szCs w:val="24"/>
+        </w:rPr>
+        <w:t xml:space="preserve"> </w:t>
+      </w:r>
+      <w:r>
+        <w:rPr>
+          <w:rFonts w:asciiTheme="majorBidi" w:eastAsia="Linux Libertine" w:hAnsiTheme="majorBidi" w:cstheme="majorBidi"/>
+          <w:color w:val="1F497D" w:themeColor="text2"/>
+          <w:sz w:val="24"/>
+          <w:szCs w:val="24"/>
+        </w:rPr>
+        <w:t xml:space="preserve">The red gate is applied to exclude cellular debris, which </w:t>
+      </w:r>
+      <w:r>
+        <w:rPr>
+          <w:rFonts w:asciiTheme="majorBidi" w:eastAsia="Linux Libertine" w:hAnsiTheme="majorBidi" w:cstheme="majorBidi"/>
+          <w:color w:val="1F497D" w:themeColor="text2"/>
+          <w:sz w:val="24"/>
+          <w:szCs w:val="24"/>
+        </w:rPr>
+        <w:t>are expected to</w:t>
+      </w:r>
+      <w:r>
+        <w:rPr>
+          <w:rFonts w:asciiTheme="majorBidi" w:eastAsia="Linux Libertine" w:hAnsiTheme="majorBidi" w:cstheme="majorBidi"/>
+          <w:color w:val="1F497D" w:themeColor="text2"/>
+          <w:sz w:val="24"/>
+          <w:szCs w:val="24"/>
+        </w:rPr>
+        <w:t xml:space="preserve"> appear as smaller events at the lower end of the FSC-A distribution.</w:t>
       </w:r>
       <w:r>
         <w:rPr>
@@ -4119,7 +5006,18 @@
           <w:sz w:val="24"/>
           <w:szCs w:val="24"/>
         </w:rPr>
-        <w:t>Figure 2</w:t>
+        <w:t xml:space="preserve">Figure </w:t>
+      </w:r>
+      <w:r>
+        <w:rPr>
+          <w:rFonts w:asciiTheme="majorBidi" w:eastAsia="Linux Libertine" w:hAnsiTheme="majorBidi" w:cstheme="majorBidi"/>
+          <w:b/>
+          <w:bCs/>
+          <w:color w:val="1F497D" w:themeColor="text2"/>
+          <w:sz w:val="24"/>
+          <w:szCs w:val="24"/>
+        </w:rPr>
+        <w:t>3</w:t>
       </w:r>
     </w:p>
     <w:p>
@@ -4186,7 +5084,7 @@
           <w:noProof/>
         </w:rPr>
         <w:drawing>
-          <wp:inline distT="0" distB="0" distL="0" distR="0" wp14:anchorId="3F12A82E" wp14:editId="520BA68E">
+          <wp:inline distT="0" distB="0" distL="0" distR="0" wp14:anchorId="3F12A82E" wp14:editId="5D98A88F">
             <wp:extent cx="2971800" cy="1913890"/>
             <wp:effectExtent l="0" t="0" r="0" b="3810"/>
             <wp:docPr id="918100785" name="Picture 2" descr="A blue graph with numbers and a red line&#10;&#10;Description automatically generated"/>
@@ -4203,7 +5101,7 @@
                     </pic:cNvPicPr>
                   </pic:nvPicPr>
                   <pic:blipFill>
-                    <a:blip r:embed="rId18" cstate="print">
+                    <a:blip r:embed="rId19" cstate="print">
                       <a:extLst>
                         <a:ext uri="{28A0092B-C50C-407E-A947-70E740481C1C}">
                           <a14:useLocalDpi xmlns:a14="http://schemas.microsoft.com/office/drawing/2010/main" val="0"/>
@@ -4277,16 +5175,43 @@
           <w:sz w:val="24"/>
           <w:szCs w:val="24"/>
         </w:rPr>
-        <w:t xml:space="preserve">Doublets tend to exhibit a higher FSC-H relative to FSC-A as they are larger due to </w:t>
-      </w:r>
-      <w:r>
-        <w:rPr>
-          <w:rFonts w:asciiTheme="majorBidi" w:eastAsia="Linux Libertine" w:hAnsiTheme="majorBidi" w:cstheme="majorBidi"/>
-          <w:color w:val="1F497D" w:themeColor="text2"/>
-          <w:sz w:val="24"/>
-          <w:szCs w:val="24"/>
-        </w:rPr>
-        <w:t>the presence of two cells but still emit a "tall" scatter signal. In this case, the plot reveals a relatively small population of cell aggregates, identified by the gate on the y-axis. The x-axis limit is set further out to avoid truncating the monocyte population in the SSC-A vs. FSC-A plot, ensuring that monocytes are not excluded while still removing the majority of doublets.</w:t>
+        <w:t xml:space="preserve">Doublets tend to exhibit a higher FSC-H relative to FSC-A as they are larger due to the presence of two cells but still emit a "tall" scatter signal. In this case, the plot reveals a relatively small population of cell aggregates, identified by the gate on the y-axis. The x-axis limit is set further out to avoid truncating the monocyte population in the SSC-A vs. FSC-A plot, ensuring that </w:t>
+      </w:r>
+      <w:r>
+        <w:rPr>
+          <w:rFonts w:asciiTheme="majorBidi" w:eastAsia="Linux Libertine" w:hAnsiTheme="majorBidi" w:cstheme="majorBidi"/>
+          <w:color w:val="1F497D" w:themeColor="text2"/>
+          <w:sz w:val="24"/>
+          <w:szCs w:val="24"/>
+        </w:rPr>
+        <w:t xml:space="preserve">our target </w:t>
+      </w:r>
+      <w:r>
+        <w:rPr>
+          <w:rFonts w:asciiTheme="majorBidi" w:eastAsia="Linux Libertine" w:hAnsiTheme="majorBidi" w:cstheme="majorBidi"/>
+          <w:color w:val="1F497D" w:themeColor="text2"/>
+          <w:sz w:val="24"/>
+          <w:szCs w:val="24"/>
+        </w:rPr>
+        <w:t>monocytes are not excluded while still removing the majority of doublets</w:t>
+      </w:r>
+      <w:r>
+        <w:rPr>
+          <w:rFonts w:asciiTheme="majorBidi" w:eastAsia="Linux Libertine" w:hAnsiTheme="majorBidi" w:cstheme="majorBidi"/>
+          <w:color w:val="1F497D" w:themeColor="text2"/>
+          <w:sz w:val="24"/>
+          <w:szCs w:val="24"/>
+        </w:rPr>
+        <w:t>, which are a population not of focus for this project and may be filtered from analysis</w:t>
+      </w:r>
+      <w:r>
+        <w:rPr>
+          <w:rFonts w:asciiTheme="majorBidi" w:eastAsia="Linux Libertine" w:hAnsiTheme="majorBidi" w:cstheme="majorBidi"/>
+          <w:color w:val="1F497D" w:themeColor="text2"/>
+          <w:sz w:val="24"/>
+          <w:szCs w:val="24"/>
+        </w:rPr>
+        <w:t>.</w:t>
       </w:r>
     </w:p>
     <w:p>
@@ -4308,17 +5233,6 @@
           <w:szCs w:val="24"/>
         </w:rPr>
       </w:pPr>
-      <w:r>
-        <w:rPr>
-          <w:rFonts w:asciiTheme="majorBidi" w:eastAsia="Linux Libertine" w:hAnsiTheme="majorBidi" w:cstheme="majorBidi"/>
-          <w:b/>
-          <w:bCs/>
-          <w:color w:val="1F497D" w:themeColor="text2"/>
-          <w:sz w:val="24"/>
-          <w:szCs w:val="24"/>
-        </w:rPr>
-        <w:t>Figure 3</w:t>
-      </w:r>
     </w:p>
     <w:p>
       <w:pPr>
@@ -4332,24 +5246,13 @@
         <w:spacing w:before="180" w:after="80" w:line="240" w:lineRule="auto"/>
         <w:rPr>
           <w:rFonts w:asciiTheme="majorBidi" w:eastAsia="Linux Libertine" w:hAnsiTheme="majorBidi" w:cstheme="majorBidi"/>
-          <w:i/>
-          <w:iCs/>
+          <w:b/>
+          <w:bCs/>
           <w:color w:val="1F497D" w:themeColor="text2"/>
           <w:sz w:val="24"/>
           <w:szCs w:val="24"/>
         </w:rPr>
       </w:pPr>
-      <w:r>
-        <w:rPr>
-          <w:rFonts w:asciiTheme="majorBidi" w:eastAsia="Linux Libertine" w:hAnsiTheme="majorBidi" w:cstheme="majorBidi"/>
-          <w:i/>
-          <w:iCs/>
-          <w:color w:val="1F497D" w:themeColor="text2"/>
-          <w:sz w:val="24"/>
-          <w:szCs w:val="24"/>
-        </w:rPr>
-        <w:t>Single Cell Plot</w:t>
-      </w:r>
     </w:p>
     <w:p>
       <w:pPr>
@@ -4363,17 +5266,111 @@
         <w:spacing w:before="180" w:after="80" w:line="240" w:lineRule="auto"/>
         <w:rPr>
           <w:rFonts w:asciiTheme="majorBidi" w:eastAsia="Linux Libertine" w:hAnsiTheme="majorBidi" w:cstheme="majorBidi"/>
+          <w:b/>
+          <w:bCs/>
           <w:color w:val="1F497D" w:themeColor="text2"/>
           <w:sz w:val="24"/>
           <w:szCs w:val="24"/>
         </w:rPr>
       </w:pPr>
+    </w:p>
+    <w:p>
+      <w:pPr>
+        <w:pBdr>
+          <w:top w:val="nil"/>
+          <w:left w:val="nil"/>
+          <w:bottom w:val="nil"/>
+          <w:right w:val="nil"/>
+          <w:between w:val="nil"/>
+        </w:pBdr>
+        <w:spacing w:before="180" w:after="80" w:line="240" w:lineRule="auto"/>
+        <w:rPr>
+          <w:rFonts w:asciiTheme="majorBidi" w:eastAsia="Linux Libertine" w:hAnsiTheme="majorBidi" w:cstheme="majorBidi"/>
+          <w:b/>
+          <w:bCs/>
+          <w:color w:val="1F497D" w:themeColor="text2"/>
+          <w:sz w:val="24"/>
+          <w:szCs w:val="24"/>
+        </w:rPr>
+      </w:pPr>
+      <w:r>
+        <w:rPr>
+          <w:rFonts w:asciiTheme="majorBidi" w:eastAsia="Linux Libertine" w:hAnsiTheme="majorBidi" w:cstheme="majorBidi"/>
+          <w:b/>
+          <w:bCs/>
+          <w:color w:val="1F497D" w:themeColor="text2"/>
+          <w:sz w:val="24"/>
+          <w:szCs w:val="24"/>
+        </w:rPr>
+        <w:lastRenderedPageBreak/>
+        <w:t xml:space="preserve">Figure </w:t>
+      </w:r>
+      <w:r>
+        <w:rPr>
+          <w:rFonts w:asciiTheme="majorBidi" w:eastAsia="Linux Libertine" w:hAnsiTheme="majorBidi" w:cstheme="majorBidi"/>
+          <w:b/>
+          <w:bCs/>
+          <w:color w:val="1F497D" w:themeColor="text2"/>
+          <w:sz w:val="24"/>
+          <w:szCs w:val="24"/>
+        </w:rPr>
+        <w:t>4</w:t>
+      </w:r>
+    </w:p>
+    <w:p>
+      <w:pPr>
+        <w:pBdr>
+          <w:top w:val="nil"/>
+          <w:left w:val="nil"/>
+          <w:bottom w:val="nil"/>
+          <w:right w:val="nil"/>
+          <w:between w:val="nil"/>
+        </w:pBdr>
+        <w:spacing w:before="180" w:after="80" w:line="240" w:lineRule="auto"/>
+        <w:rPr>
+          <w:rFonts w:asciiTheme="majorBidi" w:eastAsia="Linux Libertine" w:hAnsiTheme="majorBidi" w:cstheme="majorBidi"/>
+          <w:i/>
+          <w:iCs/>
+          <w:color w:val="1F497D" w:themeColor="text2"/>
+          <w:sz w:val="24"/>
+          <w:szCs w:val="24"/>
+        </w:rPr>
+      </w:pPr>
+      <w:r>
+        <w:rPr>
+          <w:rFonts w:asciiTheme="majorBidi" w:eastAsia="Linux Libertine" w:hAnsiTheme="majorBidi" w:cstheme="majorBidi"/>
+          <w:i/>
+          <w:iCs/>
+          <w:color w:val="1F497D" w:themeColor="text2"/>
+          <w:sz w:val="24"/>
+          <w:szCs w:val="24"/>
+        </w:rPr>
+        <w:t>Single Cell Plot</w:t>
+      </w:r>
+    </w:p>
+    <w:p>
+      <w:pPr>
+        <w:pBdr>
+          <w:top w:val="nil"/>
+          <w:left w:val="nil"/>
+          <w:bottom w:val="nil"/>
+          <w:right w:val="nil"/>
+          <w:between w:val="nil"/>
+        </w:pBdr>
+        <w:spacing w:before="180" w:after="80" w:line="240" w:lineRule="auto"/>
+        <w:rPr>
+          <w:rFonts w:asciiTheme="majorBidi" w:eastAsia="Linux Libertine" w:hAnsiTheme="majorBidi" w:cstheme="majorBidi"/>
+          <w:color w:val="1F497D" w:themeColor="text2"/>
+          <w:sz w:val="24"/>
+          <w:szCs w:val="24"/>
+        </w:rPr>
+      </w:pPr>
       <w:r>
         <w:rPr>
           <w:noProof/>
         </w:rPr>
         <w:drawing>
-          <wp:inline distT="0" distB="0" distL="0" distR="0" wp14:anchorId="6FC753ED" wp14:editId="5414E1C1">
+          <wp:inline distT="0" distB="0" distL="0" distR="0" wp14:anchorId="6FC753ED" wp14:editId="0D0A4228">
             <wp:extent cx="2971800" cy="1865630"/>
             <wp:effectExtent l="0" t="0" r="0" b="1270"/>
             <wp:docPr id="634785422" name="Picture 3" descr="A diagram of a single cell&#10;&#10;Description automatically generated"/>
@@ -4390,7 +5387,7 @@
                     </pic:cNvPicPr>
                   </pic:nvPicPr>
                   <pic:blipFill>
-                    <a:blip r:embed="rId19" cstate="print">
+                    <a:blip r:embed="rId20" cstate="print">
                       <a:extLst>
                         <a:ext uri="{28A0092B-C50C-407E-A947-70E740481C1C}">
                           <a14:useLocalDpi xmlns:a14="http://schemas.microsoft.com/office/drawing/2010/main" val="0"/>
@@ -4508,24 +5505,6 @@
         <w:spacing w:before="180" w:after="80" w:line="240" w:lineRule="auto"/>
         <w:rPr>
           <w:rFonts w:asciiTheme="majorBidi" w:eastAsia="Linux Libertine" w:hAnsiTheme="majorBidi" w:cstheme="majorBidi"/>
-          <w:color w:val="1F497D" w:themeColor="text2"/>
-          <w:sz w:val="24"/>
-          <w:szCs w:val="24"/>
-        </w:rPr>
-      </w:pPr>
-    </w:p>
-    <w:p>
-      <w:pPr>
-        <w:pBdr>
-          <w:top w:val="nil"/>
-          <w:left w:val="nil"/>
-          <w:bottom w:val="nil"/>
-          <w:right w:val="nil"/>
-          <w:between w:val="nil"/>
-        </w:pBdr>
-        <w:spacing w:before="180" w:after="80" w:line="240" w:lineRule="auto"/>
-        <w:rPr>
-          <w:rFonts w:asciiTheme="majorBidi" w:eastAsia="Linux Libertine" w:hAnsiTheme="majorBidi" w:cstheme="majorBidi"/>
           <w:b/>
           <w:bCs/>
           <w:color w:val="1F497D" w:themeColor="text2"/>
@@ -4542,7 +5521,18 @@
           <w:sz w:val="24"/>
           <w:szCs w:val="24"/>
         </w:rPr>
-        <w:t>Figure 4</w:t>
+        <w:t xml:space="preserve">Figure </w:t>
+      </w:r>
+      <w:r>
+        <w:rPr>
+          <w:rFonts w:asciiTheme="majorBidi" w:eastAsia="Linux Libertine" w:hAnsiTheme="majorBidi" w:cstheme="majorBidi"/>
+          <w:b/>
+          <w:bCs/>
+          <w:color w:val="1F497D" w:themeColor="text2"/>
+          <w:sz w:val="24"/>
+          <w:szCs w:val="24"/>
+        </w:rPr>
+        <w:t>5</w:t>
       </w:r>
     </w:p>
     <w:p>
@@ -4615,7 +5605,7 @@
                     </pic:cNvPicPr>
                   </pic:nvPicPr>
                   <pic:blipFill>
-                    <a:blip r:embed="rId20">
+                    <a:blip r:embed="rId21">
                       <a:extLst>
                         <a:ext uri="{28A0092B-C50C-407E-A947-70E740481C1C}">
                           <a14:useLocalDpi xmlns:a14="http://schemas.microsoft.com/office/drawing/2010/main" val="0"/>
@@ -4649,6 +5639,44 @@
     </w:p>
     <w:p>
       <w:pPr>
+        <w:pStyle w:val="Head2"/>
+        <w:ind w:left="720" w:hanging="360"/>
+        <w:rPr>
+          <w:rFonts w:eastAsia="Linux Libertine"/>
+          <w:color w:val="1F497D" w:themeColor="text2"/>
+        </w:rPr>
+      </w:pPr>
+      <w:r>
+        <w:rPr>
+          <w:rFonts w:eastAsia="Linux Libertine"/>
+          <w:color w:val="1F497D" w:themeColor="text2"/>
+        </w:rPr>
+        <w:t xml:space="preserve">4.4 </w:t>
+      </w:r>
+      <w:r>
+        <w:rPr>
+          <w:rFonts w:eastAsia="Linux Libertine"/>
+          <w:color w:val="1F497D" w:themeColor="text2"/>
+        </w:rPr>
+        <w:t xml:space="preserve">Data </w:t>
+      </w:r>
+      <w:r>
+        <w:rPr>
+          <w:rFonts w:eastAsia="Linux Libertine"/>
+          <w:color w:val="1F497D" w:themeColor="text2"/>
+        </w:rPr>
+        <w:t>P</w:t>
+      </w:r>
+      <w:r>
+        <w:rPr>
+          <w:rFonts w:eastAsia="Linux Libertine"/>
+          <w:color w:val="1F497D" w:themeColor="text2"/>
+        </w:rPr>
+        <w:t>reprocessing</w:t>
+      </w:r>
+    </w:p>
+    <w:p>
+      <w:pPr>
         <w:pBdr>
           <w:top w:val="nil"/>
           <w:left w:val="nil"/>
@@ -4659,6 +5687,73 @@
         <w:spacing w:before="180" w:after="80" w:line="240" w:lineRule="auto"/>
         <w:rPr>
           <w:rFonts w:asciiTheme="majorBidi" w:eastAsia="Linux Libertine" w:hAnsiTheme="majorBidi" w:cstheme="majorBidi"/>
+          <w:color w:val="1F497D" w:themeColor="text2"/>
+          <w:sz w:val="24"/>
+          <w:szCs w:val="24"/>
+        </w:rPr>
+      </w:pPr>
+      <w:r>
+        <w:rPr>
+          <w:rFonts w:asciiTheme="majorBidi" w:eastAsia="Linux Libertine" w:hAnsiTheme="majorBidi" w:cstheme="majorBidi"/>
+          <w:color w:val="1F497D" w:themeColor="text2"/>
+          <w:sz w:val="24"/>
+          <w:szCs w:val="24"/>
+        </w:rPr>
+        <w:t>Using the</w:t>
+      </w:r>
+      <w:r>
+        <w:rPr>
+          <w:rFonts w:asciiTheme="majorBidi" w:eastAsia="Linux Libertine" w:hAnsiTheme="majorBidi" w:cstheme="majorBidi"/>
+          <w:color w:val="1F497D" w:themeColor="text2"/>
+          <w:sz w:val="24"/>
+          <w:szCs w:val="24"/>
+        </w:rPr>
+        <w:t xml:space="preserve"> </w:t>
+      </w:r>
+      <w:proofErr w:type="spellStart"/>
+      <w:r>
+        <w:rPr>
+          <w:rFonts w:asciiTheme="majorBidi" w:eastAsia="Linux Libertine" w:hAnsiTheme="majorBidi" w:cstheme="majorBidi"/>
+          <w:color w:val="1F497D" w:themeColor="text2"/>
+          <w:sz w:val="24"/>
+          <w:szCs w:val="24"/>
+        </w:rPr>
+        <w:t>Klib</w:t>
+      </w:r>
+      <w:proofErr w:type="spellEnd"/>
+      <w:r>
+        <w:rPr>
+          <w:rFonts w:asciiTheme="majorBidi" w:eastAsia="Linux Libertine" w:hAnsiTheme="majorBidi" w:cstheme="majorBidi"/>
+          <w:color w:val="1F497D" w:themeColor="text2"/>
+          <w:sz w:val="24"/>
+          <w:szCs w:val="24"/>
+        </w:rPr>
+        <w:t xml:space="preserve"> package, the team searched for missing values in order to apply appropriate imputation or other appropriate handling. However</w:t>
+      </w:r>
+      <w:r>
+        <w:rPr>
+          <w:rFonts w:asciiTheme="majorBidi" w:eastAsia="Linux Libertine" w:hAnsiTheme="majorBidi" w:cstheme="majorBidi"/>
+          <w:color w:val="1F497D" w:themeColor="text2"/>
+          <w:sz w:val="24"/>
+          <w:szCs w:val="24"/>
+        </w:rPr>
+        <w:t>, no missing values were detected.</w:t>
+      </w:r>
+    </w:p>
+    <w:p>
+      <w:pPr>
+        <w:pBdr>
+          <w:top w:val="nil"/>
+          <w:left w:val="nil"/>
+          <w:bottom w:val="nil"/>
+          <w:right w:val="nil"/>
+          <w:between w:val="nil"/>
+        </w:pBdr>
+        <w:spacing w:before="180" w:after="80" w:line="240" w:lineRule="auto"/>
+        <w:rPr>
+          <w:rFonts w:asciiTheme="majorBidi" w:eastAsia="Linux Libertine" w:hAnsiTheme="majorBidi" w:cstheme="majorBidi"/>
+          <w:b/>
+          <w:bCs/>
           <w:color w:val="1F497D" w:themeColor="text2"/>
           <w:sz w:val="24"/>
           <w:szCs w:val="24"/>
@@ -4677,6 +5772,8 @@
         <w:spacing w:before="180" w:after="80" w:line="240" w:lineRule="auto"/>
         <w:rPr>
           <w:rFonts w:asciiTheme="majorBidi" w:eastAsia="Linux Libertine" w:hAnsiTheme="majorBidi" w:cstheme="majorBidi"/>
+          <w:b/>
+          <w:bCs/>
           <w:color w:val="1F497D" w:themeColor="text2"/>
           <w:sz w:val="24"/>
           <w:szCs w:val="24"/>
@@ -4685,26 +5782,75 @@
     </w:p>
     <w:p>
       <w:pPr>
-        <w:pStyle w:val="Head2"/>
-        <w:ind w:left="720" w:hanging="360"/>
-        <w:rPr>
-          <w:rFonts w:eastAsia="Linux Libertine"/>
-          <w:color w:val="1F497D" w:themeColor="text2"/>
+        <w:pBdr>
+          <w:top w:val="nil"/>
+          <w:left w:val="nil"/>
+          <w:bottom w:val="nil"/>
+          <w:right w:val="nil"/>
+          <w:between w:val="nil"/>
+        </w:pBdr>
+        <w:spacing w:before="180" w:after="80" w:line="240" w:lineRule="auto"/>
+        <w:rPr>
+          <w:rFonts w:asciiTheme="majorBidi" w:eastAsia="Linux Libertine" w:hAnsiTheme="majorBidi" w:cstheme="majorBidi"/>
+          <w:b/>
+          <w:bCs/>
+          <w:color w:val="1F497D" w:themeColor="text2"/>
+          <w:sz w:val="24"/>
+          <w:szCs w:val="24"/>
         </w:rPr>
       </w:pPr>
       <w:r>
         <w:rPr>
-          <w:rFonts w:eastAsia="Linux Libertine"/>
-          <w:color w:val="1F497D" w:themeColor="text2"/>
-        </w:rPr>
-        <w:t xml:space="preserve">4.4 </w:t>
-      </w:r>
-      <w:r>
-        <w:rPr>
-          <w:rFonts w:eastAsia="Linux Libertine"/>
-          <w:color w:val="1F497D" w:themeColor="text2"/>
-        </w:rPr>
-        <w:t>Data Cleaning</w:t>
+          <w:rFonts w:asciiTheme="majorBidi" w:eastAsia="Linux Libertine" w:hAnsiTheme="majorBidi" w:cstheme="majorBidi"/>
+          <w:b/>
+          <w:bCs/>
+          <w:color w:val="1F497D" w:themeColor="text2"/>
+          <w:sz w:val="24"/>
+          <w:szCs w:val="24"/>
+        </w:rPr>
+        <w:t xml:space="preserve">Figure </w:t>
+      </w:r>
+      <w:r>
+        <w:rPr>
+          <w:rFonts w:asciiTheme="majorBidi" w:eastAsia="Linux Libertine" w:hAnsiTheme="majorBidi" w:cstheme="majorBidi"/>
+          <w:b/>
+          <w:bCs/>
+          <w:color w:val="1F497D" w:themeColor="text2"/>
+          <w:sz w:val="24"/>
+          <w:szCs w:val="24"/>
+        </w:rPr>
+        <w:t>6</w:t>
+      </w:r>
+    </w:p>
+    <w:p>
+      <w:pPr>
+        <w:pBdr>
+          <w:top w:val="nil"/>
+          <w:left w:val="nil"/>
+          <w:bottom w:val="nil"/>
+          <w:right w:val="nil"/>
+          <w:between w:val="nil"/>
+        </w:pBdr>
+        <w:spacing w:before="180" w:after="80" w:line="240" w:lineRule="auto"/>
+        <w:rPr>
+          <w:rFonts w:asciiTheme="majorBidi" w:eastAsia="Linux Libertine" w:hAnsiTheme="majorBidi" w:cstheme="majorBidi"/>
+          <w:i/>
+          <w:iCs/>
+          <w:color w:val="1F497D" w:themeColor="text2"/>
+          <w:sz w:val="24"/>
+          <w:szCs w:val="24"/>
+        </w:rPr>
+      </w:pPr>
+      <w:r>
+        <w:rPr>
+          <w:rFonts w:asciiTheme="majorBidi" w:eastAsia="Linux Libertine" w:hAnsiTheme="majorBidi" w:cstheme="majorBidi"/>
+          <w:i/>
+          <w:iCs/>
+          <w:color w:val="1F497D" w:themeColor="text2"/>
+          <w:sz w:val="24"/>
+          <w:szCs w:val="24"/>
+        </w:rPr>
+        <w:t>Cleaned Side-Scatter vs. Front-Scatter Plot</w:t>
       </w:r>
     </w:p>
     <w:p>
@@ -4764,7 +5910,7 @@
                     </pic:cNvPicPr>
                   </pic:nvPicPr>
                   <pic:blipFill>
-                    <a:blip r:embed="rId21">
+                    <a:blip r:embed="rId22">
                       <a:extLst>
                         <a:ext uri="{28A0092B-C50C-407E-A947-70E740481C1C}">
                           <a14:useLocalDpi xmlns:a14="http://schemas.microsoft.com/office/drawing/2010/main" val="0"/>
@@ -4810,14 +5956,14 @@
           <w:rFonts w:eastAsia="Linux Libertine"/>
           <w:color w:val="1F497D" w:themeColor="text2"/>
         </w:rPr>
-        <w:t xml:space="preserve">4.5 </w:t>
+        <w:t>4.</w:t>
       </w:r>
       <w:r>
         <w:rPr>
           <w:rFonts w:eastAsia="Linux Libertine"/>
           <w:color w:val="1F497D" w:themeColor="text2"/>
         </w:rPr>
-        <w:t>Dimension Reduction</w:t>
+        <w:t>4.1</w:t>
       </w:r>
       <w:r>
         <w:rPr>
@@ -4825,6 +5971,72 @@
           <w:color w:val="1F497D" w:themeColor="text2"/>
         </w:rPr>
         <w:t xml:space="preserve"> </w:t>
+      </w:r>
+      <w:r>
+        <w:rPr>
+          <w:rFonts w:eastAsia="Linux Libertine"/>
+          <w:color w:val="1F497D" w:themeColor="text2"/>
+        </w:rPr>
+        <w:t>Dimension</w:t>
+      </w:r>
+      <w:r>
+        <w:rPr>
+          <w:rFonts w:eastAsia="Linux Libertine"/>
+          <w:color w:val="1F497D" w:themeColor="text2"/>
+        </w:rPr>
+        <w:t>ality</w:t>
+      </w:r>
+      <w:r>
+        <w:rPr>
+          <w:rFonts w:eastAsia="Linux Libertine"/>
+          <w:color w:val="1F497D" w:themeColor="text2"/>
+        </w:rPr>
+        <w:t xml:space="preserve"> Reduction</w:t>
+      </w:r>
+      <w:r>
+        <w:rPr>
+          <w:rFonts w:eastAsia="Linux Libertine"/>
+          <w:color w:val="1F497D" w:themeColor="text2"/>
+        </w:rPr>
+        <w:t xml:space="preserve"> </w:t>
+      </w:r>
+    </w:p>
+    <w:p>
+      <w:pPr>
+        <w:pStyle w:val="Head3"/>
+        <w:ind w:firstLine="360"/>
+        <w:rPr>
+          <w:rFonts w:eastAsia="Linux Libertine"/>
+          <w:color w:val="1F497D" w:themeColor="text2"/>
+        </w:rPr>
+      </w:pPr>
+      <w:r>
+        <w:rPr>
+          <w:rFonts w:eastAsia="Linux Libertine"/>
+          <w:color w:val="1F497D" w:themeColor="text2"/>
+        </w:rPr>
+        <w:t>4.</w:t>
+      </w:r>
+      <w:r>
+        <w:rPr>
+          <w:rFonts w:eastAsia="Linux Libertine"/>
+          <w:color w:val="1F497D" w:themeColor="text2"/>
+        </w:rPr>
+        <w:t>4</w:t>
+      </w:r>
+      <w:r>
+        <w:rPr>
+          <w:rFonts w:eastAsia="Linux Libertine"/>
+          <w:color w:val="1F497D" w:themeColor="text2"/>
+        </w:rPr>
+        <w:t>.1 P</w:t>
+      </w:r>
+      <w:r>
+        <w:rPr>
+          <w:rFonts w:eastAsia="Linux Libertine"/>
+          <w:color w:val="1F497D" w:themeColor="text2"/>
+        </w:rPr>
+        <w:t>rincipal Component Analysis (PCA)</w:t>
       </w:r>
     </w:p>
     <w:p>
@@ -4844,21 +6056,77 @@
           <w:szCs w:val="24"/>
         </w:rPr>
       </w:pPr>
-    </w:p>
-    <w:p>
-      <w:pPr>
-        <w:pStyle w:val="Head3"/>
-        <w:rPr>
-          <w:rFonts w:eastAsia="Linux Libertine"/>
-          <w:color w:val="1F497D" w:themeColor="text2"/>
-        </w:rPr>
-      </w:pPr>
-      <w:r>
-        <w:rPr>
-          <w:rFonts w:eastAsia="Linux Libertine"/>
-          <w:color w:val="1F497D" w:themeColor="text2"/>
-        </w:rPr>
-        <w:t>4.5.1 PCA</w:t>
+      <w:r>
+        <w:rPr>
+          <w:rFonts w:asciiTheme="majorBidi" w:eastAsia="Linux Libertine" w:hAnsiTheme="majorBidi" w:cstheme="majorBidi"/>
+          <w:color w:val="1F497D" w:themeColor="text2"/>
+          <w:sz w:val="24"/>
+          <w:szCs w:val="24"/>
+        </w:rPr>
+        <w:t xml:space="preserve">After performing feature selection to markers and columns relevant only to dendritic cells, we are still left with 12 columns, which would require computationally intensive comparisons between points if left alone. In order to resolve this potential hardware-limiting issue, we deploy PCA in order to </w:t>
+      </w:r>
+      <w:r>
+        <w:rPr>
+          <w:rFonts w:asciiTheme="majorBidi" w:eastAsia="Linux Libertine" w:hAnsiTheme="majorBidi" w:cstheme="majorBidi"/>
+          <w:color w:val="1F497D" w:themeColor="text2"/>
+          <w:sz w:val="24"/>
+          <w:szCs w:val="24"/>
+        </w:rPr>
+        <w:t>transform</w:t>
+      </w:r>
+      <w:r>
+        <w:rPr>
+          <w:rFonts w:asciiTheme="majorBidi" w:eastAsia="Linux Libertine" w:hAnsiTheme="majorBidi" w:cstheme="majorBidi"/>
+          <w:color w:val="1F497D" w:themeColor="text2"/>
+          <w:sz w:val="24"/>
+          <w:szCs w:val="24"/>
+        </w:rPr>
+        <w:t xml:space="preserve"> the data measured across these remaining 12 markers </w:t>
+      </w:r>
+      <w:r>
+        <w:rPr>
+          <w:rFonts w:asciiTheme="majorBidi" w:eastAsia="Linux Libertine" w:hAnsiTheme="majorBidi" w:cstheme="majorBidi"/>
+          <w:color w:val="1F497D" w:themeColor="text2"/>
+          <w:sz w:val="24"/>
+          <w:szCs w:val="24"/>
+        </w:rPr>
+        <w:t>into three components</w:t>
+      </w:r>
+      <w:r>
+        <w:rPr>
+          <w:rFonts w:asciiTheme="majorBidi" w:eastAsia="Linux Libertine" w:hAnsiTheme="majorBidi" w:cstheme="majorBidi"/>
+          <w:color w:val="1F497D" w:themeColor="text2"/>
+          <w:sz w:val="24"/>
+          <w:szCs w:val="24"/>
+        </w:rPr>
+        <w:t xml:space="preserve"> (See Figure 5)</w:t>
+      </w:r>
+      <w:r>
+        <w:rPr>
+          <w:rFonts w:asciiTheme="majorBidi" w:eastAsia="Linux Libertine" w:hAnsiTheme="majorBidi" w:cstheme="majorBidi"/>
+          <w:color w:val="1F497D" w:themeColor="text2"/>
+          <w:sz w:val="24"/>
+          <w:szCs w:val="24"/>
+        </w:rPr>
+        <w:t xml:space="preserve"> using the elbow method in order to maximize useable data variance.</w:t>
+      </w:r>
+      <w:r>
+        <w:rPr>
+          <w:rFonts w:asciiTheme="majorBidi" w:eastAsia="Linux Libertine" w:hAnsiTheme="majorBidi" w:cstheme="majorBidi"/>
+          <w:color w:val="1F497D" w:themeColor="text2"/>
+          <w:sz w:val="24"/>
+          <w:szCs w:val="24"/>
+        </w:rPr>
+        <w:t xml:space="preserve"> </w:t>
+      </w:r>
+      <w:r>
+        <w:rPr>
+          <w:rFonts w:asciiTheme="majorBidi" w:eastAsia="Linux Libertine" w:hAnsiTheme="majorBidi" w:cstheme="majorBidi"/>
+          <w:color w:val="1F497D" w:themeColor="text2"/>
+          <w:sz w:val="24"/>
+          <w:szCs w:val="24"/>
+        </w:rPr>
+        <w:t>This step is critical in order to use more powerful downstream analyses such as gating and clustering methods.</w:t>
       </w:r>
     </w:p>
     <w:p>
@@ -4873,85 +6141,11 @@
         <w:spacing w:before="180" w:after="80" w:line="240" w:lineRule="auto"/>
         <w:rPr>
           <w:rFonts w:asciiTheme="majorBidi" w:eastAsia="Linux Libertine" w:hAnsiTheme="majorBidi" w:cstheme="majorBidi"/>
-          <w:color w:val="1F497D" w:themeColor="text2"/>
-          <w:sz w:val="24"/>
-          <w:szCs w:val="24"/>
-        </w:rPr>
-      </w:pPr>
-    </w:p>
-    <w:p>
-      <w:pPr>
-        <w:pStyle w:val="Head3"/>
-        <w:rPr>
-          <w:rFonts w:eastAsia="Linux Libertine"/>
-          <w:color w:val="1F497D" w:themeColor="text2"/>
-        </w:rPr>
-      </w:pPr>
-      <w:r>
-        <w:rPr>
-          <w:rFonts w:eastAsia="Linux Libertine"/>
-          <w:color w:val="1F497D" w:themeColor="text2"/>
-        </w:rPr>
-        <w:t>4.5.2 T-SNE</w:t>
-      </w:r>
-    </w:p>
-    <w:p>
-      <w:pPr>
-        <w:pBdr>
-          <w:top w:val="nil"/>
-          <w:left w:val="nil"/>
-          <w:bottom w:val="nil"/>
-          <w:right w:val="nil"/>
-          <w:between w:val="nil"/>
-        </w:pBdr>
-        <w:spacing w:before="180" w:after="80" w:line="240" w:lineRule="auto"/>
-        <w:rPr>
-          <w:rFonts w:asciiTheme="majorBidi" w:eastAsia="Linux Libertine" w:hAnsiTheme="majorBidi" w:cstheme="majorBidi"/>
-          <w:color w:val="1F497D" w:themeColor="text2"/>
-          <w:sz w:val="24"/>
-          <w:szCs w:val="24"/>
-        </w:rPr>
-      </w:pPr>
-    </w:p>
-    <w:p>
-      <w:pPr>
-        <w:pStyle w:val="Head3"/>
-        <w:rPr>
-          <w:rFonts w:eastAsia="Linux Libertine"/>
-          <w:color w:val="1F497D" w:themeColor="text2"/>
-        </w:rPr>
-      </w:pPr>
-      <w:r>
-        <w:rPr>
-          <w:rFonts w:eastAsia="Linux Libertine"/>
-          <w:color w:val="1F497D" w:themeColor="text2"/>
-        </w:rPr>
-        <w:t xml:space="preserve">4.5.3 </w:t>
-      </w:r>
-      <w:r>
-        <w:rPr>
-          <w:rFonts w:eastAsia="Linux Libertine"/>
-          <w:color w:val="1F497D" w:themeColor="text2"/>
-        </w:rPr>
-        <w:t>UMAP</w:t>
-      </w:r>
-    </w:p>
-    <w:p>
-      <w:pPr>
-        <w:pBdr>
-          <w:top w:val="nil"/>
-          <w:left w:val="nil"/>
-          <w:bottom w:val="nil"/>
-          <w:right w:val="nil"/>
-          <w:between w:val="nil"/>
-        </w:pBdr>
-        <w:spacing w:before="180" w:after="80" w:line="240" w:lineRule="auto"/>
-        <w:rPr>
-          <w:rFonts w:asciiTheme="majorBidi" w:eastAsia="Linux Libertine" w:hAnsiTheme="majorBidi" w:cstheme="majorBidi"/>
-          <w:color w:val="000000"/>
-          <w:sz w:val="24"/>
-          <w:szCs w:val="24"/>
-          <w:shd w:val="clear" w:color="auto" w:fill="CFE2F3"/>
+          <w:b/>
+          <w:bCs/>
+          <w:color w:val="1F497D" w:themeColor="text2"/>
+          <w:sz w:val="24"/>
+          <w:szCs w:val="24"/>
         </w:rPr>
       </w:pPr>
     </w:p>
@@ -4967,12 +6161,780 @@
         <w:spacing w:before="180" w:after="80" w:line="240" w:lineRule="auto"/>
         <w:rPr>
           <w:rFonts w:asciiTheme="majorBidi" w:eastAsia="Linux Libertine" w:hAnsiTheme="majorBidi" w:cstheme="majorBidi"/>
+          <w:b/>
+          <w:bCs/>
+          <w:color w:val="1F497D" w:themeColor="text2"/>
+          <w:sz w:val="24"/>
+          <w:szCs w:val="24"/>
+        </w:rPr>
+      </w:pPr>
+    </w:p>
+    <w:p>
+      <w:pPr>
+        <w:pBdr>
+          <w:top w:val="nil"/>
+          <w:left w:val="nil"/>
+          <w:bottom w:val="nil"/>
+          <w:right w:val="nil"/>
+          <w:between w:val="nil"/>
+        </w:pBdr>
+        <w:spacing w:before="180" w:after="80" w:line="240" w:lineRule="auto"/>
+        <w:rPr>
+          <w:rFonts w:asciiTheme="majorBidi" w:eastAsia="Linux Libertine" w:hAnsiTheme="majorBidi" w:cstheme="majorBidi"/>
+          <w:b/>
+          <w:bCs/>
+          <w:color w:val="1F497D" w:themeColor="text2"/>
+          <w:sz w:val="24"/>
+          <w:szCs w:val="24"/>
+        </w:rPr>
+      </w:pPr>
+    </w:p>
+    <w:p>
+      <w:pPr>
+        <w:pBdr>
+          <w:top w:val="nil"/>
+          <w:left w:val="nil"/>
+          <w:bottom w:val="nil"/>
+          <w:right w:val="nil"/>
+          <w:between w:val="nil"/>
+        </w:pBdr>
+        <w:spacing w:before="180" w:after="80" w:line="240" w:lineRule="auto"/>
+        <w:rPr>
+          <w:rFonts w:asciiTheme="majorBidi" w:eastAsia="Linux Libertine" w:hAnsiTheme="majorBidi" w:cstheme="majorBidi"/>
+          <w:b/>
+          <w:bCs/>
+          <w:color w:val="1F497D" w:themeColor="text2"/>
+          <w:sz w:val="24"/>
+          <w:szCs w:val="24"/>
+        </w:rPr>
+      </w:pPr>
+    </w:p>
+    <w:p>
+      <w:pPr>
+        <w:pBdr>
+          <w:top w:val="nil"/>
+          <w:left w:val="nil"/>
+          <w:bottom w:val="nil"/>
+          <w:right w:val="nil"/>
+          <w:between w:val="nil"/>
+        </w:pBdr>
+        <w:spacing w:before="180" w:after="80" w:line="240" w:lineRule="auto"/>
+        <w:rPr>
+          <w:rFonts w:asciiTheme="majorBidi" w:eastAsia="Linux Libertine" w:hAnsiTheme="majorBidi" w:cstheme="majorBidi"/>
+          <w:b/>
+          <w:bCs/>
+          <w:color w:val="1F497D" w:themeColor="text2"/>
+          <w:sz w:val="24"/>
+          <w:szCs w:val="24"/>
+        </w:rPr>
+      </w:pPr>
+    </w:p>
+    <w:p>
+      <w:pPr>
+        <w:pBdr>
+          <w:top w:val="nil"/>
+          <w:left w:val="nil"/>
+          <w:bottom w:val="nil"/>
+          <w:right w:val="nil"/>
+          <w:between w:val="nil"/>
+        </w:pBdr>
+        <w:spacing w:before="180" w:after="80" w:line="240" w:lineRule="auto"/>
+        <w:rPr>
+          <w:rFonts w:asciiTheme="majorBidi" w:eastAsia="Linux Libertine" w:hAnsiTheme="majorBidi" w:cstheme="majorBidi"/>
+          <w:b/>
+          <w:bCs/>
+          <w:color w:val="1F497D" w:themeColor="text2"/>
+          <w:sz w:val="24"/>
+          <w:szCs w:val="24"/>
+        </w:rPr>
+      </w:pPr>
+    </w:p>
+    <w:p>
+      <w:pPr>
+        <w:pBdr>
+          <w:top w:val="nil"/>
+          <w:left w:val="nil"/>
+          <w:bottom w:val="nil"/>
+          <w:right w:val="nil"/>
+          <w:between w:val="nil"/>
+        </w:pBdr>
+        <w:spacing w:before="180" w:after="80" w:line="240" w:lineRule="auto"/>
+        <w:rPr>
+          <w:rFonts w:asciiTheme="majorBidi" w:eastAsia="Linux Libertine" w:hAnsiTheme="majorBidi" w:cstheme="majorBidi"/>
+          <w:b/>
+          <w:bCs/>
+          <w:color w:val="1F497D" w:themeColor="text2"/>
+          <w:sz w:val="24"/>
+          <w:szCs w:val="24"/>
+        </w:rPr>
+      </w:pPr>
+    </w:p>
+    <w:p>
+      <w:pPr>
+        <w:pBdr>
+          <w:top w:val="nil"/>
+          <w:left w:val="nil"/>
+          <w:bottom w:val="nil"/>
+          <w:right w:val="nil"/>
+          <w:between w:val="nil"/>
+        </w:pBdr>
+        <w:spacing w:before="180" w:after="80" w:line="240" w:lineRule="auto"/>
+        <w:rPr>
+          <w:rFonts w:asciiTheme="majorBidi" w:eastAsia="Linux Libertine" w:hAnsiTheme="majorBidi" w:cstheme="majorBidi"/>
+          <w:b/>
+          <w:bCs/>
+          <w:color w:val="1F497D" w:themeColor="text2"/>
+          <w:sz w:val="24"/>
+          <w:szCs w:val="24"/>
+        </w:rPr>
+      </w:pPr>
+      <w:r>
+        <w:rPr>
+          <w:rFonts w:asciiTheme="majorBidi" w:eastAsia="Linux Libertine" w:hAnsiTheme="majorBidi" w:cstheme="majorBidi"/>
+          <w:b/>
+          <w:bCs/>
+          <w:color w:val="1F497D" w:themeColor="text2"/>
+          <w:sz w:val="24"/>
+          <w:szCs w:val="24"/>
+        </w:rPr>
+        <w:lastRenderedPageBreak/>
+        <w:t>Figure 5</w:t>
+      </w:r>
+    </w:p>
+    <w:p>
+      <w:pPr>
+        <w:pBdr>
+          <w:top w:val="nil"/>
+          <w:left w:val="nil"/>
+          <w:bottom w:val="nil"/>
+          <w:right w:val="nil"/>
+          <w:between w:val="nil"/>
+        </w:pBdr>
+        <w:spacing w:before="180" w:after="80" w:line="240" w:lineRule="auto"/>
+        <w:rPr>
+          <w:rFonts w:asciiTheme="majorBidi" w:eastAsia="Linux Libertine" w:hAnsiTheme="majorBidi" w:cstheme="majorBidi"/>
+          <w:i/>
+          <w:iCs/>
+          <w:color w:val="1F497D" w:themeColor="text2"/>
+          <w:sz w:val="24"/>
+          <w:szCs w:val="24"/>
+        </w:rPr>
+      </w:pPr>
+      <w:r>
+        <w:rPr>
+          <w:rFonts w:asciiTheme="majorBidi" w:eastAsia="Linux Libertine" w:hAnsiTheme="majorBidi" w:cstheme="majorBidi"/>
+          <w:i/>
+          <w:iCs/>
+          <w:color w:val="1F497D" w:themeColor="text2"/>
+          <w:sz w:val="24"/>
+          <w:szCs w:val="24"/>
+        </w:rPr>
+        <w:t>Explained Variance Ratio by Principal Component</w:t>
+      </w:r>
+    </w:p>
+    <w:p>
+      <w:pPr>
+        <w:pBdr>
+          <w:top w:val="nil"/>
+          <w:left w:val="nil"/>
+          <w:bottom w:val="nil"/>
+          <w:right w:val="nil"/>
+          <w:between w:val="nil"/>
+        </w:pBdr>
+        <w:spacing w:before="180" w:after="80" w:line="240" w:lineRule="auto"/>
+        <w:rPr>
+          <w:rFonts w:asciiTheme="majorBidi" w:eastAsia="Linux Libertine" w:hAnsiTheme="majorBidi" w:cstheme="majorBidi"/>
+          <w:color w:val="1F497D" w:themeColor="text2"/>
+          <w:sz w:val="24"/>
+          <w:szCs w:val="24"/>
+        </w:rPr>
+      </w:pPr>
+      <w:r>
+        <w:rPr>
+          <w:rFonts w:asciiTheme="majorBidi" w:eastAsia="Linux Libertine" w:hAnsiTheme="majorBidi" w:cstheme="majorBidi"/>
+          <w:noProof/>
+          <w:color w:val="1F497D" w:themeColor="text2"/>
+          <w:sz w:val="24"/>
+          <w:szCs w:val="24"/>
+        </w:rPr>
+        <w:drawing>
+          <wp:inline distT="0" distB="0" distL="0" distR="0" wp14:anchorId="083F1FE0" wp14:editId="4975F9FA">
+            <wp:extent cx="2971800" cy="2129790"/>
+            <wp:effectExtent l="0" t="0" r="0" b="3810"/>
+            <wp:docPr id="1668892545" name="Picture 1" descr="A graph with a line and dots&#10;&#10;Description automatically generated"/>
+            <wp:cNvGraphicFramePr>
+              <a:graphicFrameLocks xmlns:a="http://schemas.openxmlformats.org/drawingml/2006/main" noChangeAspect="1"/>
+            </wp:cNvGraphicFramePr>
+            <a:graphic xmlns:a="http://schemas.openxmlformats.org/drawingml/2006/main">
+              <a:graphicData uri="http://schemas.openxmlformats.org/drawingml/2006/picture">
+                <pic:pic xmlns:pic="http://schemas.openxmlformats.org/drawingml/2006/picture">
+                  <pic:nvPicPr>
+                    <pic:cNvPr id="1668892545" name="Picture 1" descr="A graph with a line and dots&#10;&#10;Description automatically generated"/>
+                    <pic:cNvPicPr/>
+                  </pic:nvPicPr>
+                  <pic:blipFill>
+                    <a:blip r:embed="rId23" cstate="print">
+                      <a:extLst>
+                        <a:ext uri="{28A0092B-C50C-407E-A947-70E740481C1C}">
+                          <a14:useLocalDpi xmlns:a14="http://schemas.microsoft.com/office/drawing/2010/main" val="0"/>
+                        </a:ext>
+                      </a:extLst>
+                    </a:blip>
+                    <a:stretch>
+                      <a:fillRect/>
+                    </a:stretch>
+                  </pic:blipFill>
+                  <pic:spPr>
+                    <a:xfrm>
+                      <a:off x="0" y="0"/>
+                      <a:ext cx="2971800" cy="2129790"/>
+                    </a:xfrm>
+                    <a:prstGeom prst="rect">
+                      <a:avLst/>
+                    </a:prstGeom>
+                  </pic:spPr>
+                </pic:pic>
+              </a:graphicData>
+            </a:graphic>
+          </wp:inline>
+        </w:drawing>
+      </w:r>
+    </w:p>
+    <w:p>
+      <w:pPr>
+        <w:pBdr>
+          <w:top w:val="nil"/>
+          <w:left w:val="nil"/>
+          <w:bottom w:val="nil"/>
+          <w:right w:val="nil"/>
+          <w:between w:val="nil"/>
+        </w:pBdr>
+        <w:spacing w:before="180" w:after="80" w:line="240" w:lineRule="auto"/>
+        <w:rPr>
+          <w:rFonts w:asciiTheme="majorBidi" w:eastAsia="Linux Libertine" w:hAnsiTheme="majorBidi" w:cstheme="majorBidi"/>
+          <w:color w:val="1F497D" w:themeColor="text2"/>
+          <w:sz w:val="24"/>
+          <w:szCs w:val="24"/>
+        </w:rPr>
+      </w:pPr>
+    </w:p>
+    <w:p>
+      <w:pPr>
+        <w:pStyle w:val="Head3"/>
+        <w:ind w:firstLine="360"/>
+        <w:rPr>
+          <w:rFonts w:eastAsia="Linux Libertine"/>
+          <w:color w:val="1F497D" w:themeColor="text2"/>
+        </w:rPr>
+      </w:pPr>
+      <w:r>
+        <w:rPr>
+          <w:rFonts w:eastAsia="Linux Libertine"/>
+          <w:color w:val="1F497D" w:themeColor="text2"/>
+        </w:rPr>
+        <w:t>4.</w:t>
+      </w:r>
+      <w:r>
+        <w:rPr>
+          <w:rFonts w:eastAsia="Linux Libertine"/>
+          <w:color w:val="1F497D" w:themeColor="text2"/>
+        </w:rPr>
+        <w:t>4</w:t>
+      </w:r>
+      <w:r>
+        <w:rPr>
+          <w:rFonts w:eastAsia="Linux Libertine"/>
+          <w:color w:val="1F497D" w:themeColor="text2"/>
+        </w:rPr>
+        <w:t xml:space="preserve">.2 </w:t>
+      </w:r>
+      <w:r>
+        <w:rPr>
+          <w:rFonts w:asciiTheme="majorBidi" w:eastAsia="Linux Libertine" w:hAnsiTheme="majorBidi" w:cstheme="majorBidi"/>
+          <w:color w:val="1F497D" w:themeColor="text2"/>
+          <w:szCs w:val="24"/>
+        </w:rPr>
+        <w:t>T</w:t>
+      </w:r>
+      <w:r>
+        <w:rPr>
+          <w:rFonts w:asciiTheme="majorBidi" w:eastAsia="Linux Libertine" w:hAnsiTheme="majorBidi" w:cstheme="majorBidi"/>
+          <w:color w:val="1F497D" w:themeColor="text2"/>
+          <w:szCs w:val="24"/>
+        </w:rPr>
+        <w:t>-distributed Stochastic Neighbor Embedding</w:t>
+      </w:r>
+      <w:r>
+        <w:rPr>
+          <w:rFonts w:asciiTheme="majorBidi" w:eastAsia="Linux Libertine" w:hAnsiTheme="majorBidi" w:cstheme="majorBidi"/>
+          <w:color w:val="1F497D" w:themeColor="text2"/>
+          <w:szCs w:val="24"/>
+        </w:rPr>
+        <w:t xml:space="preserve"> (t-SNE)</w:t>
+      </w:r>
+    </w:p>
+    <w:p>
+      <w:pPr>
+        <w:pBdr>
+          <w:top w:val="nil"/>
+          <w:left w:val="nil"/>
+          <w:bottom w:val="nil"/>
+          <w:right w:val="nil"/>
+          <w:between w:val="nil"/>
+        </w:pBdr>
+        <w:spacing w:before="180" w:after="80" w:line="240" w:lineRule="auto"/>
+        <w:rPr>
+          <w:rFonts w:asciiTheme="majorBidi" w:eastAsia="Linux Libertine" w:hAnsiTheme="majorBidi" w:cstheme="majorBidi"/>
+          <w:color w:val="1F497D" w:themeColor="text2"/>
+          <w:sz w:val="24"/>
+          <w:szCs w:val="24"/>
+        </w:rPr>
+      </w:pPr>
+      <w:r>
+        <w:rPr>
+          <w:rFonts w:asciiTheme="majorBidi" w:eastAsia="Linux Libertine" w:hAnsiTheme="majorBidi" w:cstheme="majorBidi"/>
+          <w:color w:val="1F497D" w:themeColor="text2"/>
+          <w:sz w:val="24"/>
+          <w:szCs w:val="24"/>
+        </w:rPr>
+        <w:t>Using t-SNE</w:t>
+      </w:r>
+      <w:r>
+        <w:rPr>
+          <w:rFonts w:asciiTheme="majorBidi" w:eastAsia="Linux Libertine" w:hAnsiTheme="majorBidi" w:cstheme="majorBidi"/>
+          <w:color w:val="1F497D" w:themeColor="text2"/>
+          <w:sz w:val="24"/>
+          <w:szCs w:val="24"/>
+        </w:rPr>
+        <w:t xml:space="preserve"> helps analysts capture local structures in high-dimensional data. Using three resulting components from PCA, t-SNE aids in being able to visualize different clusters while still being memory-efficient</w:t>
+      </w:r>
+      <w:r>
+        <w:rPr>
+          <w:rFonts w:asciiTheme="majorBidi" w:eastAsia="Linux Libertine" w:hAnsiTheme="majorBidi" w:cstheme="majorBidi"/>
+          <w:color w:val="1F497D" w:themeColor="text2"/>
+          <w:sz w:val="24"/>
+          <w:szCs w:val="24"/>
+        </w:rPr>
+        <w:t>, which is a key consideration for our cost-effective solution.</w:t>
+      </w:r>
+      <w:r>
+        <w:rPr>
+          <w:rFonts w:asciiTheme="majorBidi" w:eastAsia="Linux Libertine" w:hAnsiTheme="majorBidi" w:cstheme="majorBidi"/>
+          <w:color w:val="1F497D" w:themeColor="text2"/>
+          <w:sz w:val="24"/>
+          <w:szCs w:val="24"/>
+        </w:rPr>
+        <w:t xml:space="preserve"> Because about .99 of the </w:t>
+      </w:r>
+      <w:proofErr w:type="gramStart"/>
+      <w:r>
+        <w:rPr>
+          <w:rFonts w:asciiTheme="majorBidi" w:eastAsia="Linux Libertine" w:hAnsiTheme="majorBidi" w:cstheme="majorBidi"/>
+          <w:color w:val="1F497D" w:themeColor="text2"/>
+          <w:sz w:val="24"/>
+          <w:szCs w:val="24"/>
+        </w:rPr>
+        <w:t>variance</w:t>
+      </w:r>
+      <w:proofErr w:type="gramEnd"/>
+      <w:r>
+        <w:rPr>
+          <w:rFonts w:asciiTheme="majorBidi" w:eastAsia="Linux Libertine" w:hAnsiTheme="majorBidi" w:cstheme="majorBidi"/>
+          <w:color w:val="1F497D" w:themeColor="text2"/>
+          <w:sz w:val="24"/>
+          <w:szCs w:val="24"/>
+        </w:rPr>
+        <w:t xml:space="preserve"> is still captured with </w:t>
+      </w:r>
+      <w:r>
+        <w:rPr>
+          <w:rFonts w:asciiTheme="majorBidi" w:eastAsia="Linux Libertine" w:hAnsiTheme="majorBidi" w:cstheme="majorBidi"/>
+          <w:color w:val="1F497D" w:themeColor="text2"/>
+          <w:sz w:val="24"/>
+          <w:szCs w:val="24"/>
+        </w:rPr>
+        <w:t xml:space="preserve">only </w:t>
+      </w:r>
+      <w:r>
+        <w:rPr>
+          <w:rFonts w:asciiTheme="majorBidi" w:eastAsia="Linux Libertine" w:hAnsiTheme="majorBidi" w:cstheme="majorBidi"/>
+          <w:color w:val="1F497D" w:themeColor="text2"/>
+          <w:sz w:val="24"/>
+          <w:szCs w:val="24"/>
+        </w:rPr>
+        <w:t>three components, the loss of one-percent of the data for significant memory efficiency directly addresses expected hardware limitations with a computationally intensive algorithm such as t-SNE.</w:t>
+      </w:r>
+      <w:r>
+        <w:rPr>
+          <w:rFonts w:asciiTheme="majorBidi" w:eastAsia="Linux Libertine" w:hAnsiTheme="majorBidi" w:cstheme="majorBidi"/>
+          <w:color w:val="1F497D" w:themeColor="text2"/>
+          <w:sz w:val="24"/>
+          <w:szCs w:val="24"/>
+        </w:rPr>
+        <w:t xml:space="preserve"> Further, t-SNE directly addresses the subjectivity issue that lends to analysts potentially being inconsistent across multiple scatter plots</w:t>
+      </w:r>
+      <w:r>
+        <w:rPr>
+          <w:rFonts w:asciiTheme="majorBidi" w:eastAsia="Linux Libertine" w:hAnsiTheme="majorBidi" w:cstheme="majorBidi"/>
+          <w:color w:val="1F497D" w:themeColor="text2"/>
+          <w:sz w:val="24"/>
+          <w:szCs w:val="24"/>
+        </w:rPr>
+        <w:t>. As such, this method</w:t>
+      </w:r>
+      <w:r>
+        <w:rPr>
+          <w:rFonts w:asciiTheme="majorBidi" w:eastAsia="Linux Libertine" w:hAnsiTheme="majorBidi" w:cstheme="majorBidi"/>
+          <w:color w:val="1F497D" w:themeColor="text2"/>
+          <w:sz w:val="24"/>
+          <w:szCs w:val="24"/>
+        </w:rPr>
+        <w:t xml:space="preserve"> provid</w:t>
+      </w:r>
+      <w:r>
+        <w:rPr>
+          <w:rFonts w:asciiTheme="majorBidi" w:eastAsia="Linux Libertine" w:hAnsiTheme="majorBidi" w:cstheme="majorBidi"/>
+          <w:color w:val="1F497D" w:themeColor="text2"/>
+          <w:sz w:val="24"/>
+          <w:szCs w:val="24"/>
+        </w:rPr>
+        <w:t>es</w:t>
+      </w:r>
+      <w:r>
+        <w:rPr>
+          <w:rFonts w:asciiTheme="majorBidi" w:eastAsia="Linux Libertine" w:hAnsiTheme="majorBidi" w:cstheme="majorBidi"/>
+          <w:color w:val="1F497D" w:themeColor="text2"/>
+          <w:sz w:val="24"/>
+          <w:szCs w:val="24"/>
+        </w:rPr>
+        <w:t xml:space="preserve"> clearer and more objective population boundaries</w:t>
+      </w:r>
+      <w:r>
+        <w:rPr>
+          <w:rFonts w:asciiTheme="majorBidi" w:eastAsia="Linux Libertine" w:hAnsiTheme="majorBidi" w:cstheme="majorBidi"/>
+          <w:color w:val="1F497D" w:themeColor="text2"/>
+          <w:sz w:val="24"/>
+          <w:szCs w:val="24"/>
+        </w:rPr>
+        <w:t xml:space="preserve"> for the purposes of gating where different clusters may be isolated for further downstream analysis</w:t>
+      </w:r>
+      <w:r>
+        <w:rPr>
+          <w:rFonts w:asciiTheme="majorBidi" w:eastAsia="Linux Libertine" w:hAnsiTheme="majorBidi" w:cstheme="majorBidi"/>
+          <w:color w:val="1F497D" w:themeColor="text2"/>
+          <w:sz w:val="24"/>
+          <w:szCs w:val="24"/>
+        </w:rPr>
+        <w:t xml:space="preserve"> as shown in Figure 6.</w:t>
+      </w:r>
+    </w:p>
+    <w:p>
+      <w:pPr>
+        <w:pBdr>
+          <w:top w:val="nil"/>
+          <w:left w:val="nil"/>
+          <w:bottom w:val="nil"/>
+          <w:right w:val="nil"/>
+          <w:between w:val="nil"/>
+        </w:pBdr>
+        <w:spacing w:before="180" w:after="80" w:line="240" w:lineRule="auto"/>
+        <w:rPr>
+          <w:rFonts w:asciiTheme="majorBidi" w:eastAsia="Linux Libertine" w:hAnsiTheme="majorBidi" w:cstheme="majorBidi"/>
+          <w:b/>
+          <w:bCs/>
+          <w:color w:val="1F497D" w:themeColor="text2"/>
+          <w:sz w:val="24"/>
+          <w:szCs w:val="24"/>
+        </w:rPr>
+      </w:pPr>
+    </w:p>
+    <w:p>
+      <w:pPr>
+        <w:pBdr>
+          <w:top w:val="nil"/>
+          <w:left w:val="nil"/>
+          <w:bottom w:val="nil"/>
+          <w:right w:val="nil"/>
+          <w:between w:val="nil"/>
+        </w:pBdr>
+        <w:spacing w:before="180" w:after="80" w:line="240" w:lineRule="auto"/>
+        <w:rPr>
+          <w:rFonts w:asciiTheme="majorBidi" w:eastAsia="Linux Libertine" w:hAnsiTheme="majorBidi" w:cstheme="majorBidi"/>
+          <w:b/>
+          <w:bCs/>
+          <w:color w:val="1F497D" w:themeColor="text2"/>
+          <w:sz w:val="24"/>
+          <w:szCs w:val="24"/>
+        </w:rPr>
+      </w:pPr>
+    </w:p>
+    <w:p>
+      <w:pPr>
+        <w:pBdr>
+          <w:top w:val="nil"/>
+          <w:left w:val="nil"/>
+          <w:bottom w:val="nil"/>
+          <w:right w:val="nil"/>
+          <w:between w:val="nil"/>
+        </w:pBdr>
+        <w:spacing w:before="180" w:after="80" w:line="240" w:lineRule="auto"/>
+        <w:rPr>
+          <w:rFonts w:asciiTheme="majorBidi" w:eastAsia="Linux Libertine" w:hAnsiTheme="majorBidi" w:cstheme="majorBidi"/>
+          <w:b/>
+          <w:bCs/>
+          <w:color w:val="1F497D" w:themeColor="text2"/>
+          <w:sz w:val="24"/>
+          <w:szCs w:val="24"/>
+        </w:rPr>
+      </w:pPr>
+    </w:p>
+    <w:p>
+      <w:pPr>
+        <w:pBdr>
+          <w:top w:val="nil"/>
+          <w:left w:val="nil"/>
+          <w:bottom w:val="nil"/>
+          <w:right w:val="nil"/>
+          <w:between w:val="nil"/>
+        </w:pBdr>
+        <w:spacing w:before="180" w:after="80" w:line="240" w:lineRule="auto"/>
+        <w:rPr>
+          <w:rFonts w:asciiTheme="majorBidi" w:eastAsia="Linux Libertine" w:hAnsiTheme="majorBidi" w:cstheme="majorBidi"/>
+          <w:b/>
+          <w:bCs/>
+          <w:color w:val="1F497D" w:themeColor="text2"/>
+          <w:sz w:val="24"/>
+          <w:szCs w:val="24"/>
+        </w:rPr>
+      </w:pPr>
+      <w:r>
+        <w:rPr>
+          <w:rFonts w:asciiTheme="majorBidi" w:eastAsia="Linux Libertine" w:hAnsiTheme="majorBidi" w:cstheme="majorBidi"/>
+          <w:b/>
+          <w:bCs/>
+          <w:color w:val="1F497D" w:themeColor="text2"/>
+          <w:sz w:val="24"/>
+          <w:szCs w:val="24"/>
+        </w:rPr>
+        <w:t>Figure 6</w:t>
+      </w:r>
+    </w:p>
+    <w:p>
+      <w:pPr>
+        <w:pBdr>
+          <w:top w:val="nil"/>
+          <w:left w:val="nil"/>
+          <w:bottom w:val="nil"/>
+          <w:right w:val="nil"/>
+          <w:between w:val="nil"/>
+        </w:pBdr>
+        <w:spacing w:before="180" w:after="80" w:line="240" w:lineRule="auto"/>
+        <w:rPr>
+          <w:rFonts w:asciiTheme="majorBidi" w:eastAsia="Linux Libertine" w:hAnsiTheme="majorBidi" w:cstheme="majorBidi"/>
+          <w:i/>
+          <w:iCs/>
+          <w:color w:val="1F497D" w:themeColor="text2"/>
+          <w:sz w:val="24"/>
+          <w:szCs w:val="24"/>
+        </w:rPr>
+      </w:pPr>
+      <w:r>
+        <w:rPr>
+          <w:rFonts w:asciiTheme="majorBidi" w:eastAsia="Linux Libertine" w:hAnsiTheme="majorBidi" w:cstheme="majorBidi"/>
+          <w:i/>
+          <w:iCs/>
+          <w:color w:val="1F497D" w:themeColor="text2"/>
+          <w:sz w:val="24"/>
+          <w:szCs w:val="24"/>
+        </w:rPr>
+        <w:t>Working t-SNE Gating of CD19 vs. CD3 Markers</w:t>
+      </w:r>
+    </w:p>
+    <w:p>
+      <w:pPr>
+        <w:pBdr>
+          <w:top w:val="nil"/>
+          <w:left w:val="nil"/>
+          <w:bottom w:val="nil"/>
+          <w:right w:val="nil"/>
+          <w:between w:val="nil"/>
+        </w:pBdr>
+        <w:spacing w:before="180" w:after="80" w:line="240" w:lineRule="auto"/>
+        <w:rPr>
+          <w:rFonts w:asciiTheme="majorBidi" w:eastAsia="Linux Libertine" w:hAnsiTheme="majorBidi" w:cstheme="majorBidi"/>
+          <w:color w:val="1F497D" w:themeColor="text2"/>
+          <w:sz w:val="24"/>
+          <w:szCs w:val="24"/>
+        </w:rPr>
+      </w:pPr>
+      <w:r>
+        <w:rPr>
+          <w:rFonts w:asciiTheme="majorBidi" w:eastAsia="Linux Libertine" w:hAnsiTheme="majorBidi" w:cstheme="majorBidi"/>
+          <w:noProof/>
+          <w:color w:val="1F497D" w:themeColor="text2"/>
+          <w:sz w:val="24"/>
+          <w:szCs w:val="24"/>
+        </w:rPr>
+        <w:drawing>
+          <wp:inline distT="0" distB="0" distL="0" distR="0" wp14:anchorId="7D44824C" wp14:editId="7369C4AA">
+            <wp:extent cx="2971800" cy="2421890"/>
+            <wp:effectExtent l="0" t="0" r="0" b="3810"/>
+            <wp:docPr id="535989203" name="Picture 2" descr="A diagram of a cluster of dots&#10;&#10;Description automatically generated with medium confidence"/>
+            <wp:cNvGraphicFramePr>
+              <a:graphicFrameLocks xmlns:a="http://schemas.openxmlformats.org/drawingml/2006/main" noChangeAspect="1"/>
+            </wp:cNvGraphicFramePr>
+            <a:graphic xmlns:a="http://schemas.openxmlformats.org/drawingml/2006/main">
+              <a:graphicData uri="http://schemas.openxmlformats.org/drawingml/2006/picture">
+                <pic:pic xmlns:pic="http://schemas.openxmlformats.org/drawingml/2006/picture">
+                  <pic:nvPicPr>
+                    <pic:cNvPr id="535989203" name="Picture 2" descr="A diagram of a cluster of dots&#10;&#10;Description automatically generated with medium confidence"/>
+                    <pic:cNvPicPr/>
+                  </pic:nvPicPr>
+                  <pic:blipFill>
+                    <a:blip r:embed="rId24" cstate="print">
+                      <a:extLst>
+                        <a:ext uri="{28A0092B-C50C-407E-A947-70E740481C1C}">
+                          <a14:useLocalDpi xmlns:a14="http://schemas.microsoft.com/office/drawing/2010/main" val="0"/>
+                        </a:ext>
+                      </a:extLst>
+                    </a:blip>
+                    <a:stretch>
+                      <a:fillRect/>
+                    </a:stretch>
+                  </pic:blipFill>
+                  <pic:spPr>
+                    <a:xfrm>
+                      <a:off x="0" y="0"/>
+                      <a:ext cx="2971800" cy="2421890"/>
+                    </a:xfrm>
+                    <a:prstGeom prst="rect">
+                      <a:avLst/>
+                    </a:prstGeom>
+                  </pic:spPr>
+                </pic:pic>
+              </a:graphicData>
+            </a:graphic>
+          </wp:inline>
+        </w:drawing>
+      </w:r>
+    </w:p>
+    <w:p>
+      <w:pPr>
+        <w:pStyle w:val="Head3"/>
+        <w:ind w:firstLine="360"/>
+        <w:rPr>
+          <w:rFonts w:eastAsia="Linux Libertine"/>
+          <w:color w:val="1F497D" w:themeColor="text2"/>
+        </w:rPr>
+      </w:pPr>
+      <w:r>
+        <w:rPr>
+          <w:rFonts w:eastAsia="Linux Libertine"/>
+          <w:color w:val="1F497D" w:themeColor="text2"/>
+        </w:rPr>
+        <w:t>4.</w:t>
+      </w:r>
+      <w:r>
+        <w:rPr>
+          <w:rFonts w:eastAsia="Linux Libertine"/>
+          <w:color w:val="1F497D" w:themeColor="text2"/>
+        </w:rPr>
+        <w:t>4</w:t>
+      </w:r>
+      <w:r>
+        <w:rPr>
+          <w:rFonts w:eastAsia="Linux Libertine"/>
+          <w:color w:val="1F497D" w:themeColor="text2"/>
+        </w:rPr>
+        <w:t xml:space="preserve">.3 </w:t>
+      </w:r>
+      <w:r>
+        <w:rPr>
+          <w:rFonts w:eastAsia="Linux Libertine"/>
+          <w:color w:val="1F497D" w:themeColor="text2"/>
+        </w:rPr>
+        <w:t>U</w:t>
+      </w:r>
+      <w:r>
+        <w:rPr>
+          <w:rFonts w:eastAsia="Linux Libertine"/>
+          <w:color w:val="1F497D" w:themeColor="text2"/>
+        </w:rPr>
+        <w:t>niform Manifold Approximation and Projection (UMAP)</w:t>
+      </w:r>
+    </w:p>
+    <w:p>
+      <w:pPr>
+        <w:pBdr>
+          <w:top w:val="nil"/>
+          <w:left w:val="nil"/>
+          <w:bottom w:val="nil"/>
+          <w:right w:val="nil"/>
+          <w:between w:val="nil"/>
+        </w:pBdr>
+        <w:spacing w:before="180" w:after="80" w:line="240" w:lineRule="auto"/>
+        <w:rPr>
+          <w:rFonts w:asciiTheme="majorBidi" w:eastAsia="Linux Libertine" w:hAnsiTheme="majorBidi" w:cstheme="majorBidi"/>
+          <w:color w:val="1F497D" w:themeColor="text2"/>
+          <w:sz w:val="24"/>
+          <w:szCs w:val="24"/>
+        </w:rPr>
+      </w:pPr>
+      <w:r>
+        <w:rPr>
+          <w:rFonts w:asciiTheme="majorBidi" w:eastAsia="Linux Libertine" w:hAnsiTheme="majorBidi" w:cstheme="majorBidi"/>
+          <w:color w:val="1F497D" w:themeColor="text2"/>
+          <w:sz w:val="24"/>
+          <w:szCs w:val="24"/>
+        </w:rPr>
+        <w:t>UMAP preserves both local and global data structure, which is important for downstream lineage-based gating procedures, as clustering and categorization relies not only on the point analysis of a dot plot, but the preceding markers that led to the reading. In other words, UMAP enables analysts to perform cellular population identification using lineage data that would be preserved with this method.</w:t>
+      </w:r>
+    </w:p>
+    <w:p>
+      <w:pPr>
+        <w:pBdr>
+          <w:top w:val="nil"/>
+          <w:left w:val="nil"/>
+          <w:bottom w:val="nil"/>
+          <w:right w:val="nil"/>
+          <w:between w:val="nil"/>
+        </w:pBdr>
+        <w:spacing w:before="180" w:after="80" w:line="240" w:lineRule="auto"/>
+        <w:rPr>
+          <w:rFonts w:asciiTheme="majorBidi" w:eastAsia="Linux Libertine" w:hAnsiTheme="majorBidi" w:cstheme="majorBidi"/>
           <w:color w:val="000000"/>
           <w:sz w:val="24"/>
           <w:szCs w:val="24"/>
           <w:shd w:val="clear" w:color="auto" w:fill="CFE2F3"/>
         </w:rPr>
       </w:pPr>
+      <w:r>
+        <w:rPr>
+          <w:rFonts w:asciiTheme="majorBidi" w:eastAsia="Linux Libertine" w:hAnsiTheme="majorBidi" w:cstheme="majorBidi"/>
+          <w:color w:val="1F497D" w:themeColor="text2"/>
+          <w:sz w:val="24"/>
+          <w:szCs w:val="24"/>
+        </w:rPr>
+        <w:t xml:space="preserve">Further, along with the benefits of dimensionality reduction and preservation of global data between clusters, UMAP utilizes greater memory efficiency than t-SNE since the former is deterministic and does not require a probabilistic distribution of outcomes with respect to which neighbors belong to which cluster. This, however, requires us to perform </w:t>
+      </w:r>
+      <w:r>
+        <w:rPr>
+          <w:rFonts w:asciiTheme="majorBidi" w:eastAsia="Linux Libertine" w:hAnsiTheme="majorBidi" w:cstheme="majorBidi"/>
+          <w:color w:val="1F497D" w:themeColor="text2"/>
+          <w:sz w:val="24"/>
+          <w:szCs w:val="24"/>
+        </w:rPr>
+        <w:t>sufficient</w:t>
+      </w:r>
+      <w:r>
+        <w:rPr>
+          <w:rFonts w:asciiTheme="majorBidi" w:eastAsia="Linux Libertine" w:hAnsiTheme="majorBidi" w:cstheme="majorBidi"/>
+          <w:color w:val="1F497D" w:themeColor="text2"/>
+          <w:sz w:val="24"/>
+          <w:szCs w:val="24"/>
+        </w:rPr>
+        <w:t xml:space="preserve"> cross-validation of hyperparameters in order to find the optimal number of neighbors and minimum distance required for UMAP when transforming the original data.</w:t>
+      </w:r>
     </w:p>
     <w:p>
       <w:pPr>
@@ -5010,6 +6972,26 @@
           <w:color w:val="000000"/>
           <w:sz w:val="24"/>
           <w:szCs w:val="24"/>
+        </w:rPr>
+      </w:pPr>
+    </w:p>
+    <w:p>
+      <w:pPr>
+        <w:pBdr>
+          <w:top w:val="nil"/>
+          <w:left w:val="nil"/>
+          <w:bottom w:val="nil"/>
+          <w:right w:val="nil"/>
+          <w:between w:val="nil"/>
+        </w:pBdr>
+        <w:spacing w:before="200" w:after="40" w:line="240" w:lineRule="auto"/>
+        <w:jc w:val="left"/>
+        <w:rPr>
+          <w:rFonts w:asciiTheme="majorBidi" w:eastAsia="Linux Libertine" w:hAnsiTheme="majorBidi" w:cstheme="majorBidi"/>
+          <w:b/>
+          <w:color w:val="000000"/>
+          <w:sz w:val="24"/>
+          <w:szCs w:val="24"/>
           <w:shd w:val="clear" w:color="auto" w:fill="CFE2F3"/>
         </w:rPr>
       </w:pPr>
@@ -5021,6 +7003,7 @@
           <w:sz w:val="24"/>
           <w:szCs w:val="24"/>
         </w:rPr>
+        <w:lastRenderedPageBreak/>
         <w:t>References</w:t>
       </w:r>
       <w:r>
@@ -5083,7 +7066,7 @@
         </w:rPr>
         <w:t xml:space="preserve">. Flow Cytometry. </w:t>
       </w:r>
-      <w:hyperlink r:id="rId22" w:history="1">
+      <w:hyperlink r:id="rId25" w:history="1">
         <w:r>
           <w:rPr>
             <w:rStyle w:val="Hyperlink"/>
@@ -5183,7 +7166,7 @@
         </w:rPr>
         <w:t xml:space="preserve">(22), 931-944. </w:t>
       </w:r>
-      <w:hyperlink r:id="rId23" w:history="1">
+      <w:hyperlink r:id="rId26" w:history="1">
         <w:r>
           <w:rPr>
             <w:rStyle w:val="Hyperlink"/>
@@ -5494,7 +7477,7 @@
         </w:rPr>
         <w:t xml:space="preserve">(10), 1457–1973. </w:t>
       </w:r>
-      <w:hyperlink r:id="rId24" w:history="1">
+      <w:hyperlink r:id="rId27" w:history="1">
         <w:r>
           <w:rPr>
             <w:rStyle w:val="Hyperlink"/>
@@ -5574,7 +7557,7 @@
         </w:rPr>
         <w:t xml:space="preserve"> ID FR-FCM-Z32U. Retrieved from </w:t>
       </w:r>
-      <w:hyperlink r:id="rId25" w:history="1">
+      <w:hyperlink r:id="rId28" w:history="1">
         <w:r>
           <w:rPr>
             <w:rStyle w:val="Hyperlink"/>
@@ -5582,25 +7565,7 @@
             <w:sz w:val="24"/>
             <w:szCs w:val="24"/>
           </w:rPr>
-          <w:t>http://flowrepository.org/experiments/3166/download_ziped_fi</w:t>
-        </w:r>
-        <w:r>
-          <w:rPr>
-            <w:rStyle w:val="Hyperlink"/>
-            <w:rFonts w:asciiTheme="majorBidi" w:eastAsia="Linux Libertine" w:hAnsiTheme="majorBidi" w:cstheme="majorBidi"/>
-            <w:sz w:val="24"/>
-            <w:szCs w:val="24"/>
-          </w:rPr>
-          <w:t>l</w:t>
-        </w:r>
-        <w:r>
-          <w:rPr>
-            <w:rStyle w:val="Hyperlink"/>
-            <w:rFonts w:asciiTheme="majorBidi" w:eastAsia="Linux Libertine" w:hAnsiTheme="majorBidi" w:cstheme="majorBidi"/>
-            <w:sz w:val="24"/>
-            <w:szCs w:val="24"/>
-          </w:rPr>
-          <w:t>es</w:t>
+          <w:t>http://flowrepository.org/experiments/3166/download_ziped_files</w:t>
         </w:r>
       </w:hyperlink>
     </w:p>
@@ -5717,7 +7682,7 @@
         </w:rPr>
         <w:t xml:space="preserve">210. </w:t>
       </w:r>
-      <w:hyperlink r:id="rId26" w:history="1">
+      <w:hyperlink r:id="rId29" w:history="1">
         <w:r>
           <w:rPr>
             <w:rStyle w:val="Hyperlink"/>
@@ -5849,7 +7814,7 @@
         </w:rPr>
         <w:t xml:space="preserve"> 12, 787574. </w:t>
       </w:r>
-      <w:hyperlink r:id="rId27" w:history="1">
+      <w:hyperlink r:id="rId30" w:history="1">
         <w:r>
           <w:rPr>
             <w:rStyle w:val="Hyperlink"/>
@@ -6056,7 +8021,16 @@
           <w:sz w:val="24"/>
           <w:szCs w:val="24"/>
         </w:rPr>
-        <w:t>: the minimum information about a Flow Cytometry</w:t>
+        <w:t xml:space="preserve">: the minimum information </w:t>
+      </w:r>
+      <w:r>
+        <w:rPr>
+          <w:rFonts w:asciiTheme="majorBidi" w:eastAsia="Linux Libertine" w:hAnsiTheme="majorBidi" w:cstheme="majorBidi"/>
+          <w:color w:val="000000"/>
+          <w:sz w:val="24"/>
+          <w:szCs w:val="24"/>
+        </w:rPr>
+        <w:t>about a Flow Cytometry</w:t>
       </w:r>
       <w:r>
         <w:rPr>
@@ -6114,7 +8088,7 @@
         </w:rPr>
         <w:t xml:space="preserve">(10), 926–930. </w:t>
       </w:r>
-      <w:hyperlink r:id="rId28" w:history="1">
+      <w:hyperlink r:id="rId31" w:history="1">
         <w:r>
           <w:rPr>
             <w:rStyle w:val="Hyperlink"/>
@@ -6232,7 +8206,7 @@
         </w:rPr>
         <w:t xml:space="preserve">200. </w:t>
       </w:r>
-      <w:hyperlink r:id="rId29" w:history="1">
+      <w:hyperlink r:id="rId32" w:history="1">
         <w:r>
           <w:rPr>
             <w:rStyle w:val="Hyperlink"/>
@@ -6279,7 +8253,6 @@
           <w:sz w:val="24"/>
           <w:szCs w:val="24"/>
         </w:rPr>
-        <w:lastRenderedPageBreak/>
         <w:t xml:space="preserve">Mair, F., </w:t>
       </w:r>
       <w:r>
@@ -6349,7 +8322,7 @@
         </w:rPr>
         <w:t>242. </w:t>
       </w:r>
-      <w:hyperlink r:id="rId30" w:history="1">
+      <w:hyperlink r:id="rId33" w:history="1">
         <w:r>
           <w:rPr>
             <w:rStyle w:val="Hyperlink"/>
@@ -6476,7 +8449,7 @@
         </w:rPr>
         <w:t xml:space="preserve"> </w:t>
       </w:r>
-      <w:hyperlink r:id="rId31" w:history="1">
+      <w:hyperlink r:id="rId34" w:history="1">
         <w:r>
           <w:rPr>
             <w:rStyle w:val="Hyperlink"/>
@@ -6618,7 +8591,7 @@
         </w:rPr>
         <w:t xml:space="preserve">, 106(4), 228–238. </w:t>
       </w:r>
-      <w:hyperlink r:id="rId32" w:history="1">
+      <w:hyperlink r:id="rId35" w:history="1">
         <w:r>
           <w:rPr>
             <w:rStyle w:val="Hyperlink"/>
@@ -6763,7 +8736,7 @@
         </w:rPr>
         <w:t xml:space="preserve">. </w:t>
       </w:r>
-      <w:hyperlink r:id="rId33" w:history="1">
+      <w:hyperlink r:id="rId36" w:history="1">
         <w:r>
           <w:rPr>
             <w:rStyle w:val="Hyperlink"/>
@@ -6771,25 +8744,7 @@
             <w:sz w:val="24"/>
             <w:szCs w:val="24"/>
           </w:rPr>
-          <w:t>https://doi.org/</w:t>
-        </w:r>
-        <w:r>
-          <w:rPr>
-            <w:rStyle w:val="Hyperlink"/>
-            <w:rFonts w:asciiTheme="majorBidi" w:eastAsia="Linux Libertine" w:hAnsiTheme="majorBidi" w:cstheme="majorBidi"/>
-            <w:sz w:val="24"/>
-            <w:szCs w:val="24"/>
-          </w:rPr>
-          <w:t>1</w:t>
-        </w:r>
-        <w:r>
-          <w:rPr>
-            <w:rStyle w:val="Hyperlink"/>
-            <w:rFonts w:asciiTheme="majorBidi" w:eastAsia="Linux Libertine" w:hAnsiTheme="majorBidi" w:cstheme="majorBidi"/>
-            <w:sz w:val="24"/>
-            <w:szCs w:val="24"/>
-          </w:rPr>
-          <w:t>0.1002/cyto.a.22106</w:t>
+          <w:t>https://doi.org/10.1002/cyto.a.22106</w:t>
         </w:r>
       </w:hyperlink>
       <w:r>
@@ -8488,6 +10443,7 @@
   <w:style w:type="character" w:default="1" w:styleId="DefaultParagraphFont">
     <w:name w:val="Default Paragraph Font"/>
     <w:uiPriority w:val="1"/>
+    <w:semiHidden/>
     <w:unhideWhenUsed/>
   </w:style>
   <w:style w:type="table" w:default="1" w:styleId="TableNormal">
@@ -13891,28 +15847,28 @@
 </file>
 
 <file path=customXml/item1.xml><?xml version="1.0" encoding="utf-8"?>
+<b:Sources xmlns:b="http://schemas.openxmlformats.org/officeDocument/2006/bibliography" xmlns="http://schemas.openxmlformats.org/officeDocument/2006/bibliography" SelectedStyle="\APASixthEditionOfficeOnline.xsl" StyleName="APA" Version="6"/>
+</file>
+
+<file path=customXml/item2.xml><?xml version="1.0" encoding="utf-8"?>
 <go:gDocsCustomXmlDataStorage xmlns:go="http://customooxmlschemas.google.com/" xmlns:r="http://schemas.openxmlformats.org/officeDocument/2006/relationships">
   <go:docsCustomData xmlns:go="http://customooxmlschemas.google.com/" roundtripDataSignature="AMtx7mhGbw5ytn5wEH4ZlNP9gRCNMPdzfw==">AMUW2mU012QJVuiVMkD/gCCNj70OycHvaZTFzdyU4a+e9FbY8FknQA0AjjkChrXlhIFEjpvrliu1fU1vBgDfxxCXjhLy50R3pNfhxAJPw64y75cfTEgflDw=</go:docsCustomData>
 </go:gDocsCustomXmlDataStorage>
 </file>
 
-<file path=customXml/item2.xml><?xml version="1.0" encoding="utf-8"?>
-<b:Sources xmlns:b="http://schemas.openxmlformats.org/officeDocument/2006/bibliography" xmlns="http://schemas.openxmlformats.org/officeDocument/2006/bibliography" SelectedStyle="\APASixthEditionOfficeOnline.xsl" StyleName="APA" Version="6"/>
+<file path=customXml/itemProps1.xml><?xml version="1.0" encoding="utf-8"?>
+<ds:datastoreItem xmlns:ds="http://schemas.openxmlformats.org/officeDocument/2006/customXml" ds:itemID="{93FB7AA3-242F-46D3-838B-3F6C438EF122}">
+  <ds:schemaRefs>
+    <ds:schemaRef ds:uri="http://schemas.openxmlformats.org/officeDocument/2006/bibliography"/>
+  </ds:schemaRefs>
+</ds:datastoreItem>
 </file>
 
-<file path=customXml/itemProps1.xml><?xml version="1.0" encoding="utf-8"?>
+<file path=customXml/itemProps2.xml><?xml version="1.0" encoding="utf-8"?>
 <ds:datastoreItem xmlns:ds="http://schemas.openxmlformats.org/officeDocument/2006/customXml" ds:itemID="{11111111-1234-1234-1234-123412341234}">
   <ds:schemaRefs>
     <ds:schemaRef ds:uri="http://customooxmlschemas.google.com/"/>
     <ds:schemaRef ds:uri="http://schemas.openxmlformats.org/officeDocument/2006/relationships"/>
   </ds:schemaRefs>
 </ds:datastoreItem>
-</file>
-
-<file path=customXml/itemProps2.xml><?xml version="1.0" encoding="utf-8"?>
-<ds:datastoreItem xmlns:ds="http://schemas.openxmlformats.org/officeDocument/2006/customXml" ds:itemID="{93FB7AA3-242F-46D3-838B-3F6C438EF122}">
-  <ds:schemaRefs>
-    <ds:schemaRef ds:uri="http://schemas.openxmlformats.org/officeDocument/2006/bibliography"/>
-  </ds:schemaRefs>
-</ds:datastoreItem>
 </file>
</xml_diff>

<commit_message>
Submit with Ethics and Bias Update
to article
</commit_message>
<xml_diff>
--- a/Mod4-Capstone_Article/ADS599 Capstone Article - Team 7.docx
+++ b/Mod4-Capstone_Article/ADS599 Capstone Article - Team 7.docx
@@ -3103,61 +3103,169 @@
           <w:sz w:val="24"/>
           <w:szCs w:val="24"/>
         </w:rPr>
-        <w:t>. Exploratory Data Analysis (EDA) was then employed to generate data visualizations and detect outliers, facilitating the data cleaning process. Following this, the data was split into training</w:t>
-      </w:r>
-      <w:r>
-        <w:rPr>
-          <w:rFonts w:asciiTheme="majorBidi" w:eastAsia="Linux Libertine" w:hAnsiTheme="majorBidi" w:cstheme="majorBidi"/>
-          <w:color w:val="1F497D" w:themeColor="text2"/>
-          <w:sz w:val="24"/>
-          <w:szCs w:val="24"/>
-        </w:rPr>
-        <w:t>, validation,</w:t>
-      </w:r>
-      <w:r>
-        <w:rPr>
-          <w:rFonts w:asciiTheme="majorBidi" w:eastAsia="Linux Libertine" w:hAnsiTheme="majorBidi" w:cstheme="majorBidi"/>
-          <w:color w:val="1F497D" w:themeColor="text2"/>
-          <w:sz w:val="24"/>
-          <w:szCs w:val="24"/>
-        </w:rPr>
-        <w:t xml:space="preserve"> and testing sets. The</w:t>
-      </w:r>
-      <w:r>
-        <w:rPr>
-          <w:rFonts w:asciiTheme="majorBidi" w:eastAsia="Linux Libertine" w:hAnsiTheme="majorBidi" w:cstheme="majorBidi"/>
-          <w:color w:val="1F497D" w:themeColor="text2"/>
-          <w:sz w:val="24"/>
-          <w:szCs w:val="24"/>
-        </w:rPr>
-        <w:t xml:space="preserve">n </w:t>
-      </w:r>
-      <w:r>
-        <w:rPr>
-          <w:rFonts w:asciiTheme="majorBidi" w:eastAsia="Linux Libertine" w:hAnsiTheme="majorBidi" w:cstheme="majorBidi"/>
-          <w:color w:val="1F497D" w:themeColor="text2"/>
-          <w:sz w:val="24"/>
-          <w:szCs w:val="24"/>
-        </w:rPr>
-        <w:t xml:space="preserve">dimensionality reduction was applied to </w:t>
-      </w:r>
-      <w:r>
-        <w:rPr>
-          <w:rFonts w:asciiTheme="majorBidi" w:eastAsia="Linux Libertine" w:hAnsiTheme="majorBidi" w:cstheme="majorBidi"/>
-          <w:color w:val="1F497D" w:themeColor="text2"/>
-          <w:sz w:val="24"/>
-          <w:szCs w:val="24"/>
-        </w:rPr>
-        <w:t>simplify the complexity</w:t>
-      </w:r>
-      <w:r>
-        <w:rPr>
-          <w:rFonts w:asciiTheme="majorBidi" w:eastAsia="Linux Libertine" w:hAnsiTheme="majorBidi" w:cstheme="majorBidi"/>
-          <w:color w:val="1F497D" w:themeColor="text2"/>
-          <w:sz w:val="24"/>
-          <w:szCs w:val="24"/>
-        </w:rPr>
-        <w:t xml:space="preserve"> of the data before feeding the sets into the classification models.</w:t>
+        <w:t xml:space="preserve"> for our purposes</w:t>
+      </w:r>
+      <w:r>
+        <w:rPr>
+          <w:rFonts w:asciiTheme="majorBidi" w:eastAsia="Linux Libertine" w:hAnsiTheme="majorBidi" w:cstheme="majorBidi"/>
+          <w:color w:val="1F497D" w:themeColor="text2"/>
+          <w:sz w:val="24"/>
+          <w:szCs w:val="24"/>
+        </w:rPr>
+        <w:t xml:space="preserve">. Exploratory Data Analysis (EDA) was then </w:t>
+      </w:r>
+      <w:r>
+        <w:rPr>
+          <w:rFonts w:asciiTheme="majorBidi" w:eastAsia="Linux Libertine" w:hAnsiTheme="majorBidi" w:cstheme="majorBidi"/>
+          <w:color w:val="1F497D" w:themeColor="text2"/>
+          <w:sz w:val="24"/>
+          <w:szCs w:val="24"/>
+        </w:rPr>
+        <w:t>performed</w:t>
+      </w:r>
+      <w:r>
+        <w:rPr>
+          <w:rFonts w:asciiTheme="majorBidi" w:eastAsia="Linux Libertine" w:hAnsiTheme="majorBidi" w:cstheme="majorBidi"/>
+          <w:color w:val="1F497D" w:themeColor="text2"/>
+          <w:sz w:val="24"/>
+          <w:szCs w:val="24"/>
+        </w:rPr>
+        <w:t xml:space="preserve"> to generate data visualizations and detect outliers</w:t>
+      </w:r>
+      <w:r>
+        <w:rPr>
+          <w:rFonts w:asciiTheme="majorBidi" w:eastAsia="Linux Libertine" w:hAnsiTheme="majorBidi" w:cstheme="majorBidi"/>
+          <w:color w:val="1F497D" w:themeColor="text2"/>
+          <w:sz w:val="24"/>
+          <w:szCs w:val="24"/>
+        </w:rPr>
+        <w:t>, which facilitated</w:t>
+      </w:r>
+      <w:r>
+        <w:rPr>
+          <w:rFonts w:asciiTheme="majorBidi" w:eastAsia="Linux Libertine" w:hAnsiTheme="majorBidi" w:cstheme="majorBidi"/>
+          <w:color w:val="1F497D" w:themeColor="text2"/>
+          <w:sz w:val="24"/>
+          <w:szCs w:val="24"/>
+        </w:rPr>
+        <w:t xml:space="preserve"> the data </w:t>
+      </w:r>
+      <w:r>
+        <w:rPr>
+          <w:rFonts w:asciiTheme="majorBidi" w:eastAsia="Linux Libertine" w:hAnsiTheme="majorBidi" w:cstheme="majorBidi"/>
+          <w:color w:val="1F497D" w:themeColor="text2"/>
+          <w:sz w:val="24"/>
+          <w:szCs w:val="24"/>
+        </w:rPr>
+        <w:t>preprocessing</w:t>
+      </w:r>
+      <w:r>
+        <w:rPr>
+          <w:rFonts w:asciiTheme="majorBidi" w:eastAsia="Linux Libertine" w:hAnsiTheme="majorBidi" w:cstheme="majorBidi"/>
+          <w:color w:val="1F497D" w:themeColor="text2"/>
+          <w:sz w:val="24"/>
+          <w:szCs w:val="24"/>
+        </w:rPr>
+        <w:t xml:space="preserve">. </w:t>
+      </w:r>
+      <w:r>
+        <w:rPr>
+          <w:rFonts w:asciiTheme="majorBidi" w:eastAsia="Linux Libertine" w:hAnsiTheme="majorBidi" w:cstheme="majorBidi"/>
+          <w:color w:val="1F497D" w:themeColor="text2"/>
+          <w:sz w:val="24"/>
+          <w:szCs w:val="24"/>
+        </w:rPr>
+        <w:t>Dimensionality</w:t>
+      </w:r>
+      <w:r>
+        <w:rPr>
+          <w:rFonts w:asciiTheme="majorBidi" w:eastAsia="Linux Libertine" w:hAnsiTheme="majorBidi" w:cstheme="majorBidi"/>
+          <w:color w:val="1F497D" w:themeColor="text2"/>
+          <w:sz w:val="24"/>
+          <w:szCs w:val="24"/>
+        </w:rPr>
+        <w:t xml:space="preserve"> reduction </w:t>
+      </w:r>
+      <w:r>
+        <w:rPr>
+          <w:rFonts w:asciiTheme="majorBidi" w:eastAsia="Linux Libertine" w:hAnsiTheme="majorBidi" w:cstheme="majorBidi"/>
+          <w:color w:val="1F497D" w:themeColor="text2"/>
+          <w:sz w:val="24"/>
+          <w:szCs w:val="24"/>
+        </w:rPr>
+        <w:t xml:space="preserve">measures were used to </w:t>
+      </w:r>
+      <w:r>
+        <w:rPr>
+          <w:rFonts w:asciiTheme="majorBidi" w:eastAsia="Linux Libertine" w:hAnsiTheme="majorBidi" w:cstheme="majorBidi"/>
+          <w:color w:val="1F497D" w:themeColor="text2"/>
+          <w:sz w:val="24"/>
+          <w:szCs w:val="24"/>
+        </w:rPr>
+        <w:t xml:space="preserve">simplify the </w:t>
+      </w:r>
+      <w:r>
+        <w:rPr>
+          <w:rFonts w:asciiTheme="majorBidi" w:eastAsia="Linux Libertine" w:hAnsiTheme="majorBidi" w:cstheme="majorBidi"/>
+          <w:color w:val="1F497D" w:themeColor="text2"/>
+          <w:sz w:val="24"/>
+          <w:szCs w:val="24"/>
+        </w:rPr>
+        <w:t xml:space="preserve">multi-channel </w:t>
+      </w:r>
+      <w:r>
+        <w:rPr>
+          <w:rFonts w:asciiTheme="majorBidi" w:eastAsia="Linux Libertine" w:hAnsiTheme="majorBidi" w:cstheme="majorBidi"/>
+          <w:color w:val="1F497D" w:themeColor="text2"/>
+          <w:sz w:val="24"/>
+          <w:szCs w:val="24"/>
+        </w:rPr>
+        <w:t>complexity</w:t>
+      </w:r>
+      <w:r>
+        <w:rPr>
+          <w:rFonts w:asciiTheme="majorBidi" w:eastAsia="Linux Libertine" w:hAnsiTheme="majorBidi" w:cstheme="majorBidi"/>
+          <w:color w:val="1F497D" w:themeColor="text2"/>
+          <w:sz w:val="24"/>
+          <w:szCs w:val="24"/>
+        </w:rPr>
+        <w:t xml:space="preserve"> of the </w:t>
+      </w:r>
+      <w:r>
+        <w:rPr>
+          <w:rFonts w:asciiTheme="majorBidi" w:eastAsia="Linux Libertine" w:hAnsiTheme="majorBidi" w:cstheme="majorBidi"/>
+          <w:color w:val="1F497D" w:themeColor="text2"/>
+          <w:sz w:val="24"/>
+          <w:szCs w:val="24"/>
+        </w:rPr>
+        <w:t xml:space="preserve">original </w:t>
+      </w:r>
+      <w:r>
+        <w:rPr>
+          <w:rFonts w:asciiTheme="majorBidi" w:eastAsia="Linux Libertine" w:hAnsiTheme="majorBidi" w:cstheme="majorBidi"/>
+          <w:color w:val="1F497D" w:themeColor="text2"/>
+          <w:sz w:val="24"/>
+          <w:szCs w:val="24"/>
+        </w:rPr>
+        <w:t xml:space="preserve">data before feeding the sets into the </w:t>
+      </w:r>
+      <w:r>
+        <w:rPr>
+          <w:rFonts w:asciiTheme="majorBidi" w:eastAsia="Linux Libertine" w:hAnsiTheme="majorBidi" w:cstheme="majorBidi"/>
+          <w:color w:val="1F497D" w:themeColor="text2"/>
+          <w:sz w:val="24"/>
+          <w:szCs w:val="24"/>
+        </w:rPr>
+        <w:t>various models and machine learning methods</w:t>
+      </w:r>
+      <w:r>
+        <w:rPr>
+          <w:rFonts w:asciiTheme="majorBidi" w:eastAsia="Linux Libertine" w:hAnsiTheme="majorBidi" w:cstheme="majorBidi"/>
+          <w:color w:val="1F497D" w:themeColor="text2"/>
+          <w:sz w:val="24"/>
+          <w:szCs w:val="24"/>
+        </w:rPr>
+        <w:t>.</w:t>
       </w:r>
       <w:r>
         <w:rPr>
@@ -3175,16 +3283,25 @@
           <w:sz w:val="24"/>
           <w:szCs w:val="24"/>
         </w:rPr>
-        <w:t>The following GitHub link contains the code written from the beginning to the final launch of the completed flow analysis product</w:t>
-      </w:r>
-      <w:r>
-        <w:rPr>
-          <w:rFonts w:asciiTheme="majorBidi" w:eastAsia="Linux Libertine" w:hAnsiTheme="majorBidi" w:cstheme="majorBidi"/>
-          <w:color w:val="1F497D" w:themeColor="text2"/>
-          <w:sz w:val="24"/>
-          <w:szCs w:val="24"/>
-        </w:rPr>
-        <w:t>:</w:t>
+        <w:t xml:space="preserve">Products for the </w:t>
+      </w:r>
+      <w:r>
+        <w:rPr>
+          <w:rFonts w:asciiTheme="majorBidi" w:eastAsia="Linux Libertine" w:hAnsiTheme="majorBidi" w:cstheme="majorBidi"/>
+          <w:color w:val="1F497D" w:themeColor="text2"/>
+          <w:sz w:val="24"/>
+          <w:szCs w:val="24"/>
+        </w:rPr>
+        <w:t>final launch of the completed flow analysis product</w:t>
+      </w:r>
+      <w:r>
+        <w:rPr>
+          <w:rFonts w:asciiTheme="majorBidi" w:eastAsia="Linux Libertine" w:hAnsiTheme="majorBidi" w:cstheme="majorBidi"/>
+          <w:color w:val="1F497D" w:themeColor="text2"/>
+          <w:sz w:val="24"/>
+          <w:szCs w:val="24"/>
+        </w:rPr>
+        <w:t xml:space="preserve"> can be found at the following GitHub repository link at</w:t>
       </w:r>
       <w:r>
         <w:rPr>
@@ -3195,25 +3312,23 @@
         </w:rPr>
         <w:t xml:space="preserve"> </w:t>
       </w:r>
-      <w:hyperlink r:id="rId16" w:history="1">
-        <w:r>
-          <w:rPr>
-            <w:rStyle w:val="Hyperlink"/>
-            <w:rFonts w:asciiTheme="majorBidi" w:eastAsia="Linux Libertine" w:hAnsiTheme="majorBidi" w:cstheme="majorBidi"/>
-            <w:sz w:val="24"/>
-            <w:szCs w:val="24"/>
-          </w:rPr>
-          <w:t>https://github.com/vanguardfox/ADS599</w:t>
-        </w:r>
-      </w:hyperlink>
-      <w:r>
-        <w:rPr>
-          <w:rFonts w:asciiTheme="majorBidi" w:eastAsia="Linux Libertine" w:hAnsiTheme="majorBidi" w:cstheme="majorBidi"/>
-          <w:color w:val="1F497D" w:themeColor="text2"/>
-          <w:sz w:val="24"/>
-          <w:szCs w:val="24"/>
-        </w:rPr>
-        <w:t xml:space="preserve"> </w:t>
+      <w:r>
+        <w:rPr>
+          <w:rFonts w:asciiTheme="majorBidi" w:eastAsia="Linux Libertine" w:hAnsiTheme="majorBidi" w:cstheme="majorBidi"/>
+          <w:color w:val="1F497D" w:themeColor="text2"/>
+          <w:sz w:val="24"/>
+          <w:szCs w:val="24"/>
+        </w:rPr>
+        <w:t>https://github.com/vanguardfox/ADS599</w:t>
+      </w:r>
+      <w:r>
+        <w:rPr>
+          <w:rFonts w:asciiTheme="majorBidi" w:eastAsia="Linux Libertine" w:hAnsiTheme="majorBidi" w:cstheme="majorBidi"/>
+          <w:color w:val="1F497D" w:themeColor="text2"/>
+          <w:sz w:val="24"/>
+          <w:szCs w:val="24"/>
+        </w:rPr>
+        <w:t>.</w:t>
       </w:r>
     </w:p>
     <w:p>
@@ -3244,7 +3359,21 @@
           <w:rFonts w:eastAsia="Linux Libertine"/>
           <w:color w:val="1F497D" w:themeColor="text2"/>
         </w:rPr>
-        <w:t xml:space="preserve"> and Format </w:t>
+        <w:t xml:space="preserve"> and </w:t>
+      </w:r>
+      <w:r>
+        <w:rPr>
+          <w:rFonts w:eastAsia="Linux Libertine"/>
+          <w:color w:val="1F497D" w:themeColor="text2"/>
+        </w:rPr>
+        <w:t>Data Structure</w:t>
+      </w:r>
+      <w:r>
+        <w:rPr>
+          <w:rFonts w:eastAsia="Linux Libertine"/>
+          <w:color w:val="1F497D" w:themeColor="text2"/>
+        </w:rPr>
+        <w:t xml:space="preserve"> </w:t>
       </w:r>
       <w:r>
         <w:rPr>
@@ -3318,7 +3447,151 @@
           <w:sz w:val="24"/>
           <w:szCs w:val="24"/>
         </w:rPr>
-        <w:t xml:space="preserve"> (2020) article that aims to refine traditional and recently described markers for phenotyping dendritic cells and monocytes. The panel is composed of 23 fluorochrome markers including the time of collection as well as the forward scatter and side scatter measurements. There were 28 </w:t>
+        <w:t xml:space="preserve"> (2020) article that aim</w:t>
+      </w:r>
+      <w:r>
+        <w:rPr>
+          <w:rFonts w:asciiTheme="majorBidi" w:eastAsia="Linux Libertine" w:hAnsiTheme="majorBidi" w:cstheme="majorBidi"/>
+          <w:color w:val="1F497D" w:themeColor="text2"/>
+          <w:sz w:val="24"/>
+          <w:szCs w:val="24"/>
+        </w:rPr>
+        <w:t>ed</w:t>
+      </w:r>
+      <w:r>
+        <w:rPr>
+          <w:rFonts w:asciiTheme="majorBidi" w:eastAsia="Linux Libertine" w:hAnsiTheme="majorBidi" w:cstheme="majorBidi"/>
+          <w:color w:val="1F497D" w:themeColor="text2"/>
+          <w:sz w:val="24"/>
+          <w:szCs w:val="24"/>
+        </w:rPr>
+        <w:t xml:space="preserve"> to refine traditional and recently described markers for phenotyping dendritic cells and monocytes</w:t>
+      </w:r>
+      <w:r>
+        <w:rPr>
+          <w:rFonts w:asciiTheme="majorBidi" w:eastAsia="Linux Libertine" w:hAnsiTheme="majorBidi" w:cstheme="majorBidi"/>
+          <w:color w:val="1F497D" w:themeColor="text2"/>
+          <w:sz w:val="24"/>
+          <w:szCs w:val="24"/>
+        </w:rPr>
+        <w:t xml:space="preserve"> – cells that play critical roles in the immune system, and are thus indicators of immune response, disease status, and other marker</w:t>
+      </w:r>
+      <w:r>
+        <w:rPr>
+          <w:rFonts w:asciiTheme="majorBidi" w:eastAsia="Linux Libertine" w:hAnsiTheme="majorBidi" w:cstheme="majorBidi"/>
+          <w:color w:val="1F497D" w:themeColor="text2"/>
+          <w:sz w:val="24"/>
+          <w:szCs w:val="24"/>
+        </w:rPr>
+        <w:t>s</w:t>
+      </w:r>
+      <w:r>
+        <w:rPr>
+          <w:rFonts w:asciiTheme="majorBidi" w:eastAsia="Linux Libertine" w:hAnsiTheme="majorBidi" w:cstheme="majorBidi"/>
+          <w:color w:val="1F497D" w:themeColor="text2"/>
+          <w:sz w:val="24"/>
+          <w:szCs w:val="24"/>
+        </w:rPr>
+        <w:t xml:space="preserve"> </w:t>
+      </w:r>
+      <w:r>
+        <w:rPr>
+          <w:rFonts w:asciiTheme="majorBidi" w:eastAsia="Linux Libertine" w:hAnsiTheme="majorBidi" w:cstheme="majorBidi"/>
+          <w:color w:val="1F497D" w:themeColor="text2"/>
+          <w:sz w:val="24"/>
+          <w:szCs w:val="24"/>
+        </w:rPr>
+        <w:t>of</w:t>
+      </w:r>
+      <w:r>
+        <w:rPr>
+          <w:rFonts w:asciiTheme="majorBidi" w:eastAsia="Linux Libertine" w:hAnsiTheme="majorBidi" w:cstheme="majorBidi"/>
+          <w:color w:val="1F497D" w:themeColor="text2"/>
+          <w:sz w:val="24"/>
+          <w:szCs w:val="24"/>
+        </w:rPr>
+        <w:t xml:space="preserve"> pharmacological efficacy</w:t>
+      </w:r>
+      <w:r>
+        <w:rPr>
+          <w:rFonts w:asciiTheme="majorBidi" w:eastAsia="Linux Libertine" w:hAnsiTheme="majorBidi" w:cstheme="majorBidi"/>
+          <w:color w:val="1F497D" w:themeColor="text2"/>
+          <w:sz w:val="24"/>
+          <w:szCs w:val="24"/>
+        </w:rPr>
+        <w:t xml:space="preserve">. The panel </w:t>
+      </w:r>
+      <w:r>
+        <w:rPr>
+          <w:rFonts w:asciiTheme="majorBidi" w:eastAsia="Linux Libertine" w:hAnsiTheme="majorBidi" w:cstheme="majorBidi"/>
+          <w:color w:val="1F497D" w:themeColor="text2"/>
+          <w:sz w:val="24"/>
+          <w:szCs w:val="24"/>
+        </w:rPr>
+        <w:t xml:space="preserve">data </w:t>
+      </w:r>
+      <w:r>
+        <w:rPr>
+          <w:rFonts w:asciiTheme="majorBidi" w:eastAsia="Linux Libertine" w:hAnsiTheme="majorBidi" w:cstheme="majorBidi"/>
+          <w:color w:val="1F497D" w:themeColor="text2"/>
+          <w:sz w:val="24"/>
+          <w:szCs w:val="24"/>
+        </w:rPr>
+        <w:t>is composed of 23 fluorochrome markers</w:t>
+      </w:r>
+      <w:r>
+        <w:rPr>
+          <w:rFonts w:asciiTheme="majorBidi" w:eastAsia="Linux Libertine" w:hAnsiTheme="majorBidi" w:cstheme="majorBidi"/>
+          <w:color w:val="1F497D" w:themeColor="text2"/>
+          <w:sz w:val="24"/>
+          <w:szCs w:val="24"/>
+        </w:rPr>
+        <w:t>, t</w:t>
+      </w:r>
+      <w:r>
+        <w:rPr>
+          <w:rFonts w:asciiTheme="majorBidi" w:eastAsia="Linux Libertine" w:hAnsiTheme="majorBidi" w:cstheme="majorBidi"/>
+          <w:color w:val="1F497D" w:themeColor="text2"/>
+          <w:sz w:val="24"/>
+          <w:szCs w:val="24"/>
+        </w:rPr>
+        <w:t>he time of collection</w:t>
+      </w:r>
+      <w:r>
+        <w:rPr>
+          <w:rFonts w:asciiTheme="majorBidi" w:eastAsia="Linux Libertine" w:hAnsiTheme="majorBidi" w:cstheme="majorBidi"/>
+          <w:color w:val="1F497D" w:themeColor="text2"/>
+          <w:sz w:val="24"/>
+          <w:szCs w:val="24"/>
+        </w:rPr>
+        <w:t>,</w:t>
+      </w:r>
+      <w:r>
+        <w:rPr>
+          <w:rFonts w:asciiTheme="majorBidi" w:eastAsia="Linux Libertine" w:hAnsiTheme="majorBidi" w:cstheme="majorBidi"/>
+          <w:color w:val="1F497D" w:themeColor="text2"/>
+          <w:sz w:val="24"/>
+          <w:szCs w:val="24"/>
+        </w:rPr>
+        <w:t xml:space="preserve"> </w:t>
+      </w:r>
+      <w:r>
+        <w:rPr>
+          <w:rFonts w:asciiTheme="majorBidi" w:eastAsia="Linux Libertine" w:hAnsiTheme="majorBidi" w:cstheme="majorBidi"/>
+          <w:color w:val="1F497D" w:themeColor="text2"/>
+          <w:sz w:val="24"/>
+          <w:szCs w:val="24"/>
+        </w:rPr>
+        <w:t>and</w:t>
+      </w:r>
+      <w:r>
+        <w:rPr>
+          <w:rFonts w:asciiTheme="majorBidi" w:eastAsia="Linux Libertine" w:hAnsiTheme="majorBidi" w:cstheme="majorBidi"/>
+          <w:color w:val="1F497D" w:themeColor="text2"/>
+          <w:sz w:val="24"/>
+          <w:szCs w:val="24"/>
+        </w:rPr>
+        <w:t xml:space="preserve"> forward scatter and side scatter measurements. There were 28 </w:t>
       </w:r>
       <w:r>
         <w:rPr>
@@ -3345,6 +3618,15 @@
           <w:sz w:val="24"/>
           <w:szCs w:val="24"/>
         </w:rPr>
+        <w:t xml:space="preserve">of which </w:t>
+      </w:r>
+      <w:r>
+        <w:rPr>
+          <w:rFonts w:asciiTheme="majorBidi" w:eastAsia="Linux Libertine" w:hAnsiTheme="majorBidi" w:cstheme="majorBidi"/>
+          <w:color w:val="1F497D" w:themeColor="text2"/>
+          <w:sz w:val="24"/>
+          <w:szCs w:val="24"/>
+        </w:rPr>
         <w:t>five</w:t>
       </w:r>
       <w:r>
@@ -3354,16 +3636,133 @@
           <w:sz w:val="24"/>
           <w:szCs w:val="24"/>
         </w:rPr>
-        <w:t xml:space="preserve"> of the wavelengths are unlabeled as a consequence of continuous data acquisition. About 2 million cells were collected per sample, </w:t>
-      </w:r>
-      <w:r>
-        <w:rPr>
-          <w:rFonts w:asciiTheme="majorBidi" w:eastAsia="Linux Libertine" w:hAnsiTheme="majorBidi" w:cstheme="majorBidi"/>
-          <w:color w:val="1F497D" w:themeColor="text2"/>
-          <w:sz w:val="24"/>
-          <w:szCs w:val="24"/>
-        </w:rPr>
-        <w:t>which is reflected in the file sizes between 267 to 405 megabytes for one PBMC FCS file. Compensation FCS files are also included in the dataset package</w:t>
+        <w:t xml:space="preserve"> of the </w:t>
+      </w:r>
+      <w:r>
+        <w:rPr>
+          <w:rFonts w:asciiTheme="majorBidi" w:eastAsia="Linux Libertine" w:hAnsiTheme="majorBidi" w:cstheme="majorBidi"/>
+          <w:color w:val="1F497D" w:themeColor="text2"/>
+          <w:sz w:val="24"/>
+          <w:szCs w:val="24"/>
+        </w:rPr>
+        <w:t xml:space="preserve">channel </w:t>
+      </w:r>
+      <w:r>
+        <w:rPr>
+          <w:rFonts w:asciiTheme="majorBidi" w:eastAsia="Linux Libertine" w:hAnsiTheme="majorBidi" w:cstheme="majorBidi"/>
+          <w:color w:val="1F497D" w:themeColor="text2"/>
+          <w:sz w:val="24"/>
+          <w:szCs w:val="24"/>
+        </w:rPr>
+        <w:t xml:space="preserve">wavelengths </w:t>
+      </w:r>
+      <w:r>
+        <w:rPr>
+          <w:rFonts w:asciiTheme="majorBidi" w:eastAsia="Linux Libertine" w:hAnsiTheme="majorBidi" w:cstheme="majorBidi"/>
+          <w:color w:val="1F497D" w:themeColor="text2"/>
+          <w:sz w:val="24"/>
+          <w:szCs w:val="24"/>
+        </w:rPr>
+        <w:t>were</w:t>
+      </w:r>
+      <w:r>
+        <w:rPr>
+          <w:rFonts w:asciiTheme="majorBidi" w:eastAsia="Linux Libertine" w:hAnsiTheme="majorBidi" w:cstheme="majorBidi"/>
+          <w:color w:val="1F497D" w:themeColor="text2"/>
+          <w:sz w:val="24"/>
+          <w:szCs w:val="24"/>
+        </w:rPr>
+        <w:t xml:space="preserve"> unlabeled as a consequence of continuous data acquisition. About 2 million cells were collected per sample, </w:t>
+      </w:r>
+      <w:r>
+        <w:rPr>
+          <w:rFonts w:asciiTheme="majorBidi" w:eastAsia="Linux Libertine" w:hAnsiTheme="majorBidi" w:cstheme="majorBidi"/>
+          <w:color w:val="1F497D" w:themeColor="text2"/>
+          <w:sz w:val="24"/>
+          <w:szCs w:val="24"/>
+        </w:rPr>
+        <w:t xml:space="preserve">which </w:t>
+      </w:r>
+      <w:r>
+        <w:rPr>
+          <w:rFonts w:asciiTheme="majorBidi" w:eastAsia="Linux Libertine" w:hAnsiTheme="majorBidi" w:cstheme="majorBidi"/>
+          <w:color w:val="1F497D" w:themeColor="text2"/>
+          <w:sz w:val="24"/>
+          <w:szCs w:val="24"/>
+        </w:rPr>
+        <w:t>were</w:t>
+      </w:r>
+      <w:r>
+        <w:rPr>
+          <w:rFonts w:asciiTheme="majorBidi" w:eastAsia="Linux Libertine" w:hAnsiTheme="majorBidi" w:cstheme="majorBidi"/>
+          <w:color w:val="1F497D" w:themeColor="text2"/>
+          <w:sz w:val="24"/>
+          <w:szCs w:val="24"/>
+        </w:rPr>
+        <w:t xml:space="preserve"> reflected in the file sizes </w:t>
+      </w:r>
+      <w:r>
+        <w:rPr>
+          <w:rFonts w:asciiTheme="majorBidi" w:eastAsia="Linux Libertine" w:hAnsiTheme="majorBidi" w:cstheme="majorBidi"/>
+          <w:color w:val="1F497D" w:themeColor="text2"/>
+          <w:sz w:val="24"/>
+          <w:szCs w:val="24"/>
+        </w:rPr>
+        <w:t xml:space="preserve">ranging </w:t>
+      </w:r>
+      <w:r>
+        <w:rPr>
+          <w:rFonts w:asciiTheme="majorBidi" w:eastAsia="Linux Libertine" w:hAnsiTheme="majorBidi" w:cstheme="majorBidi"/>
+          <w:color w:val="1F497D" w:themeColor="text2"/>
+          <w:sz w:val="24"/>
+          <w:szCs w:val="24"/>
+        </w:rPr>
+        <w:t xml:space="preserve">between 267 to 405 megabytes for one PBMC FCS file. </w:t>
+      </w:r>
+      <w:r>
+        <w:rPr>
+          <w:rFonts w:asciiTheme="majorBidi" w:eastAsia="Linux Libertine" w:hAnsiTheme="majorBidi" w:cstheme="majorBidi"/>
+          <w:color w:val="1F497D" w:themeColor="text2"/>
+          <w:sz w:val="24"/>
+          <w:szCs w:val="24"/>
+        </w:rPr>
+        <w:t xml:space="preserve">Additional </w:t>
+      </w:r>
+      <w:r>
+        <w:rPr>
+          <w:rFonts w:asciiTheme="majorBidi" w:eastAsia="Linux Libertine" w:hAnsiTheme="majorBidi" w:cstheme="majorBidi"/>
+          <w:color w:val="1F497D" w:themeColor="text2"/>
+          <w:sz w:val="24"/>
+          <w:szCs w:val="24"/>
+        </w:rPr>
+        <w:t>c</w:t>
+      </w:r>
+      <w:r>
+        <w:rPr>
+          <w:rFonts w:asciiTheme="majorBidi" w:eastAsia="Linux Libertine" w:hAnsiTheme="majorBidi" w:cstheme="majorBidi"/>
+          <w:color w:val="1F497D" w:themeColor="text2"/>
+          <w:sz w:val="24"/>
+          <w:szCs w:val="24"/>
+        </w:rPr>
+        <w:t xml:space="preserve">ompensation FCS files </w:t>
+      </w:r>
+      <w:r>
+        <w:rPr>
+          <w:rFonts w:asciiTheme="majorBidi" w:eastAsia="Linux Libertine" w:hAnsiTheme="majorBidi" w:cstheme="majorBidi"/>
+          <w:color w:val="1F497D" w:themeColor="text2"/>
+          <w:sz w:val="24"/>
+          <w:szCs w:val="24"/>
+        </w:rPr>
+        <w:t>were</w:t>
+      </w:r>
+      <w:r>
+        <w:rPr>
+          <w:rFonts w:asciiTheme="majorBidi" w:eastAsia="Linux Libertine" w:hAnsiTheme="majorBidi" w:cstheme="majorBidi"/>
+          <w:color w:val="1F497D" w:themeColor="text2"/>
+          <w:sz w:val="24"/>
+          <w:szCs w:val="24"/>
+        </w:rPr>
+        <w:t xml:space="preserve"> also included in the dataset</w:t>
       </w:r>
       <w:r>
         <w:rPr>
@@ -3399,34 +3798,7 @@
           <w:sz w:val="24"/>
           <w:szCs w:val="24"/>
         </w:rPr>
-        <w:t xml:space="preserve">The data extraction process starts by defining the file paths </w:t>
-      </w:r>
-      <w:r>
-        <w:rPr>
-          <w:rFonts w:asciiTheme="majorBidi" w:eastAsia="Linux Libertine" w:hAnsiTheme="majorBidi" w:cstheme="majorBidi"/>
-          <w:color w:val="1F497D" w:themeColor="text2"/>
-          <w:sz w:val="24"/>
-          <w:szCs w:val="24"/>
-        </w:rPr>
-        <w:t>to</w:t>
-      </w:r>
-      <w:r>
-        <w:rPr>
-          <w:rFonts w:asciiTheme="majorBidi" w:eastAsia="Linux Libertine" w:hAnsiTheme="majorBidi" w:cstheme="majorBidi"/>
-          <w:color w:val="1F497D" w:themeColor="text2"/>
-          <w:sz w:val="24"/>
-          <w:szCs w:val="24"/>
-        </w:rPr>
-        <w:t xml:space="preserve"> the FCS data</w:t>
-      </w:r>
-      <w:r>
-        <w:rPr>
-          <w:rFonts w:asciiTheme="majorBidi" w:eastAsia="Linux Libertine" w:hAnsiTheme="majorBidi" w:cstheme="majorBidi"/>
-          <w:color w:val="1F497D" w:themeColor="text2"/>
-          <w:sz w:val="24"/>
-          <w:szCs w:val="24"/>
-        </w:rPr>
-        <w:t>.</w:t>
+        <w:t>FCS data was parsed and ingested as a</w:t>
       </w:r>
       <w:r>
         <w:rPr>
@@ -3437,15 +3809,17 @@
         </w:rPr>
         <w:t xml:space="preserve"> </w:t>
       </w:r>
-      <w:r>
-        <w:rPr>
-          <w:rFonts w:asciiTheme="majorBidi" w:eastAsia="Linux Libertine" w:hAnsiTheme="majorBidi" w:cstheme="majorBidi"/>
-          <w:color w:val="1F497D" w:themeColor="text2"/>
-          <w:sz w:val="24"/>
-          <w:szCs w:val="24"/>
-        </w:rPr>
-        <w:t>Then employing the</w:t>
-      </w:r>
+      <w:proofErr w:type="spellStart"/>
+      <w:r>
+        <w:rPr>
+          <w:rFonts w:asciiTheme="majorBidi" w:eastAsia="Linux Libertine" w:hAnsiTheme="majorBidi" w:cstheme="majorBidi"/>
+          <w:color w:val="1F497D" w:themeColor="text2"/>
+          <w:sz w:val="24"/>
+          <w:szCs w:val="24"/>
+        </w:rPr>
+        <w:t>FlowCal.io.FCSData</w:t>
+      </w:r>
+      <w:proofErr w:type="spellEnd"/>
       <w:r>
         <w:rPr>
           <w:rFonts w:asciiTheme="majorBidi" w:eastAsia="Linux Libertine" w:hAnsiTheme="majorBidi" w:cstheme="majorBidi"/>
@@ -3455,352 +3829,23 @@
         </w:rPr>
         <w:t xml:space="preserve"> </w:t>
       </w:r>
-      <w:proofErr w:type="spellStart"/>
-      <w:r>
-        <w:rPr>
-          <w:rFonts w:asciiTheme="majorBidi" w:eastAsia="Linux Libertine" w:hAnsiTheme="majorBidi" w:cstheme="majorBidi"/>
-          <w:color w:val="1F497D" w:themeColor="text2"/>
-          <w:sz w:val="24"/>
-          <w:szCs w:val="24"/>
-        </w:rPr>
-        <w:t>FlowCal.io.FCSData</w:t>
-      </w:r>
-      <w:proofErr w:type="spellEnd"/>
-      <w:r>
-        <w:rPr>
-          <w:rFonts w:asciiTheme="majorBidi" w:eastAsia="Linux Libertine" w:hAnsiTheme="majorBidi" w:cstheme="majorBidi"/>
-          <w:color w:val="1F497D" w:themeColor="text2"/>
-          <w:sz w:val="24"/>
-          <w:szCs w:val="24"/>
-        </w:rPr>
-        <w:t xml:space="preserve"> </w:t>
-      </w:r>
-      <w:r>
-        <w:rPr>
-          <w:rFonts w:asciiTheme="majorBidi" w:eastAsia="Linux Libertine" w:hAnsiTheme="majorBidi" w:cstheme="majorBidi"/>
-          <w:color w:val="1F497D" w:themeColor="text2"/>
-          <w:sz w:val="24"/>
-          <w:szCs w:val="24"/>
-        </w:rPr>
-        <w:t>function to read and load the data into a structured NumPy array</w:t>
-      </w:r>
-      <w:r>
-        <w:rPr>
-          <w:rFonts w:asciiTheme="majorBidi" w:eastAsia="Linux Libertine" w:hAnsiTheme="majorBidi" w:cstheme="majorBidi"/>
-          <w:color w:val="1F497D" w:themeColor="text2"/>
-          <w:sz w:val="24"/>
-          <w:szCs w:val="24"/>
-        </w:rPr>
-        <w:t xml:space="preserve">. The available attributes </w:t>
-      </w:r>
-      <w:r>
-        <w:rPr>
-          <w:rFonts w:asciiTheme="majorBidi" w:eastAsia="Linux Libertine" w:hAnsiTheme="majorBidi" w:cstheme="majorBidi"/>
-          <w:color w:val="1F497D" w:themeColor="text2"/>
-          <w:sz w:val="24"/>
-          <w:szCs w:val="24"/>
-        </w:rPr>
-        <w:t xml:space="preserve">from the FCS meta </w:t>
-      </w:r>
-      <w:r>
-        <w:rPr>
-          <w:rFonts w:asciiTheme="majorBidi" w:eastAsia="Linux Libertine" w:hAnsiTheme="majorBidi" w:cstheme="majorBidi"/>
-          <w:color w:val="1F497D" w:themeColor="text2"/>
-          <w:sz w:val="24"/>
-          <w:szCs w:val="24"/>
-        </w:rPr>
-        <w:t>data are inspected</w:t>
-      </w:r>
-      <w:r>
-        <w:rPr>
-          <w:rFonts w:asciiTheme="majorBidi" w:eastAsia="Linux Libertine" w:hAnsiTheme="majorBidi" w:cstheme="majorBidi"/>
-          <w:color w:val="1F497D" w:themeColor="text2"/>
-          <w:sz w:val="24"/>
-          <w:szCs w:val="24"/>
-        </w:rPr>
-        <w:t xml:space="preserve"> to retrieve the channel marker labels using </w:t>
-      </w:r>
-      <w:r>
-        <w:rPr>
-          <w:rFonts w:asciiTheme="majorBidi" w:eastAsia="Linux Libertine" w:hAnsiTheme="majorBidi" w:cstheme="majorBidi"/>
-          <w:color w:val="1F497D" w:themeColor="text2"/>
-          <w:sz w:val="24"/>
-          <w:szCs w:val="24"/>
-        </w:rPr>
-        <w:t xml:space="preserve">the </w:t>
-      </w:r>
-      <w:proofErr w:type="spellStart"/>
-      <w:r>
-        <w:rPr>
-          <w:rFonts w:asciiTheme="majorBidi" w:eastAsia="Linux Libertine" w:hAnsiTheme="majorBidi" w:cstheme="majorBidi"/>
-          <w:color w:val="1F497D" w:themeColor="text2"/>
-          <w:sz w:val="24"/>
-          <w:szCs w:val="24"/>
-        </w:rPr>
-        <w:t>channel_</w:t>
-      </w:r>
-      <w:proofErr w:type="gramStart"/>
-      <w:r>
-        <w:rPr>
-          <w:rFonts w:asciiTheme="majorBidi" w:eastAsia="Linux Libertine" w:hAnsiTheme="majorBidi" w:cstheme="majorBidi"/>
-          <w:color w:val="1F497D" w:themeColor="text2"/>
-          <w:sz w:val="24"/>
-          <w:szCs w:val="24"/>
-        </w:rPr>
-        <w:t>labels</w:t>
-      </w:r>
-      <w:proofErr w:type="spellEnd"/>
-      <w:r>
-        <w:rPr>
-          <w:rFonts w:asciiTheme="majorBidi" w:eastAsia="Linux Libertine" w:hAnsiTheme="majorBidi" w:cstheme="majorBidi"/>
-          <w:color w:val="1F497D" w:themeColor="text2"/>
-          <w:sz w:val="24"/>
-          <w:szCs w:val="24"/>
-        </w:rPr>
-        <w:t>(</w:t>
-      </w:r>
-      <w:proofErr w:type="gramEnd"/>
-      <w:r>
-        <w:rPr>
-          <w:rFonts w:asciiTheme="majorBidi" w:eastAsia="Linux Libertine" w:hAnsiTheme="majorBidi" w:cstheme="majorBidi"/>
-          <w:color w:val="1F497D" w:themeColor="text2"/>
-          <w:sz w:val="24"/>
-          <w:szCs w:val="24"/>
-        </w:rPr>
-        <w:t xml:space="preserve">) method. The first three </w:t>
-      </w:r>
-      <w:r>
-        <w:rPr>
-          <w:rFonts w:asciiTheme="majorBidi" w:eastAsia="Linux Libertine" w:hAnsiTheme="majorBidi" w:cstheme="majorBidi"/>
-          <w:color w:val="1F497D" w:themeColor="text2"/>
-          <w:sz w:val="24"/>
-          <w:szCs w:val="24"/>
-        </w:rPr>
-        <w:t>features</w:t>
-      </w:r>
-      <w:r>
-        <w:rPr>
-          <w:rFonts w:asciiTheme="majorBidi" w:eastAsia="Linux Libertine" w:hAnsiTheme="majorBidi" w:cstheme="majorBidi"/>
-          <w:color w:val="1F497D" w:themeColor="text2"/>
-          <w:sz w:val="24"/>
-          <w:szCs w:val="24"/>
-        </w:rPr>
-        <w:t xml:space="preserve"> </w:t>
-      </w:r>
-      <w:r>
-        <w:rPr>
-          <w:rFonts w:asciiTheme="majorBidi" w:eastAsia="Linux Libertine" w:hAnsiTheme="majorBidi" w:cstheme="majorBidi"/>
-          <w:color w:val="1F497D" w:themeColor="text2"/>
-          <w:sz w:val="24"/>
-          <w:szCs w:val="24"/>
-        </w:rPr>
-        <w:t xml:space="preserve">for forward scatter area (FSC-A) and side scatter area measurements (SSC-A) </w:t>
-      </w:r>
-      <w:r>
-        <w:rPr>
-          <w:rFonts w:asciiTheme="majorBidi" w:eastAsia="Linux Libertine" w:hAnsiTheme="majorBidi" w:cstheme="majorBidi"/>
-          <w:color w:val="1F497D" w:themeColor="text2"/>
-          <w:sz w:val="24"/>
-          <w:szCs w:val="24"/>
-        </w:rPr>
-        <w:t>are updated to "FSC-A", "FSC-H", and "SSC-A"</w:t>
-      </w:r>
-      <w:r>
-        <w:rPr>
-          <w:rFonts w:asciiTheme="majorBidi" w:eastAsia="Linux Libertine" w:hAnsiTheme="majorBidi" w:cstheme="majorBidi"/>
-          <w:color w:val="1F497D" w:themeColor="text2"/>
-          <w:sz w:val="24"/>
-          <w:szCs w:val="24"/>
-        </w:rPr>
-        <w:t>. T</w:t>
-      </w:r>
-      <w:r>
-        <w:rPr>
-          <w:rFonts w:asciiTheme="majorBidi" w:eastAsia="Linux Libertine" w:hAnsiTheme="majorBidi" w:cstheme="majorBidi"/>
-          <w:color w:val="1F497D" w:themeColor="text2"/>
-          <w:sz w:val="24"/>
-          <w:szCs w:val="24"/>
-        </w:rPr>
-        <w:t>he "Time" label is adjusted</w:t>
-      </w:r>
-      <w:r>
-        <w:rPr>
-          <w:rFonts w:asciiTheme="majorBidi" w:eastAsia="Linux Libertine" w:hAnsiTheme="majorBidi" w:cstheme="majorBidi"/>
-          <w:color w:val="1F497D" w:themeColor="text2"/>
-          <w:sz w:val="24"/>
-          <w:szCs w:val="24"/>
-        </w:rPr>
-        <w:t xml:space="preserve"> as well</w:t>
-      </w:r>
-      <w:r>
-        <w:rPr>
-          <w:rFonts w:asciiTheme="majorBidi" w:eastAsia="Linux Libertine" w:hAnsiTheme="majorBidi" w:cstheme="majorBidi"/>
-          <w:color w:val="1F497D" w:themeColor="text2"/>
-          <w:sz w:val="24"/>
-          <w:szCs w:val="24"/>
-        </w:rPr>
-        <w:t xml:space="preserve">. The FCS data is then converted into a Pandas </w:t>
-      </w:r>
-      <w:proofErr w:type="spellStart"/>
-      <w:r>
-        <w:rPr>
-          <w:rFonts w:asciiTheme="majorBidi" w:eastAsia="Linux Libertine" w:hAnsiTheme="majorBidi" w:cstheme="majorBidi"/>
-          <w:color w:val="1F497D" w:themeColor="text2"/>
-          <w:sz w:val="24"/>
-          <w:szCs w:val="24"/>
-        </w:rPr>
-        <w:t>DataFrame</w:t>
-      </w:r>
-      <w:proofErr w:type="spellEnd"/>
-      <w:r>
-        <w:rPr>
-          <w:rFonts w:asciiTheme="majorBidi" w:eastAsia="Linux Libertine" w:hAnsiTheme="majorBidi" w:cstheme="majorBidi"/>
-          <w:color w:val="1F497D" w:themeColor="text2"/>
-          <w:sz w:val="24"/>
-          <w:szCs w:val="24"/>
-        </w:rPr>
-        <w:t xml:space="preserve"> and the column </w:t>
-      </w:r>
-      <w:r>
-        <w:rPr>
-          <w:rFonts w:asciiTheme="majorBidi" w:eastAsia="Linux Libertine" w:hAnsiTheme="majorBidi" w:cstheme="majorBidi"/>
-          <w:color w:val="1F497D" w:themeColor="text2"/>
-          <w:sz w:val="24"/>
-          <w:szCs w:val="24"/>
-        </w:rPr>
-        <w:t xml:space="preserve">marker </w:t>
-      </w:r>
-      <w:r>
-        <w:rPr>
-          <w:rFonts w:asciiTheme="majorBidi" w:eastAsia="Linux Libertine" w:hAnsiTheme="majorBidi" w:cstheme="majorBidi"/>
-          <w:color w:val="1F497D" w:themeColor="text2"/>
-          <w:sz w:val="24"/>
-          <w:szCs w:val="24"/>
-        </w:rPr>
-        <w:t xml:space="preserve">labels </w:t>
-      </w:r>
-      <w:r>
-        <w:rPr>
-          <w:rFonts w:asciiTheme="majorBidi" w:eastAsia="Linux Libertine" w:hAnsiTheme="majorBidi" w:cstheme="majorBidi"/>
-          <w:color w:val="1F497D" w:themeColor="text2"/>
-          <w:sz w:val="24"/>
-          <w:szCs w:val="24"/>
-        </w:rPr>
-        <w:t xml:space="preserve">retrieved </w:t>
-      </w:r>
-      <w:r>
-        <w:rPr>
-          <w:rFonts w:asciiTheme="majorBidi" w:eastAsia="Linux Libertine" w:hAnsiTheme="majorBidi" w:cstheme="majorBidi"/>
-          <w:color w:val="1F497D" w:themeColor="text2"/>
-          <w:sz w:val="24"/>
-          <w:szCs w:val="24"/>
-        </w:rPr>
-        <w:t xml:space="preserve">are applied. The "Time" column is scaled </w:t>
-      </w:r>
-      <w:r>
-        <w:rPr>
-          <w:rFonts w:asciiTheme="majorBidi" w:eastAsia="Linux Libertine" w:hAnsiTheme="majorBidi" w:cstheme="majorBidi"/>
-          <w:color w:val="1F497D" w:themeColor="text2"/>
-          <w:sz w:val="24"/>
-          <w:szCs w:val="24"/>
-        </w:rPr>
-        <w:t>while the rest of the</w:t>
-      </w:r>
-      <w:r>
-        <w:rPr>
-          <w:rFonts w:asciiTheme="majorBidi" w:eastAsia="Linux Libertine" w:hAnsiTheme="majorBidi" w:cstheme="majorBidi"/>
-          <w:color w:val="1F497D" w:themeColor="text2"/>
-          <w:sz w:val="24"/>
-          <w:szCs w:val="24"/>
-        </w:rPr>
-        <w:t xml:space="preserve"> numeric columns are converted to little-endian float32</w:t>
-      </w:r>
-      <w:r>
-        <w:rPr>
-          <w:rFonts w:asciiTheme="majorBidi" w:eastAsia="Linux Libertine" w:hAnsiTheme="majorBidi" w:cstheme="majorBidi"/>
-          <w:color w:val="1F497D" w:themeColor="text2"/>
-          <w:sz w:val="24"/>
-          <w:szCs w:val="24"/>
-        </w:rPr>
-        <w:t xml:space="preserve"> from object datatype. </w:t>
-      </w:r>
-      <w:r>
-        <w:rPr>
-          <w:rFonts w:asciiTheme="majorBidi" w:eastAsia="Linux Libertine" w:hAnsiTheme="majorBidi" w:cstheme="majorBidi"/>
-          <w:color w:val="1F497D" w:themeColor="text2"/>
-          <w:sz w:val="24"/>
-          <w:szCs w:val="24"/>
-        </w:rPr>
-        <w:t xml:space="preserve">Finally, the formatted </w:t>
-      </w:r>
-      <w:proofErr w:type="spellStart"/>
-      <w:r>
-        <w:rPr>
-          <w:rFonts w:asciiTheme="majorBidi" w:eastAsia="Linux Libertine" w:hAnsiTheme="majorBidi" w:cstheme="majorBidi"/>
-          <w:color w:val="1F497D" w:themeColor="text2"/>
-          <w:sz w:val="24"/>
-          <w:szCs w:val="24"/>
-        </w:rPr>
-        <w:t>DataFrame</w:t>
-      </w:r>
-      <w:proofErr w:type="spellEnd"/>
-      <w:r>
-        <w:rPr>
-          <w:rFonts w:asciiTheme="majorBidi" w:eastAsia="Linux Libertine" w:hAnsiTheme="majorBidi" w:cstheme="majorBidi"/>
-          <w:color w:val="1F497D" w:themeColor="text2"/>
-          <w:sz w:val="24"/>
-          <w:szCs w:val="24"/>
-        </w:rPr>
-        <w:t xml:space="preserve"> is saved as a CSV file for further analysis</w:t>
-      </w:r>
-      <w:r>
-        <w:rPr>
-          <w:rFonts w:asciiTheme="majorBidi" w:eastAsia="Linux Libertine" w:hAnsiTheme="majorBidi" w:cstheme="majorBidi"/>
-          <w:color w:val="1F497D" w:themeColor="text2"/>
-          <w:sz w:val="24"/>
-          <w:szCs w:val="24"/>
-        </w:rPr>
-        <w:t>.</w:t>
-      </w:r>
-      <w:r>
-        <w:rPr>
-          <w:rFonts w:asciiTheme="majorBidi" w:eastAsia="Linux Libertine" w:hAnsiTheme="majorBidi" w:cstheme="majorBidi"/>
-          <w:color w:val="1F497D" w:themeColor="text2"/>
-          <w:sz w:val="24"/>
-          <w:szCs w:val="24"/>
-        </w:rPr>
-        <w:t xml:space="preserve"> </w:t>
-      </w:r>
-    </w:p>
-    <w:p>
-      <w:pPr>
-        <w:pStyle w:val="Head2"/>
-        <w:ind w:left="720" w:hanging="360"/>
-        <w:rPr>
-          <w:rFonts w:eastAsia="Linux Libertine"/>
-          <w:color w:val="1F497D" w:themeColor="text2"/>
-        </w:rPr>
-      </w:pPr>
-      <w:r>
-        <w:rPr>
-          <w:rFonts w:eastAsia="Linux Libertine"/>
-          <w:color w:val="1F497D" w:themeColor="text2"/>
-        </w:rPr>
-        <w:t xml:space="preserve">4.2 </w:t>
-      </w:r>
-      <w:r>
-        <w:rPr>
-          <w:rFonts w:eastAsia="Linux Libertine"/>
-          <w:color w:val="1F497D" w:themeColor="text2"/>
-        </w:rPr>
-        <w:t xml:space="preserve">Data </w:t>
-      </w:r>
-      <w:r>
-        <w:rPr>
-          <w:rFonts w:eastAsia="Linux Libertine"/>
-          <w:color w:val="1F497D" w:themeColor="text2"/>
-        </w:rPr>
-        <w:t>Feature Selection</w:t>
+      <w:r>
+        <w:rPr>
+          <w:rFonts w:asciiTheme="majorBidi" w:eastAsia="Linux Libertine" w:hAnsiTheme="majorBidi" w:cstheme="majorBidi"/>
+          <w:color w:val="1F497D" w:themeColor="text2"/>
+          <w:sz w:val="24"/>
+          <w:szCs w:val="24"/>
+        </w:rPr>
+        <w:t>object, which is derived from a NumPy array. Data was found to be of float big-endian format, which was converted to little-endian format in a NumPy array in order to facilitate downstream visualization plots and other data transformations for analysis</w:t>
+      </w:r>
+      <w:r>
+        <w:rPr>
+          <w:rFonts w:asciiTheme="majorBidi" w:eastAsia="Linux Libertine" w:hAnsiTheme="majorBidi" w:cstheme="majorBidi"/>
+          <w:color w:val="1F497D" w:themeColor="text2"/>
+          <w:sz w:val="24"/>
+          <w:szCs w:val="24"/>
+        </w:rPr>
+        <w:t xml:space="preserve">. </w:t>
       </w:r>
     </w:p>
     <w:p>
@@ -3827,61 +3872,101 @@
           <w:sz w:val="24"/>
           <w:szCs w:val="24"/>
         </w:rPr>
-        <w:t xml:space="preserve">For feature selection, columns with missing marker labels were removed from the dataset. Although 23 fluorescence markers were used to identify specific cell surface proteins, a total of 28 channels were acquired. The </w:t>
-      </w:r>
-      <w:r>
-        <w:rPr>
-          <w:rFonts w:asciiTheme="majorBidi" w:eastAsia="Linux Libertine" w:hAnsiTheme="majorBidi" w:cstheme="majorBidi"/>
-          <w:color w:val="1F497D" w:themeColor="text2"/>
-          <w:sz w:val="24"/>
-          <w:szCs w:val="24"/>
-        </w:rPr>
-        <w:t>five</w:t>
-      </w:r>
-      <w:r>
-        <w:rPr>
-          <w:rFonts w:asciiTheme="majorBidi" w:eastAsia="Linux Libertine" w:hAnsiTheme="majorBidi" w:cstheme="majorBidi"/>
-          <w:color w:val="1F497D" w:themeColor="text2"/>
-          <w:sz w:val="24"/>
-          <w:szCs w:val="24"/>
-        </w:rPr>
-        <w:t xml:space="preserve"> unused channels </w:t>
-      </w:r>
-      <w:r>
-        <w:rPr>
-          <w:rFonts w:asciiTheme="majorBidi" w:eastAsia="Linux Libertine" w:hAnsiTheme="majorBidi" w:cstheme="majorBidi"/>
-          <w:color w:val="1F497D" w:themeColor="text2"/>
-          <w:sz w:val="24"/>
-          <w:szCs w:val="24"/>
-        </w:rPr>
-        <w:t xml:space="preserve">with missing marker labels </w:t>
-      </w:r>
-      <w:r>
-        <w:rPr>
-          <w:rFonts w:asciiTheme="majorBidi" w:eastAsia="Linux Libertine" w:hAnsiTheme="majorBidi" w:cstheme="majorBidi"/>
-          <w:color w:val="1F497D" w:themeColor="text2"/>
-          <w:sz w:val="24"/>
-          <w:szCs w:val="24"/>
-        </w:rPr>
-        <w:t>were subsequently discarded. To focus on the cellular pathways relevant for dendritic cell phenotyping</w:t>
-      </w:r>
-      <w:r>
-        <w:rPr>
-          <w:rFonts w:asciiTheme="majorBidi" w:eastAsia="Linux Libertine" w:hAnsiTheme="majorBidi" w:cstheme="majorBidi"/>
-          <w:color w:val="1F497D" w:themeColor="text2"/>
-          <w:sz w:val="24"/>
-          <w:szCs w:val="24"/>
-        </w:rPr>
-        <w:t xml:space="preserve"> (Figure 1)</w:t>
-      </w:r>
-      <w:r>
-        <w:rPr>
-          <w:rFonts w:asciiTheme="majorBidi" w:eastAsia="Linux Libertine" w:hAnsiTheme="majorBidi" w:cstheme="majorBidi"/>
-          <w:color w:val="1F497D" w:themeColor="text2"/>
-          <w:sz w:val="24"/>
-          <w:szCs w:val="24"/>
-        </w:rPr>
-        <w:t>, several monocyte markers were also excluded. Specifically, markers such as CD45RA, CD3, CD19, CD14, CD20, HLA-DR, CD123, CD11c, and Live Dead UV Blue were retained, along with Time and scattering measurements. This reduced the feature set to 13.</w:t>
+        <w:t xml:space="preserve">The available attributes </w:t>
+      </w:r>
+      <w:r>
+        <w:rPr>
+          <w:rFonts w:asciiTheme="majorBidi" w:eastAsia="Linux Libertine" w:hAnsiTheme="majorBidi" w:cstheme="majorBidi"/>
+          <w:color w:val="1F497D" w:themeColor="text2"/>
+          <w:sz w:val="24"/>
+          <w:szCs w:val="24"/>
+        </w:rPr>
+        <w:t>from the FCS meta</w:t>
+      </w:r>
+      <w:r>
+        <w:rPr>
+          <w:rFonts w:asciiTheme="majorBidi" w:eastAsia="Linux Libertine" w:hAnsiTheme="majorBidi" w:cstheme="majorBidi"/>
+          <w:color w:val="1F497D" w:themeColor="text2"/>
+          <w:sz w:val="24"/>
+          <w:szCs w:val="24"/>
+        </w:rPr>
+        <w:t xml:space="preserve">data </w:t>
+      </w:r>
+      <w:r>
+        <w:rPr>
+          <w:rFonts w:asciiTheme="majorBidi" w:eastAsia="Linux Libertine" w:hAnsiTheme="majorBidi" w:cstheme="majorBidi"/>
+          <w:color w:val="1F497D" w:themeColor="text2"/>
+          <w:sz w:val="24"/>
+          <w:szCs w:val="24"/>
+        </w:rPr>
+        <w:t>were further parsed</w:t>
+      </w:r>
+      <w:r>
+        <w:rPr>
+          <w:rFonts w:asciiTheme="majorBidi" w:eastAsia="Linux Libertine" w:hAnsiTheme="majorBidi" w:cstheme="majorBidi"/>
+          <w:color w:val="1F497D" w:themeColor="text2"/>
+          <w:sz w:val="24"/>
+          <w:szCs w:val="24"/>
+        </w:rPr>
+        <w:t xml:space="preserve"> to retrieve the channel marker labels using </w:t>
+      </w:r>
+      <w:r>
+        <w:rPr>
+          <w:rFonts w:asciiTheme="majorBidi" w:eastAsia="Linux Libertine" w:hAnsiTheme="majorBidi" w:cstheme="majorBidi"/>
+          <w:color w:val="1F497D" w:themeColor="text2"/>
+          <w:sz w:val="24"/>
+          <w:szCs w:val="24"/>
+        </w:rPr>
+        <w:t xml:space="preserve">the </w:t>
+      </w:r>
+      <w:proofErr w:type="spellStart"/>
+      <w:r>
+        <w:rPr>
+          <w:rFonts w:asciiTheme="majorBidi" w:eastAsia="Linux Libertine" w:hAnsiTheme="majorBidi" w:cstheme="majorBidi"/>
+          <w:color w:val="1F497D" w:themeColor="text2"/>
+          <w:sz w:val="24"/>
+          <w:szCs w:val="24"/>
+        </w:rPr>
+        <w:t>channel_</w:t>
+      </w:r>
+      <w:proofErr w:type="gramStart"/>
+      <w:r>
+        <w:rPr>
+          <w:rFonts w:asciiTheme="majorBidi" w:eastAsia="Linux Libertine" w:hAnsiTheme="majorBidi" w:cstheme="majorBidi"/>
+          <w:color w:val="1F497D" w:themeColor="text2"/>
+          <w:sz w:val="24"/>
+          <w:szCs w:val="24"/>
+        </w:rPr>
+        <w:t>labels</w:t>
+      </w:r>
+      <w:proofErr w:type="spellEnd"/>
+      <w:r>
+        <w:rPr>
+          <w:rFonts w:asciiTheme="majorBidi" w:eastAsia="Linux Libertine" w:hAnsiTheme="majorBidi" w:cstheme="majorBidi"/>
+          <w:color w:val="1F497D" w:themeColor="text2"/>
+          <w:sz w:val="24"/>
+          <w:szCs w:val="24"/>
+        </w:rPr>
+        <w:t>(</w:t>
+      </w:r>
+      <w:proofErr w:type="gramEnd"/>
+      <w:r>
+        <w:rPr>
+          <w:rFonts w:asciiTheme="majorBidi" w:eastAsia="Linux Libertine" w:hAnsiTheme="majorBidi" w:cstheme="majorBidi"/>
+          <w:color w:val="1F497D" w:themeColor="text2"/>
+          <w:sz w:val="24"/>
+          <w:szCs w:val="24"/>
+        </w:rPr>
+        <w:t xml:space="preserve">) method. The first three </w:t>
+      </w:r>
+      <w:r>
+        <w:rPr>
+          <w:rFonts w:asciiTheme="majorBidi" w:eastAsia="Linux Libertine" w:hAnsiTheme="majorBidi" w:cstheme="majorBidi"/>
+          <w:color w:val="1F497D" w:themeColor="text2"/>
+          <w:sz w:val="24"/>
+          <w:szCs w:val="24"/>
+        </w:rPr>
+        <w:t>features</w:t>
       </w:r>
       <w:r>
         <w:rPr>
@@ -3891,6 +3976,284 @@
           <w:szCs w:val="24"/>
         </w:rPr>
         <w:t xml:space="preserve"> </w:t>
+      </w:r>
+      <w:r>
+        <w:rPr>
+          <w:rFonts w:asciiTheme="majorBidi" w:eastAsia="Linux Libertine" w:hAnsiTheme="majorBidi" w:cstheme="majorBidi"/>
+          <w:color w:val="1F497D" w:themeColor="text2"/>
+          <w:sz w:val="24"/>
+          <w:szCs w:val="24"/>
+        </w:rPr>
+        <w:t xml:space="preserve">for forward scatter area (FSC-A) and side scatter area measurements (SSC-A) </w:t>
+      </w:r>
+      <w:r>
+        <w:rPr>
+          <w:rFonts w:asciiTheme="majorBidi" w:eastAsia="Linux Libertine" w:hAnsiTheme="majorBidi" w:cstheme="majorBidi"/>
+          <w:color w:val="1F497D" w:themeColor="text2"/>
+          <w:sz w:val="24"/>
+          <w:szCs w:val="24"/>
+        </w:rPr>
+        <w:t>were corrected and</w:t>
+      </w:r>
+      <w:r>
+        <w:rPr>
+          <w:rFonts w:asciiTheme="majorBidi" w:eastAsia="Linux Libertine" w:hAnsiTheme="majorBidi" w:cstheme="majorBidi"/>
+          <w:color w:val="1F497D" w:themeColor="text2"/>
+          <w:sz w:val="24"/>
+          <w:szCs w:val="24"/>
+        </w:rPr>
+        <w:t xml:space="preserve"> </w:t>
+      </w:r>
+      <w:r>
+        <w:rPr>
+          <w:rFonts w:asciiTheme="majorBidi" w:eastAsia="Linux Libertine" w:hAnsiTheme="majorBidi" w:cstheme="majorBidi"/>
+          <w:color w:val="1F497D" w:themeColor="text2"/>
+          <w:sz w:val="24"/>
+          <w:szCs w:val="24"/>
+        </w:rPr>
+        <w:t>renamed</w:t>
+      </w:r>
+      <w:r>
+        <w:rPr>
+          <w:rFonts w:asciiTheme="majorBidi" w:eastAsia="Linux Libertine" w:hAnsiTheme="majorBidi" w:cstheme="majorBidi"/>
+          <w:color w:val="1F497D" w:themeColor="text2"/>
+          <w:sz w:val="24"/>
+          <w:szCs w:val="24"/>
+        </w:rPr>
+        <w:t xml:space="preserve"> to "FSC-A", "FSC-H", and "SSC-A"</w:t>
+      </w:r>
+      <w:r>
+        <w:rPr>
+          <w:rFonts w:asciiTheme="majorBidi" w:eastAsia="Linux Libertine" w:hAnsiTheme="majorBidi" w:cstheme="majorBidi"/>
+          <w:color w:val="1F497D" w:themeColor="text2"/>
+          <w:sz w:val="24"/>
+          <w:szCs w:val="24"/>
+        </w:rPr>
+        <w:t xml:space="preserve"> and</w:t>
+      </w:r>
+      <w:r>
+        <w:rPr>
+          <w:rFonts w:asciiTheme="majorBidi" w:eastAsia="Linux Libertine" w:hAnsiTheme="majorBidi" w:cstheme="majorBidi"/>
+          <w:color w:val="1F497D" w:themeColor="text2"/>
+          <w:sz w:val="24"/>
+          <w:szCs w:val="24"/>
+        </w:rPr>
+        <w:t xml:space="preserve"> </w:t>
+      </w:r>
+      <w:r>
+        <w:rPr>
+          <w:rFonts w:asciiTheme="majorBidi" w:eastAsia="Linux Libertine" w:hAnsiTheme="majorBidi" w:cstheme="majorBidi"/>
+          <w:color w:val="1F497D" w:themeColor="text2"/>
+          <w:sz w:val="24"/>
+          <w:szCs w:val="24"/>
+        </w:rPr>
+        <w:t>t</w:t>
+      </w:r>
+      <w:r>
+        <w:rPr>
+          <w:rFonts w:asciiTheme="majorBidi" w:eastAsia="Linux Libertine" w:hAnsiTheme="majorBidi" w:cstheme="majorBidi"/>
+          <w:color w:val="1F497D" w:themeColor="text2"/>
+          <w:sz w:val="24"/>
+          <w:szCs w:val="24"/>
+        </w:rPr>
+        <w:t xml:space="preserve">he "Time" label </w:t>
+      </w:r>
+      <w:r>
+        <w:rPr>
+          <w:rFonts w:asciiTheme="majorBidi" w:eastAsia="Linux Libertine" w:hAnsiTheme="majorBidi" w:cstheme="majorBidi"/>
+          <w:color w:val="1F497D" w:themeColor="text2"/>
+          <w:sz w:val="24"/>
+          <w:szCs w:val="24"/>
+        </w:rPr>
+        <w:t>was reiterated in the resulting NumPy array</w:t>
+      </w:r>
+      <w:r>
+        <w:rPr>
+          <w:rFonts w:asciiTheme="majorBidi" w:eastAsia="Linux Libertine" w:hAnsiTheme="majorBidi" w:cstheme="majorBidi"/>
+          <w:color w:val="1F497D" w:themeColor="text2"/>
+          <w:sz w:val="24"/>
+          <w:szCs w:val="24"/>
+        </w:rPr>
+        <w:t>. Th</w:t>
+      </w:r>
+      <w:r>
+        <w:rPr>
+          <w:rFonts w:asciiTheme="majorBidi" w:eastAsia="Linux Libertine" w:hAnsiTheme="majorBidi" w:cstheme="majorBidi"/>
+          <w:color w:val="1F497D" w:themeColor="text2"/>
+          <w:sz w:val="24"/>
+          <w:szCs w:val="24"/>
+        </w:rPr>
+        <w:t>is array was</w:t>
+      </w:r>
+      <w:r>
+        <w:rPr>
+          <w:rFonts w:asciiTheme="majorBidi" w:eastAsia="Linux Libertine" w:hAnsiTheme="majorBidi" w:cstheme="majorBidi"/>
+          <w:color w:val="1F497D" w:themeColor="text2"/>
+          <w:sz w:val="24"/>
+          <w:szCs w:val="24"/>
+        </w:rPr>
+        <w:t xml:space="preserve"> then converted into a Pandas </w:t>
+      </w:r>
+      <w:proofErr w:type="spellStart"/>
+      <w:r>
+        <w:rPr>
+          <w:rFonts w:asciiTheme="majorBidi" w:eastAsia="Linux Libertine" w:hAnsiTheme="majorBidi" w:cstheme="majorBidi"/>
+          <w:color w:val="1F497D" w:themeColor="text2"/>
+          <w:sz w:val="24"/>
+          <w:szCs w:val="24"/>
+        </w:rPr>
+        <w:t>DataFrame</w:t>
+      </w:r>
+      <w:proofErr w:type="spellEnd"/>
+      <w:r>
+        <w:rPr>
+          <w:rFonts w:asciiTheme="majorBidi" w:eastAsia="Linux Libertine" w:hAnsiTheme="majorBidi" w:cstheme="majorBidi"/>
+          <w:color w:val="1F497D" w:themeColor="text2"/>
+          <w:sz w:val="24"/>
+          <w:szCs w:val="24"/>
+        </w:rPr>
+        <w:t xml:space="preserve"> </w:t>
+      </w:r>
+      <w:r>
+        <w:rPr>
+          <w:rFonts w:asciiTheme="majorBidi" w:eastAsia="Linux Libertine" w:hAnsiTheme="majorBidi" w:cstheme="majorBidi"/>
+          <w:color w:val="1F497D" w:themeColor="text2"/>
+          <w:sz w:val="24"/>
+          <w:szCs w:val="24"/>
+        </w:rPr>
+        <w:t>for better compatibility with further downstream visualizations</w:t>
+      </w:r>
+      <w:r>
+        <w:rPr>
+          <w:rFonts w:asciiTheme="majorBidi" w:eastAsia="Linux Libertine" w:hAnsiTheme="majorBidi" w:cstheme="majorBidi"/>
+          <w:color w:val="1F497D" w:themeColor="text2"/>
+          <w:sz w:val="24"/>
+          <w:szCs w:val="24"/>
+        </w:rPr>
+        <w:t xml:space="preserve">. Finally, the formatted </w:t>
+      </w:r>
+      <w:proofErr w:type="spellStart"/>
+      <w:r>
+        <w:rPr>
+          <w:rFonts w:asciiTheme="majorBidi" w:eastAsia="Linux Libertine" w:hAnsiTheme="majorBidi" w:cstheme="majorBidi"/>
+          <w:color w:val="1F497D" w:themeColor="text2"/>
+          <w:sz w:val="24"/>
+          <w:szCs w:val="24"/>
+        </w:rPr>
+        <w:t>DataFrame</w:t>
+      </w:r>
+      <w:proofErr w:type="spellEnd"/>
+      <w:r>
+        <w:rPr>
+          <w:rFonts w:asciiTheme="majorBidi" w:eastAsia="Linux Libertine" w:hAnsiTheme="majorBidi" w:cstheme="majorBidi"/>
+          <w:color w:val="1F497D" w:themeColor="text2"/>
+          <w:sz w:val="24"/>
+          <w:szCs w:val="24"/>
+        </w:rPr>
+        <w:t xml:space="preserve"> </w:t>
+      </w:r>
+      <w:r>
+        <w:rPr>
+          <w:rFonts w:asciiTheme="majorBidi" w:eastAsia="Linux Libertine" w:hAnsiTheme="majorBidi" w:cstheme="majorBidi"/>
+          <w:color w:val="1F497D" w:themeColor="text2"/>
+          <w:sz w:val="24"/>
+          <w:szCs w:val="24"/>
+        </w:rPr>
+        <w:t>was</w:t>
+      </w:r>
+      <w:r>
+        <w:rPr>
+          <w:rFonts w:asciiTheme="majorBidi" w:eastAsia="Linux Libertine" w:hAnsiTheme="majorBidi" w:cstheme="majorBidi"/>
+          <w:color w:val="1F497D" w:themeColor="text2"/>
+          <w:sz w:val="24"/>
+          <w:szCs w:val="24"/>
+        </w:rPr>
+        <w:t xml:space="preserve"> saved as a</w:t>
+      </w:r>
+      <w:r>
+        <w:rPr>
+          <w:rFonts w:asciiTheme="majorBidi" w:eastAsia="Linux Libertine" w:hAnsiTheme="majorBidi" w:cstheme="majorBidi"/>
+          <w:color w:val="1F497D" w:themeColor="text2"/>
+          <w:sz w:val="24"/>
+          <w:szCs w:val="24"/>
+        </w:rPr>
+        <w:t xml:space="preserve"> comma-separated values formatted</w:t>
+      </w:r>
+      <w:r>
+        <w:rPr>
+          <w:rFonts w:asciiTheme="majorBidi" w:eastAsia="Linux Libertine" w:hAnsiTheme="majorBidi" w:cstheme="majorBidi"/>
+          <w:color w:val="1F497D" w:themeColor="text2"/>
+          <w:sz w:val="24"/>
+          <w:szCs w:val="24"/>
+        </w:rPr>
+        <w:t xml:space="preserve"> file</w:t>
+      </w:r>
+      <w:r>
+        <w:rPr>
+          <w:rFonts w:asciiTheme="majorBidi" w:eastAsia="Linux Libertine" w:hAnsiTheme="majorBidi" w:cstheme="majorBidi"/>
+          <w:color w:val="1F497D" w:themeColor="text2"/>
+          <w:sz w:val="24"/>
+          <w:szCs w:val="24"/>
+        </w:rPr>
+        <w:t xml:space="preserve"> for computational compatibility purposes</w:t>
+      </w:r>
+      <w:r>
+        <w:rPr>
+          <w:rFonts w:asciiTheme="majorBidi" w:eastAsia="Linux Libertine" w:hAnsiTheme="majorBidi" w:cstheme="majorBidi"/>
+          <w:color w:val="1F497D" w:themeColor="text2"/>
+          <w:sz w:val="24"/>
+          <w:szCs w:val="24"/>
+        </w:rPr>
+        <w:t xml:space="preserve"> to be used for data preprocessing</w:t>
+      </w:r>
+      <w:r>
+        <w:rPr>
+          <w:rFonts w:asciiTheme="majorBidi" w:eastAsia="Linux Libertine" w:hAnsiTheme="majorBidi" w:cstheme="majorBidi"/>
+          <w:color w:val="1F497D" w:themeColor="text2"/>
+          <w:sz w:val="24"/>
+          <w:szCs w:val="24"/>
+        </w:rPr>
+        <w:t>.</w:t>
+      </w:r>
+      <w:r>
+        <w:rPr>
+          <w:rFonts w:asciiTheme="majorBidi" w:eastAsia="Linux Libertine" w:hAnsiTheme="majorBidi" w:cstheme="majorBidi"/>
+          <w:color w:val="1F497D" w:themeColor="text2"/>
+          <w:sz w:val="24"/>
+          <w:szCs w:val="24"/>
+        </w:rPr>
+        <w:t xml:space="preserve"> </w:t>
+      </w:r>
+    </w:p>
+    <w:p>
+      <w:pPr>
+        <w:pStyle w:val="Head2"/>
+        <w:ind w:left="720" w:hanging="360"/>
+        <w:rPr>
+          <w:rFonts w:eastAsia="Linux Libertine"/>
+          <w:color w:val="1F497D" w:themeColor="text2"/>
+        </w:rPr>
+      </w:pPr>
+      <w:r>
+        <w:rPr>
+          <w:rFonts w:eastAsia="Linux Libertine"/>
+          <w:color w:val="1F497D" w:themeColor="text2"/>
+        </w:rPr>
+        <w:t xml:space="preserve">4.2 </w:t>
+      </w:r>
+      <w:r>
+        <w:rPr>
+          <w:rFonts w:eastAsia="Linux Libertine"/>
+          <w:color w:val="1F497D" w:themeColor="text2"/>
+        </w:rPr>
+        <w:t xml:space="preserve">Data </w:t>
+      </w:r>
+      <w:r>
+        <w:rPr>
+          <w:rFonts w:eastAsia="Linux Libertine"/>
+          <w:color w:val="1F497D" w:themeColor="text2"/>
+        </w:rPr>
+        <w:t>Feature Selection</w:t>
       </w:r>
     </w:p>
     <w:p>
@@ -3905,13 +4268,239 @@
         <w:spacing w:before="180" w:after="80" w:line="240" w:lineRule="auto"/>
         <w:rPr>
           <w:rFonts w:asciiTheme="majorBidi" w:eastAsia="Linux Libertine" w:hAnsiTheme="majorBidi" w:cstheme="majorBidi"/>
-          <w:b/>
-          <w:bCs/>
           <w:color w:val="1F497D" w:themeColor="text2"/>
           <w:sz w:val="24"/>
           <w:szCs w:val="24"/>
         </w:rPr>
       </w:pPr>
+      <w:r>
+        <w:rPr>
+          <w:rFonts w:asciiTheme="majorBidi" w:eastAsia="Linux Libertine" w:hAnsiTheme="majorBidi" w:cstheme="majorBidi"/>
+          <w:color w:val="1F497D" w:themeColor="text2"/>
+          <w:sz w:val="24"/>
+          <w:szCs w:val="24"/>
+        </w:rPr>
+        <w:t>Features were selected based on their relevancy to their ability to provide marker information on dendritic and monocyte cells, which were our target cellular populations</w:t>
+      </w:r>
+      <w:r>
+        <w:rPr>
+          <w:rFonts w:asciiTheme="majorBidi" w:eastAsia="Linux Libertine" w:hAnsiTheme="majorBidi" w:cstheme="majorBidi"/>
+          <w:color w:val="1F497D" w:themeColor="text2"/>
+          <w:sz w:val="24"/>
+          <w:szCs w:val="24"/>
+        </w:rPr>
+        <w:t xml:space="preserve">. Although 23 fluorescence markers were used to identify specific cell surface proteins, a total of 28 channels were </w:t>
+      </w:r>
+      <w:r>
+        <w:rPr>
+          <w:rFonts w:asciiTheme="majorBidi" w:eastAsia="Linux Libertine" w:hAnsiTheme="majorBidi" w:cstheme="majorBidi"/>
+          <w:color w:val="1F497D" w:themeColor="text2"/>
+          <w:sz w:val="24"/>
+          <w:szCs w:val="24"/>
+        </w:rPr>
+        <w:t xml:space="preserve">recorded when Mair and </w:t>
+      </w:r>
+      <w:proofErr w:type="spellStart"/>
+      <w:r>
+        <w:rPr>
+          <w:rFonts w:asciiTheme="majorBidi" w:eastAsia="Linux Libertine" w:hAnsiTheme="majorBidi" w:cstheme="majorBidi"/>
+          <w:color w:val="1F497D" w:themeColor="text2"/>
+          <w:sz w:val="24"/>
+          <w:szCs w:val="24"/>
+        </w:rPr>
+        <w:t>Leichti</w:t>
+      </w:r>
+      <w:proofErr w:type="spellEnd"/>
+      <w:r>
+        <w:rPr>
+          <w:rFonts w:asciiTheme="majorBidi" w:eastAsia="Linux Libertine" w:hAnsiTheme="majorBidi" w:cstheme="majorBidi"/>
+          <w:color w:val="1F497D" w:themeColor="text2"/>
+          <w:sz w:val="24"/>
+          <w:szCs w:val="24"/>
+        </w:rPr>
+        <w:t xml:space="preserve"> (2020) conducted the original data collection</w:t>
+      </w:r>
+      <w:r>
+        <w:rPr>
+          <w:rFonts w:asciiTheme="majorBidi" w:eastAsia="Linux Libertine" w:hAnsiTheme="majorBidi" w:cstheme="majorBidi"/>
+          <w:color w:val="1F497D" w:themeColor="text2"/>
+          <w:sz w:val="24"/>
+          <w:szCs w:val="24"/>
+        </w:rPr>
+        <w:t xml:space="preserve">. </w:t>
+      </w:r>
+      <w:r>
+        <w:rPr>
+          <w:rFonts w:asciiTheme="majorBidi" w:eastAsia="Linux Libertine" w:hAnsiTheme="majorBidi" w:cstheme="majorBidi"/>
+          <w:color w:val="1F497D" w:themeColor="text2"/>
+          <w:sz w:val="24"/>
+          <w:szCs w:val="24"/>
+        </w:rPr>
+        <w:t>This discrepancy is assumed to be related to the hardware used to acquire the original readings and so the</w:t>
+      </w:r>
+      <w:r>
+        <w:rPr>
+          <w:rFonts w:asciiTheme="majorBidi" w:eastAsia="Linux Libertine" w:hAnsiTheme="majorBidi" w:cstheme="majorBidi"/>
+          <w:color w:val="1F497D" w:themeColor="text2"/>
+          <w:sz w:val="24"/>
+          <w:szCs w:val="24"/>
+        </w:rPr>
+        <w:t xml:space="preserve"> </w:t>
+      </w:r>
+      <w:r>
+        <w:rPr>
+          <w:rFonts w:asciiTheme="majorBidi" w:eastAsia="Linux Libertine" w:hAnsiTheme="majorBidi" w:cstheme="majorBidi"/>
+          <w:color w:val="1F497D" w:themeColor="text2"/>
+          <w:sz w:val="24"/>
+          <w:szCs w:val="24"/>
+        </w:rPr>
+        <w:t>five</w:t>
+      </w:r>
+      <w:r>
+        <w:rPr>
+          <w:rFonts w:asciiTheme="majorBidi" w:eastAsia="Linux Libertine" w:hAnsiTheme="majorBidi" w:cstheme="majorBidi"/>
+          <w:color w:val="1F497D" w:themeColor="text2"/>
+          <w:sz w:val="24"/>
+          <w:szCs w:val="24"/>
+        </w:rPr>
+        <w:t xml:space="preserve"> unused channels </w:t>
+      </w:r>
+      <w:r>
+        <w:rPr>
+          <w:rFonts w:asciiTheme="majorBidi" w:eastAsia="Linux Libertine" w:hAnsiTheme="majorBidi" w:cstheme="majorBidi"/>
+          <w:color w:val="1F497D" w:themeColor="text2"/>
+          <w:sz w:val="24"/>
+          <w:szCs w:val="24"/>
+        </w:rPr>
+        <w:t xml:space="preserve">with </w:t>
+      </w:r>
+      <w:r>
+        <w:rPr>
+          <w:rFonts w:asciiTheme="majorBidi" w:eastAsia="Linux Libertine" w:hAnsiTheme="majorBidi" w:cstheme="majorBidi"/>
+          <w:color w:val="1F497D" w:themeColor="text2"/>
+          <w:sz w:val="24"/>
+          <w:szCs w:val="24"/>
+        </w:rPr>
+        <w:t xml:space="preserve">these </w:t>
+      </w:r>
+      <w:r>
+        <w:rPr>
+          <w:rFonts w:asciiTheme="majorBidi" w:eastAsia="Linux Libertine" w:hAnsiTheme="majorBidi" w:cstheme="majorBidi"/>
+          <w:color w:val="1F497D" w:themeColor="text2"/>
+          <w:sz w:val="24"/>
+          <w:szCs w:val="24"/>
+        </w:rPr>
+        <w:t xml:space="preserve">missing marker labels </w:t>
+      </w:r>
+      <w:r>
+        <w:rPr>
+          <w:rFonts w:asciiTheme="majorBidi" w:eastAsia="Linux Libertine" w:hAnsiTheme="majorBidi" w:cstheme="majorBidi"/>
+          <w:color w:val="1F497D" w:themeColor="text2"/>
+          <w:sz w:val="24"/>
+          <w:szCs w:val="24"/>
+        </w:rPr>
+        <w:t>were subsequently discarded</w:t>
+      </w:r>
+      <w:r>
+        <w:rPr>
+          <w:rFonts w:asciiTheme="majorBidi" w:eastAsia="Linux Libertine" w:hAnsiTheme="majorBidi" w:cstheme="majorBidi"/>
+          <w:color w:val="1F497D" w:themeColor="text2"/>
+          <w:sz w:val="24"/>
+          <w:szCs w:val="24"/>
+        </w:rPr>
+        <w:t xml:space="preserve"> as the remaining 23 markers already have known response range</w:t>
+      </w:r>
+      <w:r>
+        <w:rPr>
+          <w:rFonts w:asciiTheme="majorBidi" w:eastAsia="Linux Libertine" w:hAnsiTheme="majorBidi" w:cstheme="majorBidi"/>
+          <w:color w:val="1F497D" w:themeColor="text2"/>
+          <w:sz w:val="24"/>
+          <w:szCs w:val="24"/>
+        </w:rPr>
+        <w:t>s for those channels</w:t>
+      </w:r>
+      <w:r>
+        <w:rPr>
+          <w:rFonts w:asciiTheme="majorBidi" w:eastAsia="Linux Libertine" w:hAnsiTheme="majorBidi" w:cstheme="majorBidi"/>
+          <w:color w:val="1F497D" w:themeColor="text2"/>
+          <w:sz w:val="24"/>
+          <w:szCs w:val="24"/>
+        </w:rPr>
+        <w:t>. To focus on the cellular pathways relevant for dendritic cell phenotyping</w:t>
+      </w:r>
+      <w:r>
+        <w:rPr>
+          <w:rFonts w:asciiTheme="majorBidi" w:eastAsia="Linux Libertine" w:hAnsiTheme="majorBidi" w:cstheme="majorBidi"/>
+          <w:color w:val="1F497D" w:themeColor="text2"/>
+          <w:sz w:val="24"/>
+          <w:szCs w:val="24"/>
+        </w:rPr>
+        <w:t xml:space="preserve"> (Figure 1)</w:t>
+      </w:r>
+      <w:r>
+        <w:rPr>
+          <w:rFonts w:asciiTheme="majorBidi" w:eastAsia="Linux Libertine" w:hAnsiTheme="majorBidi" w:cstheme="majorBidi"/>
+          <w:color w:val="1F497D" w:themeColor="text2"/>
+          <w:sz w:val="24"/>
+          <w:szCs w:val="24"/>
+        </w:rPr>
+        <w:t xml:space="preserve">, </w:t>
+      </w:r>
+      <w:r>
+        <w:rPr>
+          <w:rFonts w:asciiTheme="majorBidi" w:eastAsia="Linux Libertine" w:hAnsiTheme="majorBidi" w:cstheme="majorBidi"/>
+          <w:color w:val="1F497D" w:themeColor="text2"/>
+          <w:sz w:val="24"/>
+          <w:szCs w:val="24"/>
+        </w:rPr>
+        <w:t xml:space="preserve">only those markers and their corresponding lineages relevant to dendritic cells were selected, with the remaining markers discarded as they have no value for our target cell </w:t>
+      </w:r>
+      <w:r>
+        <w:rPr>
+          <w:rFonts w:asciiTheme="majorBidi" w:eastAsia="Linux Libertine" w:hAnsiTheme="majorBidi" w:cstheme="majorBidi"/>
+          <w:color w:val="1F497D" w:themeColor="text2"/>
+          <w:sz w:val="24"/>
+          <w:szCs w:val="24"/>
+        </w:rPr>
+        <w:lastRenderedPageBreak/>
+        <w:t>population</w:t>
+      </w:r>
+      <w:r>
+        <w:rPr>
+          <w:rFonts w:asciiTheme="majorBidi" w:eastAsia="Linux Libertine" w:hAnsiTheme="majorBidi" w:cstheme="majorBidi"/>
+          <w:color w:val="1F497D" w:themeColor="text2"/>
+          <w:sz w:val="24"/>
+          <w:szCs w:val="24"/>
+        </w:rPr>
+        <w:t xml:space="preserve">. Specifically, markers </w:t>
+      </w:r>
+      <w:r>
+        <w:rPr>
+          <w:rFonts w:asciiTheme="majorBidi" w:eastAsia="Linux Libertine" w:hAnsiTheme="majorBidi" w:cstheme="majorBidi"/>
+          <w:color w:val="1F497D" w:themeColor="text2"/>
+          <w:sz w:val="24"/>
+          <w:szCs w:val="24"/>
+        </w:rPr>
+        <w:t>following the lineage through</w:t>
+      </w:r>
+      <w:r>
+        <w:rPr>
+          <w:rFonts w:asciiTheme="majorBidi" w:eastAsia="Linux Libertine" w:hAnsiTheme="majorBidi" w:cstheme="majorBidi"/>
+          <w:color w:val="1F497D" w:themeColor="text2"/>
+          <w:sz w:val="24"/>
+          <w:szCs w:val="24"/>
+        </w:rPr>
+        <w:t xml:space="preserve"> CD45RA, CD3, CD19, CD14, CD20, HLA-DR, CD123, CD11c, and Live Dead UV Blue were retained, along with Time and scattering measurements. This reduced the feature set to 13</w:t>
+      </w:r>
+      <w:r>
+        <w:rPr>
+          <w:rFonts w:asciiTheme="majorBidi" w:eastAsia="Linux Libertine" w:hAnsiTheme="majorBidi" w:cstheme="majorBidi"/>
+          <w:color w:val="1F497D" w:themeColor="text2"/>
+          <w:sz w:val="24"/>
+          <w:szCs w:val="24"/>
+        </w:rPr>
+        <w:t xml:space="preserve"> with the rest of the lineages and subsequent markers pruned.</w:t>
+      </w:r>
     </w:p>
     <w:p>
       <w:pPr>
@@ -3932,17 +4521,7 @@
           <w:szCs w:val="24"/>
         </w:rPr>
       </w:pPr>
-    </w:p>
-    <w:p>
-      <w:pPr>
-        <w:pBdr>
-          <w:top w:val="nil"/>
-          <w:left w:val="nil"/>
-          <w:bottom w:val="nil"/>
-          <w:right w:val="nil"/>
-          <w:between w:val="nil"/>
-        </w:pBdr>
-        <w:spacing w:before="180" w:after="80" w:line="240" w:lineRule="auto"/>
+      <w:r>
         <w:rPr>
           <w:rFonts w:asciiTheme="majorBidi" w:eastAsia="Linux Libertine" w:hAnsiTheme="majorBidi" w:cstheme="majorBidi"/>
           <w:b/>
@@ -3951,117 +4530,6 @@
           <w:sz w:val="24"/>
           <w:szCs w:val="24"/>
         </w:rPr>
-      </w:pPr>
-    </w:p>
-    <w:p>
-      <w:pPr>
-        <w:pBdr>
-          <w:top w:val="nil"/>
-          <w:left w:val="nil"/>
-          <w:bottom w:val="nil"/>
-          <w:right w:val="nil"/>
-          <w:between w:val="nil"/>
-        </w:pBdr>
-        <w:spacing w:before="180" w:after="80" w:line="240" w:lineRule="auto"/>
-        <w:rPr>
-          <w:rFonts w:asciiTheme="majorBidi" w:eastAsia="Linux Libertine" w:hAnsiTheme="majorBidi" w:cstheme="majorBidi"/>
-          <w:b/>
-          <w:bCs/>
-          <w:color w:val="1F497D" w:themeColor="text2"/>
-          <w:sz w:val="24"/>
-          <w:szCs w:val="24"/>
-        </w:rPr>
-      </w:pPr>
-    </w:p>
-    <w:p>
-      <w:pPr>
-        <w:pBdr>
-          <w:top w:val="nil"/>
-          <w:left w:val="nil"/>
-          <w:bottom w:val="nil"/>
-          <w:right w:val="nil"/>
-          <w:between w:val="nil"/>
-        </w:pBdr>
-        <w:spacing w:before="180" w:after="80" w:line="240" w:lineRule="auto"/>
-        <w:rPr>
-          <w:rFonts w:asciiTheme="majorBidi" w:eastAsia="Linux Libertine" w:hAnsiTheme="majorBidi" w:cstheme="majorBidi"/>
-          <w:b/>
-          <w:bCs/>
-          <w:color w:val="1F497D" w:themeColor="text2"/>
-          <w:sz w:val="24"/>
-          <w:szCs w:val="24"/>
-        </w:rPr>
-      </w:pPr>
-    </w:p>
-    <w:p>
-      <w:pPr>
-        <w:pBdr>
-          <w:top w:val="nil"/>
-          <w:left w:val="nil"/>
-          <w:bottom w:val="nil"/>
-          <w:right w:val="nil"/>
-          <w:between w:val="nil"/>
-        </w:pBdr>
-        <w:spacing w:before="180" w:after="80" w:line="240" w:lineRule="auto"/>
-        <w:rPr>
-          <w:rFonts w:asciiTheme="majorBidi" w:eastAsia="Linux Libertine" w:hAnsiTheme="majorBidi" w:cstheme="majorBidi"/>
-          <w:b/>
-          <w:bCs/>
-          <w:color w:val="1F497D" w:themeColor="text2"/>
-          <w:sz w:val="24"/>
-          <w:szCs w:val="24"/>
-        </w:rPr>
-      </w:pPr>
-    </w:p>
-    <w:p>
-      <w:pPr>
-        <w:pBdr>
-          <w:top w:val="nil"/>
-          <w:left w:val="nil"/>
-          <w:bottom w:val="nil"/>
-          <w:right w:val="nil"/>
-          <w:between w:val="nil"/>
-        </w:pBdr>
-        <w:spacing w:before="180" w:after="80" w:line="240" w:lineRule="auto"/>
-        <w:rPr>
-          <w:rFonts w:asciiTheme="majorBidi" w:eastAsia="Linux Libertine" w:hAnsiTheme="majorBidi" w:cstheme="majorBidi"/>
-          <w:b/>
-          <w:bCs/>
-          <w:color w:val="1F497D" w:themeColor="text2"/>
-          <w:sz w:val="24"/>
-          <w:szCs w:val="24"/>
-        </w:rPr>
-      </w:pPr>
-    </w:p>
-    <w:p>
-      <w:pPr>
-        <w:pBdr>
-          <w:top w:val="nil"/>
-          <w:left w:val="nil"/>
-          <w:bottom w:val="nil"/>
-          <w:right w:val="nil"/>
-          <w:between w:val="nil"/>
-        </w:pBdr>
-        <w:spacing w:before="180" w:after="80" w:line="240" w:lineRule="auto"/>
-        <w:rPr>
-          <w:rFonts w:asciiTheme="majorBidi" w:eastAsia="Linux Libertine" w:hAnsiTheme="majorBidi" w:cstheme="majorBidi"/>
-          <w:b/>
-          <w:bCs/>
-          <w:color w:val="1F497D" w:themeColor="text2"/>
-          <w:sz w:val="24"/>
-          <w:szCs w:val="24"/>
-        </w:rPr>
-      </w:pPr>
-      <w:r>
-        <w:rPr>
-          <w:rFonts w:asciiTheme="majorBidi" w:eastAsia="Linux Libertine" w:hAnsiTheme="majorBidi" w:cstheme="majorBidi"/>
-          <w:b/>
-          <w:bCs/>
-          <w:color w:val="1F497D" w:themeColor="text2"/>
-          <w:sz w:val="24"/>
-          <w:szCs w:val="24"/>
-        </w:rPr>
-        <w:lastRenderedPageBreak/>
         <w:t>Figure 1</w:t>
       </w:r>
     </w:p>
@@ -4150,7 +4618,7 @@
                     <pic:cNvPicPr/>
                   </pic:nvPicPr>
                   <pic:blipFill>
-                    <a:blip r:embed="rId17" cstate="print">
+                    <a:blip r:embed="rId16" cstate="print">
                       <a:extLst>
                         <a:ext uri="{28A0092B-C50C-407E-A947-70E740481C1C}">
                           <a14:useLocalDpi xmlns:a14="http://schemas.microsoft.com/office/drawing/2010/main" val="0"/>
@@ -4245,7 +4713,7 @@
           <w:sz w:val="24"/>
           <w:szCs w:val="24"/>
         </w:rPr>
-        <w:t xml:space="preserve">to help </w:t>
+        <w:t xml:space="preserve">to </w:t>
       </w:r>
       <w:r>
         <w:rPr>
@@ -4337,7 +4805,16 @@
           <w:sz w:val="24"/>
           <w:szCs w:val="24"/>
         </w:rPr>
-        <w:t xml:space="preserve"> detection probe. This plot ensures that only cells collected during the stable portion of the sample run are included in the analysis. Figure 1</w:t>
+        <w:t xml:space="preserve"> detection probe. This plot ensures that only cells collected during the stable portion of the sample run are included in the analysis. Figure </w:t>
+      </w:r>
+      <w:r>
+        <w:rPr>
+          <w:rFonts w:asciiTheme="majorBidi" w:eastAsia="Linux Libertine" w:hAnsiTheme="majorBidi" w:cstheme="majorBidi"/>
+          <w:color w:val="1F497D" w:themeColor="text2"/>
+          <w:sz w:val="24"/>
+          <w:szCs w:val="24"/>
+        </w:rPr>
+        <w:t>2</w:t>
       </w:r>
       <w:r>
         <w:rPr>
@@ -4366,6 +4843,106 @@
         </w:rPr>
         <w:t xml:space="preserve"> illustrates the gating boundaries, which capture consistent readings across time and help exclude artifacts or outliers caused by fluctuations in the data acquisition process.</w:t>
       </w:r>
+    </w:p>
+    <w:p>
+      <w:pPr>
+        <w:pBdr>
+          <w:top w:val="nil"/>
+          <w:left w:val="nil"/>
+          <w:bottom w:val="nil"/>
+          <w:right w:val="nil"/>
+          <w:between w:val="nil"/>
+        </w:pBdr>
+        <w:spacing w:before="180" w:after="80" w:line="240" w:lineRule="auto"/>
+        <w:rPr>
+          <w:rFonts w:asciiTheme="majorBidi" w:eastAsia="Linux Libertine" w:hAnsiTheme="majorBidi" w:cstheme="majorBidi"/>
+          <w:b/>
+          <w:bCs/>
+          <w:color w:val="1F497D" w:themeColor="text2"/>
+          <w:sz w:val="24"/>
+          <w:szCs w:val="24"/>
+        </w:rPr>
+      </w:pPr>
+    </w:p>
+    <w:p>
+      <w:pPr>
+        <w:pBdr>
+          <w:top w:val="nil"/>
+          <w:left w:val="nil"/>
+          <w:bottom w:val="nil"/>
+          <w:right w:val="nil"/>
+          <w:between w:val="nil"/>
+        </w:pBdr>
+        <w:spacing w:before="180" w:after="80" w:line="240" w:lineRule="auto"/>
+        <w:rPr>
+          <w:rFonts w:asciiTheme="majorBidi" w:eastAsia="Linux Libertine" w:hAnsiTheme="majorBidi" w:cstheme="majorBidi"/>
+          <w:b/>
+          <w:bCs/>
+          <w:color w:val="1F497D" w:themeColor="text2"/>
+          <w:sz w:val="24"/>
+          <w:szCs w:val="24"/>
+        </w:rPr>
+      </w:pPr>
+    </w:p>
+    <w:p>
+      <w:pPr>
+        <w:pBdr>
+          <w:top w:val="nil"/>
+          <w:left w:val="nil"/>
+          <w:bottom w:val="nil"/>
+          <w:right w:val="nil"/>
+          <w:between w:val="nil"/>
+        </w:pBdr>
+        <w:spacing w:before="180" w:after="80" w:line="240" w:lineRule="auto"/>
+        <w:rPr>
+          <w:rFonts w:asciiTheme="majorBidi" w:eastAsia="Linux Libertine" w:hAnsiTheme="majorBidi" w:cstheme="majorBidi"/>
+          <w:b/>
+          <w:bCs/>
+          <w:color w:val="1F497D" w:themeColor="text2"/>
+          <w:sz w:val="24"/>
+          <w:szCs w:val="24"/>
+        </w:rPr>
+      </w:pPr>
+    </w:p>
+    <w:p>
+      <w:pPr>
+        <w:pBdr>
+          <w:top w:val="nil"/>
+          <w:left w:val="nil"/>
+          <w:bottom w:val="nil"/>
+          <w:right w:val="nil"/>
+          <w:between w:val="nil"/>
+        </w:pBdr>
+        <w:spacing w:before="180" w:after="80" w:line="240" w:lineRule="auto"/>
+        <w:rPr>
+          <w:rFonts w:asciiTheme="majorBidi" w:eastAsia="Linux Libertine" w:hAnsiTheme="majorBidi" w:cstheme="majorBidi"/>
+          <w:b/>
+          <w:bCs/>
+          <w:color w:val="1F497D" w:themeColor="text2"/>
+          <w:sz w:val="24"/>
+          <w:szCs w:val="24"/>
+        </w:rPr>
+      </w:pPr>
+    </w:p>
+    <w:p>
+      <w:pPr>
+        <w:pBdr>
+          <w:top w:val="nil"/>
+          <w:left w:val="nil"/>
+          <w:bottom w:val="nil"/>
+          <w:right w:val="nil"/>
+          <w:between w:val="nil"/>
+        </w:pBdr>
+        <w:spacing w:before="180" w:after="80" w:line="240" w:lineRule="auto"/>
+        <w:rPr>
+          <w:rFonts w:asciiTheme="majorBidi" w:eastAsia="Linux Libertine" w:hAnsiTheme="majorBidi" w:cstheme="majorBidi"/>
+          <w:b/>
+          <w:bCs/>
+          <w:color w:val="1F497D" w:themeColor="text2"/>
+          <w:sz w:val="24"/>
+          <w:szCs w:val="24"/>
+        </w:rPr>
+      </w:pPr>
     </w:p>
     <w:p>
       <w:pPr>
@@ -4479,7 +5056,7 @@
                     </pic:cNvPicPr>
                   </pic:nvPicPr>
                   <pic:blipFill>
-                    <a:blip r:embed="rId18">
+                    <a:blip r:embed="rId17">
                       <a:extLst>
                         <a:ext uri="{28A0092B-C50C-407E-A947-70E740481C1C}">
                           <a14:useLocalDpi xmlns:a14="http://schemas.microsoft.com/office/drawing/2010/main" val="0"/>
@@ -4535,7 +5112,25 @@
           <w:sz w:val="24"/>
           <w:szCs w:val="24"/>
         </w:rPr>
-        <w:t xml:space="preserve">A frequency plot of the forward scatter area measurement (FSC-A) is shown in Figure </w:t>
+        <w:t xml:space="preserve">A </w:t>
+      </w:r>
+      <w:r>
+        <w:rPr>
+          <w:rFonts w:asciiTheme="majorBidi" w:eastAsia="Linux Libertine" w:hAnsiTheme="majorBidi" w:cstheme="majorBidi"/>
+          <w:color w:val="1F497D" w:themeColor="text2"/>
+          <w:sz w:val="24"/>
+          <w:szCs w:val="24"/>
+        </w:rPr>
+        <w:t xml:space="preserve">histogram </w:t>
+      </w:r>
+      <w:r>
+        <w:rPr>
+          <w:rFonts w:asciiTheme="majorBidi" w:eastAsia="Linux Libertine" w:hAnsiTheme="majorBidi" w:cstheme="majorBidi"/>
+          <w:color w:val="1F497D" w:themeColor="text2"/>
+          <w:sz w:val="24"/>
+          <w:szCs w:val="24"/>
+        </w:rPr>
+        <w:t xml:space="preserve">of the forward scatter area measurement (FSC-A) is shown in Figure </w:t>
       </w:r>
       <w:r>
         <w:rPr>
@@ -4553,7 +5148,97 @@
           <w:sz w:val="24"/>
           <w:szCs w:val="24"/>
         </w:rPr>
-        <w:t>. FSC-A is used to estimate cell size in a given sample mixture. In this case, the plot reveals three distinct peak populations</w:t>
+        <w:t xml:space="preserve">. FSC-A is used to </w:t>
+      </w:r>
+      <w:r>
+        <w:rPr>
+          <w:rFonts w:asciiTheme="majorBidi" w:eastAsia="Linux Libertine" w:hAnsiTheme="majorBidi" w:cstheme="majorBidi"/>
+          <w:color w:val="1F497D" w:themeColor="text2"/>
+          <w:sz w:val="24"/>
+          <w:szCs w:val="24"/>
+        </w:rPr>
+        <w:t>measure</w:t>
+      </w:r>
+      <w:r>
+        <w:rPr>
+          <w:rFonts w:asciiTheme="majorBidi" w:eastAsia="Linux Libertine" w:hAnsiTheme="majorBidi" w:cstheme="majorBidi"/>
+          <w:color w:val="1F497D" w:themeColor="text2"/>
+          <w:sz w:val="24"/>
+          <w:szCs w:val="24"/>
+        </w:rPr>
+        <w:t xml:space="preserve"> cell size in a given sample mixture. In this </w:t>
+      </w:r>
+      <w:r>
+        <w:rPr>
+          <w:rFonts w:asciiTheme="majorBidi" w:eastAsia="Linux Libertine" w:hAnsiTheme="majorBidi" w:cstheme="majorBidi"/>
+          <w:color w:val="1F497D" w:themeColor="text2"/>
+          <w:sz w:val="24"/>
+          <w:szCs w:val="24"/>
+        </w:rPr>
+        <w:t xml:space="preserve">particular </w:t>
+      </w:r>
+      <w:r>
+        <w:rPr>
+          <w:rFonts w:asciiTheme="majorBidi" w:eastAsia="Linux Libertine" w:hAnsiTheme="majorBidi" w:cstheme="majorBidi"/>
+          <w:color w:val="1F497D" w:themeColor="text2"/>
+          <w:sz w:val="24"/>
+          <w:szCs w:val="24"/>
+        </w:rPr>
+        <w:t xml:space="preserve">case, the </w:t>
+      </w:r>
+      <w:r>
+        <w:rPr>
+          <w:rFonts w:asciiTheme="majorBidi" w:eastAsia="Linux Libertine" w:hAnsiTheme="majorBidi" w:cstheme="majorBidi"/>
+          <w:color w:val="1F497D" w:themeColor="text2"/>
+          <w:sz w:val="24"/>
+          <w:szCs w:val="24"/>
+        </w:rPr>
+        <w:t xml:space="preserve">resulting </w:t>
+      </w:r>
+      <w:r>
+        <w:rPr>
+          <w:rFonts w:asciiTheme="majorBidi" w:eastAsia="Linux Libertine" w:hAnsiTheme="majorBidi" w:cstheme="majorBidi"/>
+          <w:color w:val="1F497D" w:themeColor="text2"/>
+          <w:sz w:val="24"/>
+          <w:szCs w:val="24"/>
+        </w:rPr>
+        <w:t>plot reveals three distinct peak</w:t>
+      </w:r>
+      <w:r>
+        <w:rPr>
+          <w:rFonts w:asciiTheme="majorBidi" w:eastAsia="Linux Libertine" w:hAnsiTheme="majorBidi" w:cstheme="majorBidi"/>
+          <w:color w:val="1F497D" w:themeColor="text2"/>
+          <w:sz w:val="24"/>
+          <w:szCs w:val="24"/>
+        </w:rPr>
+        <w:t>s, which suggest</w:t>
+      </w:r>
+      <w:r>
+        <w:rPr>
+          <w:rFonts w:asciiTheme="majorBidi" w:eastAsia="Linux Libertine" w:hAnsiTheme="majorBidi" w:cstheme="majorBidi"/>
+          <w:color w:val="1F497D" w:themeColor="text2"/>
+          <w:sz w:val="24"/>
+          <w:szCs w:val="24"/>
+        </w:rPr>
+        <w:t>s</w:t>
+      </w:r>
+      <w:r>
+        <w:rPr>
+          <w:rFonts w:asciiTheme="majorBidi" w:eastAsia="Linux Libertine" w:hAnsiTheme="majorBidi" w:cstheme="majorBidi"/>
+          <w:color w:val="1F497D" w:themeColor="text2"/>
+          <w:sz w:val="24"/>
+          <w:szCs w:val="24"/>
+        </w:rPr>
+        <w:t xml:space="preserve"> at least three distinct cellular</w:t>
+      </w:r>
+      <w:r>
+        <w:rPr>
+          <w:rFonts w:asciiTheme="majorBidi" w:eastAsia="Linux Libertine" w:hAnsiTheme="majorBidi" w:cstheme="majorBidi"/>
+          <w:color w:val="1F497D" w:themeColor="text2"/>
+          <w:sz w:val="24"/>
+          <w:szCs w:val="24"/>
+        </w:rPr>
+        <w:t xml:space="preserve"> populations</w:t>
       </w:r>
       <w:r>
         <w:rPr>
@@ -4770,7 +5455,7 @@
           <w:noProof/>
         </w:rPr>
         <w:drawing>
-          <wp:inline distT="0" distB="0" distL="0" distR="0" wp14:anchorId="3F12A82E" wp14:editId="18B9D685">
+          <wp:inline distT="0" distB="0" distL="0" distR="0" wp14:anchorId="3F12A82E" wp14:editId="24E26E5B">
             <wp:extent cx="2971800" cy="1913890"/>
             <wp:effectExtent l="0" t="0" r="0" b="3810"/>
             <wp:docPr id="918100785" name="Picture 2" descr="A blue graph with numbers and a red line&#10;&#10;Description automatically generated"/>
@@ -4787,7 +5472,7 @@
                     </pic:cNvPicPr>
                   </pic:nvPicPr>
                   <pic:blipFill>
-                    <a:blip r:embed="rId19" cstate="print">
+                    <a:blip r:embed="rId18" cstate="print">
                       <a:extLst>
                         <a:ext uri="{28A0092B-C50C-407E-A947-70E740481C1C}">
                           <a14:useLocalDpi xmlns:a14="http://schemas.microsoft.com/office/drawing/2010/main" val="0"/>
@@ -4879,7 +5564,89 @@
           <w:sz w:val="24"/>
           <w:szCs w:val="24"/>
         </w:rPr>
-        <w:t>Doublets tend to exhibit a higher FSC-H relative to FSC-A as they are larger due to the presence of two cells but still emit a "tall" scatter signal. In this case, the plot reveals a relatively small population of cell aggregates, identified by the gate on the y-axis. The x-axis limit is set further out to avoid truncating the monocyte population in the SSC-A vs. FSC-A plot, ensuring that monocytes are not excluded while still removing the majority of doublets.</w:t>
+        <w:t xml:space="preserve">Doublets tend to exhibit a higher </w:t>
+      </w:r>
+      <w:r>
+        <w:rPr>
+          <w:rFonts w:asciiTheme="majorBidi" w:eastAsia="Linux Libertine" w:hAnsiTheme="majorBidi" w:cstheme="majorBidi"/>
+          <w:color w:val="1F497D" w:themeColor="text2"/>
+          <w:sz w:val="24"/>
+          <w:szCs w:val="24"/>
+        </w:rPr>
+        <w:lastRenderedPageBreak/>
+        <w:t xml:space="preserve">FSC-H relative to FSC-A as they are larger due to the presence of two cells but still emit a "tall" scatter signal. In this case, the plot reveals a relatively small population of cell aggregates, identified by the gate on the y-axis. The x-axis limit is set further out to avoid truncating the monocyte population in the SSC-A vs. FSC-A plot, ensuring that </w:t>
+      </w:r>
+      <w:r>
+        <w:rPr>
+          <w:rFonts w:asciiTheme="majorBidi" w:eastAsia="Linux Libertine" w:hAnsiTheme="majorBidi" w:cstheme="majorBidi"/>
+          <w:color w:val="1F497D" w:themeColor="text2"/>
+          <w:sz w:val="24"/>
+          <w:szCs w:val="24"/>
+        </w:rPr>
+        <w:t xml:space="preserve">all </w:t>
+      </w:r>
+      <w:r>
+        <w:rPr>
+          <w:rFonts w:asciiTheme="majorBidi" w:eastAsia="Linux Libertine" w:hAnsiTheme="majorBidi" w:cstheme="majorBidi"/>
+          <w:color w:val="1F497D" w:themeColor="text2"/>
+          <w:sz w:val="24"/>
+          <w:szCs w:val="24"/>
+        </w:rPr>
+        <w:t xml:space="preserve">monocytes </w:t>
+      </w:r>
+      <w:r>
+        <w:rPr>
+          <w:rFonts w:asciiTheme="majorBidi" w:eastAsia="Linux Libertine" w:hAnsiTheme="majorBidi" w:cstheme="majorBidi"/>
+          <w:color w:val="1F497D" w:themeColor="text2"/>
+          <w:sz w:val="24"/>
+          <w:szCs w:val="24"/>
+        </w:rPr>
+        <w:t>are still recalled while</w:t>
+      </w:r>
+      <w:r>
+        <w:rPr>
+          <w:rFonts w:asciiTheme="majorBidi" w:eastAsia="Linux Libertine" w:hAnsiTheme="majorBidi" w:cstheme="majorBidi"/>
+          <w:color w:val="1F497D" w:themeColor="text2"/>
+          <w:sz w:val="24"/>
+          <w:szCs w:val="24"/>
+        </w:rPr>
+        <w:t xml:space="preserve"> removing the </w:t>
+      </w:r>
+      <w:r>
+        <w:rPr>
+          <w:rFonts w:asciiTheme="majorBidi" w:eastAsia="Linux Libertine" w:hAnsiTheme="majorBidi" w:cstheme="majorBidi"/>
+          <w:color w:val="1F497D" w:themeColor="text2"/>
+          <w:sz w:val="24"/>
+          <w:szCs w:val="24"/>
+        </w:rPr>
+        <w:t>as many</w:t>
+      </w:r>
+      <w:r>
+        <w:rPr>
+          <w:rFonts w:asciiTheme="majorBidi" w:eastAsia="Linux Libertine" w:hAnsiTheme="majorBidi" w:cstheme="majorBidi"/>
+          <w:color w:val="1F497D" w:themeColor="text2"/>
+          <w:sz w:val="24"/>
+          <w:szCs w:val="24"/>
+        </w:rPr>
+        <w:t xml:space="preserve"> doublets</w:t>
+      </w:r>
+      <w:r>
+        <w:rPr>
+          <w:rFonts w:asciiTheme="majorBidi" w:eastAsia="Linux Libertine" w:hAnsiTheme="majorBidi" w:cstheme="majorBidi"/>
+          <w:color w:val="1F497D" w:themeColor="text2"/>
+          <w:sz w:val="24"/>
+          <w:szCs w:val="24"/>
+        </w:rPr>
+        <w:t xml:space="preserve"> as possible</w:t>
+      </w:r>
+      <w:r>
+        <w:rPr>
+          <w:rFonts w:asciiTheme="majorBidi" w:eastAsia="Linux Libertine" w:hAnsiTheme="majorBidi" w:cstheme="majorBidi"/>
+          <w:color w:val="1F497D" w:themeColor="text2"/>
+          <w:sz w:val="24"/>
+          <w:szCs w:val="24"/>
+        </w:rPr>
+        <w:t>.</w:t>
       </w:r>
     </w:p>
     <w:p>
@@ -4901,6 +5668,28 @@
           <w:szCs w:val="24"/>
         </w:rPr>
       </w:pPr>
+      <w:r>
+        <w:rPr>
+          <w:rFonts w:asciiTheme="majorBidi" w:eastAsia="Linux Libertine" w:hAnsiTheme="majorBidi" w:cstheme="majorBidi"/>
+          <w:b/>
+          <w:bCs/>
+          <w:color w:val="1F497D" w:themeColor="text2"/>
+          <w:sz w:val="24"/>
+          <w:szCs w:val="24"/>
+        </w:rPr>
+        <w:t xml:space="preserve">Figure </w:t>
+      </w:r>
+      <w:r>
+        <w:rPr>
+          <w:rFonts w:asciiTheme="majorBidi" w:eastAsia="Linux Libertine" w:hAnsiTheme="majorBidi" w:cstheme="majorBidi"/>
+          <w:b/>
+          <w:bCs/>
+          <w:color w:val="1F497D" w:themeColor="text2"/>
+          <w:sz w:val="24"/>
+          <w:szCs w:val="24"/>
+        </w:rPr>
+        <w:t>4</w:t>
+      </w:r>
     </w:p>
     <w:p>
       <w:pPr>
@@ -4914,13 +5703,24 @@
         <w:spacing w:before="180" w:after="80" w:line="240" w:lineRule="auto"/>
         <w:rPr>
           <w:rFonts w:asciiTheme="majorBidi" w:eastAsia="Linux Libertine" w:hAnsiTheme="majorBidi" w:cstheme="majorBidi"/>
-          <w:b/>
-          <w:bCs/>
+          <w:i/>
+          <w:iCs/>
           <w:color w:val="1F497D" w:themeColor="text2"/>
           <w:sz w:val="24"/>
           <w:szCs w:val="24"/>
         </w:rPr>
       </w:pPr>
+      <w:r>
+        <w:rPr>
+          <w:rFonts w:asciiTheme="majorBidi" w:eastAsia="Linux Libertine" w:hAnsiTheme="majorBidi" w:cstheme="majorBidi"/>
+          <w:i/>
+          <w:iCs/>
+          <w:color w:val="1F497D" w:themeColor="text2"/>
+          <w:sz w:val="24"/>
+          <w:szCs w:val="24"/>
+        </w:rPr>
+        <w:t>Single Cell Plot</w:t>
+      </w:r>
     </w:p>
     <w:p>
       <w:pPr>
@@ -4934,131 +5734,17 @@
         <w:spacing w:before="180" w:after="80" w:line="240" w:lineRule="auto"/>
         <w:rPr>
           <w:rFonts w:asciiTheme="majorBidi" w:eastAsia="Linux Libertine" w:hAnsiTheme="majorBidi" w:cstheme="majorBidi"/>
-          <w:b/>
-          <w:bCs/>
           <w:color w:val="1F497D" w:themeColor="text2"/>
           <w:sz w:val="24"/>
           <w:szCs w:val="24"/>
         </w:rPr>
       </w:pPr>
-    </w:p>
-    <w:p>
-      <w:pPr>
-        <w:pBdr>
-          <w:top w:val="nil"/>
-          <w:left w:val="nil"/>
-          <w:bottom w:val="nil"/>
-          <w:right w:val="nil"/>
-          <w:between w:val="nil"/>
-        </w:pBdr>
-        <w:spacing w:before="180" w:after="80" w:line="240" w:lineRule="auto"/>
-        <w:rPr>
-          <w:rFonts w:asciiTheme="majorBidi" w:eastAsia="Linux Libertine" w:hAnsiTheme="majorBidi" w:cstheme="majorBidi"/>
-          <w:b/>
-          <w:bCs/>
-          <w:color w:val="1F497D" w:themeColor="text2"/>
-          <w:sz w:val="24"/>
-          <w:szCs w:val="24"/>
-        </w:rPr>
-      </w:pPr>
-    </w:p>
-    <w:p>
-      <w:pPr>
-        <w:pBdr>
-          <w:top w:val="nil"/>
-          <w:left w:val="nil"/>
-          <w:bottom w:val="nil"/>
-          <w:right w:val="nil"/>
-          <w:between w:val="nil"/>
-        </w:pBdr>
-        <w:spacing w:before="180" w:after="80" w:line="240" w:lineRule="auto"/>
-        <w:rPr>
-          <w:rFonts w:asciiTheme="majorBidi" w:eastAsia="Linux Libertine" w:hAnsiTheme="majorBidi" w:cstheme="majorBidi"/>
-          <w:b/>
-          <w:bCs/>
-          <w:color w:val="1F497D" w:themeColor="text2"/>
-          <w:sz w:val="24"/>
-          <w:szCs w:val="24"/>
-        </w:rPr>
-      </w:pPr>
-      <w:r>
-        <w:rPr>
-          <w:rFonts w:asciiTheme="majorBidi" w:eastAsia="Linux Libertine" w:hAnsiTheme="majorBidi" w:cstheme="majorBidi"/>
-          <w:b/>
-          <w:bCs/>
-          <w:color w:val="1F497D" w:themeColor="text2"/>
-          <w:sz w:val="24"/>
-          <w:szCs w:val="24"/>
-        </w:rPr>
-        <w:lastRenderedPageBreak/>
-        <w:t xml:space="preserve">Figure </w:t>
-      </w:r>
-      <w:r>
-        <w:rPr>
-          <w:rFonts w:asciiTheme="majorBidi" w:eastAsia="Linux Libertine" w:hAnsiTheme="majorBidi" w:cstheme="majorBidi"/>
-          <w:b/>
-          <w:bCs/>
-          <w:color w:val="1F497D" w:themeColor="text2"/>
-          <w:sz w:val="24"/>
-          <w:szCs w:val="24"/>
-        </w:rPr>
-        <w:t>4</w:t>
-      </w:r>
-    </w:p>
-    <w:p>
-      <w:pPr>
-        <w:pBdr>
-          <w:top w:val="nil"/>
-          <w:left w:val="nil"/>
-          <w:bottom w:val="nil"/>
-          <w:right w:val="nil"/>
-          <w:between w:val="nil"/>
-        </w:pBdr>
-        <w:spacing w:before="180" w:after="80" w:line="240" w:lineRule="auto"/>
-        <w:rPr>
-          <w:rFonts w:asciiTheme="majorBidi" w:eastAsia="Linux Libertine" w:hAnsiTheme="majorBidi" w:cstheme="majorBidi"/>
-          <w:i/>
-          <w:iCs/>
-          <w:color w:val="1F497D" w:themeColor="text2"/>
-          <w:sz w:val="24"/>
-          <w:szCs w:val="24"/>
-        </w:rPr>
-      </w:pPr>
-      <w:r>
-        <w:rPr>
-          <w:rFonts w:asciiTheme="majorBidi" w:eastAsia="Linux Libertine" w:hAnsiTheme="majorBidi" w:cstheme="majorBidi"/>
-          <w:i/>
-          <w:iCs/>
-          <w:color w:val="1F497D" w:themeColor="text2"/>
-          <w:sz w:val="24"/>
-          <w:szCs w:val="24"/>
-        </w:rPr>
-        <w:t>Single Cell Plot</w:t>
-      </w:r>
-    </w:p>
-    <w:p>
-      <w:pPr>
-        <w:pBdr>
-          <w:top w:val="nil"/>
-          <w:left w:val="nil"/>
-          <w:bottom w:val="nil"/>
-          <w:right w:val="nil"/>
-          <w:between w:val="nil"/>
-        </w:pBdr>
-        <w:spacing w:before="180" w:after="80" w:line="240" w:lineRule="auto"/>
-        <w:rPr>
-          <w:rFonts w:asciiTheme="majorBidi" w:eastAsia="Linux Libertine" w:hAnsiTheme="majorBidi" w:cstheme="majorBidi"/>
-          <w:color w:val="1F497D" w:themeColor="text2"/>
-          <w:sz w:val="24"/>
-          <w:szCs w:val="24"/>
-        </w:rPr>
-      </w:pPr>
       <w:r>
         <w:rPr>
           <w:noProof/>
         </w:rPr>
         <w:drawing>
-          <wp:inline distT="0" distB="0" distL="0" distR="0" wp14:anchorId="6FC753ED" wp14:editId="2B7092BB">
+          <wp:inline distT="0" distB="0" distL="0" distR="0" wp14:anchorId="6FC753ED" wp14:editId="31299FC1">
             <wp:extent cx="2971800" cy="1865630"/>
             <wp:effectExtent l="0" t="0" r="0" b="1270"/>
             <wp:docPr id="634785422" name="Picture 3" descr="A diagram of a single cell&#10;&#10;Description automatically generated"/>
@@ -5075,7 +5761,7 @@
                     </pic:cNvPicPr>
                   </pic:nvPicPr>
                   <pic:blipFill>
-                    <a:blip r:embed="rId20" cstate="print">
+                    <a:blip r:embed="rId19" cstate="print">
                       <a:extLst>
                         <a:ext uri="{28A0092B-C50C-407E-A947-70E740481C1C}">
                           <a14:useLocalDpi xmlns:a14="http://schemas.microsoft.com/office/drawing/2010/main" val="0"/>
@@ -5149,7 +5835,97 @@
           <w:sz w:val="24"/>
           <w:szCs w:val="24"/>
         </w:rPr>
-        <w:t xml:space="preserve"> UV Blue marker was used to exclude dead cells from the dataset. The dye binds to free amines present on the surface and interior of dead cells, producing an intense fluorescent signal. In contrast, live cells emit a much weaker signal. As shown in Figure </w:t>
+        <w:t xml:space="preserve"> UV Blue marker was used to exclude dead cells from the dataset. The dye binds to free amines present on the surface and interior of dead cells</w:t>
+      </w:r>
+      <w:r>
+        <w:rPr>
+          <w:rFonts w:asciiTheme="majorBidi" w:eastAsia="Linux Libertine" w:hAnsiTheme="majorBidi" w:cstheme="majorBidi"/>
+          <w:color w:val="1F497D" w:themeColor="text2"/>
+          <w:sz w:val="24"/>
+          <w:szCs w:val="24"/>
+        </w:rPr>
+        <w:t xml:space="preserve"> as a result of a broken cellular membrane</w:t>
+      </w:r>
+      <w:r>
+        <w:rPr>
+          <w:rFonts w:asciiTheme="majorBidi" w:eastAsia="Linux Libertine" w:hAnsiTheme="majorBidi" w:cstheme="majorBidi"/>
+          <w:color w:val="1F497D" w:themeColor="text2"/>
+          <w:sz w:val="24"/>
+          <w:szCs w:val="24"/>
+        </w:rPr>
+        <w:t xml:space="preserve">, </w:t>
+      </w:r>
+      <w:r>
+        <w:rPr>
+          <w:rFonts w:asciiTheme="majorBidi" w:eastAsia="Linux Libertine" w:hAnsiTheme="majorBidi" w:cstheme="majorBidi"/>
+          <w:color w:val="1F497D" w:themeColor="text2"/>
+          <w:sz w:val="24"/>
+          <w:szCs w:val="24"/>
+        </w:rPr>
+        <w:t>resulting in</w:t>
+      </w:r>
+      <w:r>
+        <w:rPr>
+          <w:rFonts w:asciiTheme="majorBidi" w:eastAsia="Linux Libertine" w:hAnsiTheme="majorBidi" w:cstheme="majorBidi"/>
+          <w:color w:val="1F497D" w:themeColor="text2"/>
+          <w:sz w:val="24"/>
+          <w:szCs w:val="24"/>
+        </w:rPr>
+        <w:t xml:space="preserve"> </w:t>
+      </w:r>
+      <w:r>
+        <w:rPr>
+          <w:rFonts w:asciiTheme="majorBidi" w:eastAsia="Linux Libertine" w:hAnsiTheme="majorBidi" w:cstheme="majorBidi"/>
+          <w:color w:val="1F497D" w:themeColor="text2"/>
+          <w:sz w:val="24"/>
+          <w:szCs w:val="24"/>
+        </w:rPr>
+        <w:t>a higher fluorescent</w:t>
+      </w:r>
+      <w:r>
+        <w:rPr>
+          <w:rFonts w:asciiTheme="majorBidi" w:eastAsia="Linux Libertine" w:hAnsiTheme="majorBidi" w:cstheme="majorBidi"/>
+          <w:color w:val="1F497D" w:themeColor="text2"/>
+          <w:sz w:val="24"/>
+          <w:szCs w:val="24"/>
+        </w:rPr>
+        <w:t xml:space="preserve"> signal</w:t>
+      </w:r>
+      <w:r>
+        <w:rPr>
+          <w:rFonts w:asciiTheme="majorBidi" w:eastAsia="Linux Libertine" w:hAnsiTheme="majorBidi" w:cstheme="majorBidi"/>
+          <w:color w:val="1F497D" w:themeColor="text2"/>
+          <w:sz w:val="24"/>
+          <w:szCs w:val="24"/>
+        </w:rPr>
+        <w:t xml:space="preserve"> response than that of a live cell</w:t>
+      </w:r>
+      <w:r>
+        <w:rPr>
+          <w:rFonts w:asciiTheme="majorBidi" w:eastAsia="Linux Libertine" w:hAnsiTheme="majorBidi" w:cstheme="majorBidi"/>
+          <w:color w:val="1F497D" w:themeColor="text2"/>
+          <w:sz w:val="24"/>
+          <w:szCs w:val="24"/>
+        </w:rPr>
+        <w:t>. In contrast, live cells emit a much weaker signal. As shown in Figure</w:t>
+      </w:r>
+      <w:r>
+        <w:rPr>
+          <w:rFonts w:asciiTheme="majorBidi" w:eastAsia="Linux Libertine" w:hAnsiTheme="majorBidi" w:cstheme="majorBidi"/>
+          <w:color w:val="1F497D" w:themeColor="text2"/>
+          <w:sz w:val="24"/>
+          <w:szCs w:val="24"/>
+        </w:rPr>
+        <w:t>s</w:t>
+      </w:r>
+      <w:r>
+        <w:rPr>
+          <w:rFonts w:asciiTheme="majorBidi" w:eastAsia="Linux Libertine" w:hAnsiTheme="majorBidi" w:cstheme="majorBidi"/>
+          <w:color w:val="1F497D" w:themeColor="text2"/>
+          <w:sz w:val="24"/>
+          <w:szCs w:val="24"/>
+        </w:rPr>
+        <w:t xml:space="preserve"> </w:t>
       </w:r>
       <w:r>
         <w:rPr>
@@ -5167,7 +5943,79 @@
           <w:sz w:val="24"/>
           <w:szCs w:val="24"/>
         </w:rPr>
-        <w:t>, live cells are gated to the left of the Live/Dead marker at 700 in both the original and log-transformed Live/Dead channels. This gating strategy reduced the dataset to 1.3 million viable cells.</w:t>
+        <w:t xml:space="preserve"> and 6</w:t>
+      </w:r>
+      <w:r>
+        <w:rPr>
+          <w:rFonts w:asciiTheme="majorBidi" w:eastAsia="Linux Libertine" w:hAnsiTheme="majorBidi" w:cstheme="majorBidi"/>
+          <w:color w:val="1F497D" w:themeColor="text2"/>
+          <w:sz w:val="24"/>
+          <w:szCs w:val="24"/>
+        </w:rPr>
+        <w:t>, live cells are gated to the left of the Live/Dead marker at 700</w:t>
+      </w:r>
+      <w:r>
+        <w:rPr>
+          <w:rFonts w:asciiTheme="majorBidi" w:eastAsia="Linux Libertine" w:hAnsiTheme="majorBidi" w:cstheme="majorBidi"/>
+          <w:color w:val="1F497D" w:themeColor="text2"/>
+          <w:sz w:val="24"/>
+          <w:szCs w:val="24"/>
+        </w:rPr>
+        <w:t xml:space="preserve"> relative fluorescence units (RFU)</w:t>
+      </w:r>
+      <w:r>
+        <w:rPr>
+          <w:rFonts w:asciiTheme="majorBidi" w:eastAsia="Linux Libertine" w:hAnsiTheme="majorBidi" w:cstheme="majorBidi"/>
+          <w:color w:val="1F497D" w:themeColor="text2"/>
+          <w:sz w:val="24"/>
+          <w:szCs w:val="24"/>
+        </w:rPr>
+        <w:t xml:space="preserve"> in both the original and log-transformed Live/Dead channels. This gating strategy </w:t>
+      </w:r>
+      <w:r>
+        <w:rPr>
+          <w:rFonts w:asciiTheme="majorBidi" w:eastAsia="Linux Libertine" w:hAnsiTheme="majorBidi" w:cstheme="majorBidi"/>
+          <w:color w:val="1F497D" w:themeColor="text2"/>
+          <w:sz w:val="24"/>
+          <w:szCs w:val="24"/>
+        </w:rPr>
+        <w:t>cleaned/</w:t>
+      </w:r>
+      <w:r>
+        <w:rPr>
+          <w:rFonts w:asciiTheme="majorBidi" w:eastAsia="Linux Libertine" w:hAnsiTheme="majorBidi" w:cstheme="majorBidi"/>
+          <w:color w:val="1F497D" w:themeColor="text2"/>
+          <w:sz w:val="24"/>
+          <w:szCs w:val="24"/>
+        </w:rPr>
+        <w:t xml:space="preserve">reduced the </w:t>
+      </w:r>
+      <w:r>
+        <w:rPr>
+          <w:rFonts w:asciiTheme="majorBidi" w:eastAsia="Linux Libertine" w:hAnsiTheme="majorBidi" w:cstheme="majorBidi"/>
+          <w:color w:val="1F497D" w:themeColor="text2"/>
+          <w:sz w:val="24"/>
+          <w:szCs w:val="24"/>
+        </w:rPr>
+        <w:t>number of cell records</w:t>
+      </w:r>
+      <w:r>
+        <w:rPr>
+          <w:rFonts w:asciiTheme="majorBidi" w:eastAsia="Linux Libertine" w:hAnsiTheme="majorBidi" w:cstheme="majorBidi"/>
+          <w:color w:val="1F497D" w:themeColor="text2"/>
+          <w:sz w:val="24"/>
+          <w:szCs w:val="24"/>
+        </w:rPr>
+        <w:t xml:space="preserve"> to 1.3 million viable cells</w:t>
+      </w:r>
+      <w:r>
+        <w:rPr>
+          <w:rFonts w:asciiTheme="majorBidi" w:eastAsia="Linux Libertine" w:hAnsiTheme="majorBidi" w:cstheme="majorBidi"/>
+          <w:color w:val="1F497D" w:themeColor="text2"/>
+          <w:sz w:val="24"/>
+          <w:szCs w:val="24"/>
+        </w:rPr>
+        <w:t>.</w:t>
       </w:r>
     </w:p>
     <w:p>
@@ -5189,28 +6037,6 @@
           <w:szCs w:val="24"/>
         </w:rPr>
       </w:pPr>
-      <w:r>
-        <w:rPr>
-          <w:rFonts w:asciiTheme="majorBidi" w:eastAsia="Linux Libertine" w:hAnsiTheme="majorBidi" w:cstheme="majorBidi"/>
-          <w:b/>
-          <w:bCs/>
-          <w:color w:val="1F497D" w:themeColor="text2"/>
-          <w:sz w:val="24"/>
-          <w:szCs w:val="24"/>
-        </w:rPr>
-        <w:t xml:space="preserve">Figure </w:t>
-      </w:r>
-      <w:r>
-        <w:rPr>
-          <w:rFonts w:asciiTheme="majorBidi" w:eastAsia="Linux Libertine" w:hAnsiTheme="majorBidi" w:cstheme="majorBidi"/>
-          <w:b/>
-          <w:bCs/>
-          <w:color w:val="1F497D" w:themeColor="text2"/>
-          <w:sz w:val="24"/>
-          <w:szCs w:val="24"/>
-        </w:rPr>
-        <w:t>5</w:t>
-      </w:r>
     </w:p>
     <w:p>
       <w:pPr>
@@ -5224,81 +6050,13 @@
         <w:spacing w:before="180" w:after="80" w:line="240" w:lineRule="auto"/>
         <w:rPr>
           <w:rFonts w:asciiTheme="majorBidi" w:eastAsia="Linux Libertine" w:hAnsiTheme="majorBidi" w:cstheme="majorBidi"/>
-          <w:i/>
-          <w:iCs/>
+          <w:b/>
+          <w:bCs/>
           <w:color w:val="1F497D" w:themeColor="text2"/>
           <w:sz w:val="24"/>
           <w:szCs w:val="24"/>
         </w:rPr>
       </w:pPr>
-      <w:r>
-        <w:rPr>
-          <w:rFonts w:asciiTheme="majorBidi" w:eastAsia="Linux Libertine" w:hAnsiTheme="majorBidi" w:cstheme="majorBidi"/>
-          <w:i/>
-          <w:iCs/>
-          <w:color w:val="1F497D" w:themeColor="text2"/>
-          <w:sz w:val="24"/>
-          <w:szCs w:val="24"/>
-        </w:rPr>
-        <w:t>Live</w:t>
-      </w:r>
-      <w:r>
-        <w:rPr>
-          <w:rFonts w:asciiTheme="majorBidi" w:eastAsia="Linux Libertine" w:hAnsiTheme="majorBidi" w:cstheme="majorBidi"/>
-          <w:i/>
-          <w:iCs/>
-          <w:color w:val="1F497D" w:themeColor="text2"/>
-          <w:sz w:val="24"/>
-          <w:szCs w:val="24"/>
-        </w:rPr>
-        <w:t xml:space="preserve"> </w:t>
-      </w:r>
-      <w:r>
-        <w:rPr>
-          <w:rFonts w:asciiTheme="majorBidi" w:eastAsia="Linux Libertine" w:hAnsiTheme="majorBidi" w:cstheme="majorBidi"/>
-          <w:i/>
-          <w:iCs/>
-          <w:color w:val="1F497D" w:themeColor="text2"/>
-          <w:sz w:val="24"/>
-          <w:szCs w:val="24"/>
-        </w:rPr>
-        <w:t>Dead Cells</w:t>
-      </w:r>
-      <w:r>
-        <w:rPr>
-          <w:rFonts w:asciiTheme="majorBidi" w:eastAsia="Linux Libertine" w:hAnsiTheme="majorBidi" w:cstheme="majorBidi"/>
-          <w:i/>
-          <w:iCs/>
-          <w:color w:val="1F497D" w:themeColor="text2"/>
-          <w:sz w:val="24"/>
-          <w:szCs w:val="24"/>
-        </w:rPr>
-        <w:t xml:space="preserve">: Original vs </w:t>
-      </w:r>
-      <w:proofErr w:type="gramStart"/>
-      <w:r>
-        <w:rPr>
-          <w:rFonts w:asciiTheme="majorBidi" w:eastAsia="Linux Libertine" w:hAnsiTheme="majorBidi" w:cstheme="majorBidi"/>
-          <w:i/>
-          <w:iCs/>
-          <w:color w:val="1F497D" w:themeColor="text2"/>
-          <w:sz w:val="24"/>
-          <w:szCs w:val="24"/>
-        </w:rPr>
-        <w:t>Log(</w:t>
-      </w:r>
-      <w:proofErr w:type="gramEnd"/>
-      <w:r>
-        <w:rPr>
-          <w:rFonts w:asciiTheme="majorBidi" w:eastAsia="Linux Libertine" w:hAnsiTheme="majorBidi" w:cstheme="majorBidi"/>
-          <w:i/>
-          <w:iCs/>
-          <w:color w:val="1F497D" w:themeColor="text2"/>
-          <w:sz w:val="24"/>
-          <w:szCs w:val="24"/>
-        </w:rPr>
-        <w:t>Live Dead)</w:t>
-      </w:r>
     </w:p>
     <w:p>
       <w:pPr>
@@ -5312,6 +6070,108 @@
         <w:spacing w:before="180" w:after="80" w:line="240" w:lineRule="auto"/>
         <w:rPr>
           <w:rFonts w:asciiTheme="majorBidi" w:eastAsia="Linux Libertine" w:hAnsiTheme="majorBidi" w:cstheme="majorBidi"/>
+          <w:b/>
+          <w:bCs/>
+          <w:color w:val="1F497D" w:themeColor="text2"/>
+          <w:sz w:val="24"/>
+          <w:szCs w:val="24"/>
+        </w:rPr>
+      </w:pPr>
+    </w:p>
+    <w:p>
+      <w:pPr>
+        <w:pBdr>
+          <w:top w:val="nil"/>
+          <w:left w:val="nil"/>
+          <w:bottom w:val="nil"/>
+          <w:right w:val="nil"/>
+          <w:between w:val="nil"/>
+        </w:pBdr>
+        <w:spacing w:before="180" w:after="80" w:line="240" w:lineRule="auto"/>
+        <w:rPr>
+          <w:rFonts w:asciiTheme="majorBidi" w:eastAsia="Linux Libertine" w:hAnsiTheme="majorBidi" w:cstheme="majorBidi"/>
+          <w:b/>
+          <w:bCs/>
+          <w:color w:val="1F497D" w:themeColor="text2"/>
+          <w:sz w:val="24"/>
+          <w:szCs w:val="24"/>
+        </w:rPr>
+      </w:pPr>
+    </w:p>
+    <w:p>
+      <w:pPr>
+        <w:pBdr>
+          <w:top w:val="nil"/>
+          <w:left w:val="nil"/>
+          <w:bottom w:val="nil"/>
+          <w:right w:val="nil"/>
+          <w:between w:val="nil"/>
+        </w:pBdr>
+        <w:spacing w:before="180" w:after="80" w:line="240" w:lineRule="auto"/>
+        <w:rPr>
+          <w:rFonts w:asciiTheme="majorBidi" w:eastAsia="Linux Libertine" w:hAnsiTheme="majorBidi" w:cstheme="majorBidi"/>
+          <w:b/>
+          <w:bCs/>
+          <w:color w:val="1F497D" w:themeColor="text2"/>
+          <w:sz w:val="24"/>
+          <w:szCs w:val="24"/>
+        </w:rPr>
+      </w:pPr>
+    </w:p>
+    <w:p>
+      <w:pPr>
+        <w:pBdr>
+          <w:top w:val="nil"/>
+          <w:left w:val="nil"/>
+          <w:bottom w:val="nil"/>
+          <w:right w:val="nil"/>
+          <w:between w:val="nil"/>
+        </w:pBdr>
+        <w:spacing w:before="180" w:after="80" w:line="240" w:lineRule="auto"/>
+        <w:rPr>
+          <w:rFonts w:asciiTheme="majorBidi" w:eastAsia="Linux Libertine" w:hAnsiTheme="majorBidi" w:cstheme="majorBidi"/>
+          <w:b/>
+          <w:bCs/>
+          <w:color w:val="1F497D" w:themeColor="text2"/>
+          <w:sz w:val="24"/>
+          <w:szCs w:val="24"/>
+        </w:rPr>
+      </w:pPr>
+      <w:r>
+        <w:rPr>
+          <w:rFonts w:asciiTheme="majorBidi" w:eastAsia="Linux Libertine" w:hAnsiTheme="majorBidi" w:cstheme="majorBidi"/>
+          <w:b/>
+          <w:bCs/>
+          <w:color w:val="1F497D" w:themeColor="text2"/>
+          <w:sz w:val="24"/>
+          <w:szCs w:val="24"/>
+        </w:rPr>
+        <w:t xml:space="preserve">Figure </w:t>
+      </w:r>
+      <w:r>
+        <w:rPr>
+          <w:rFonts w:asciiTheme="majorBidi" w:eastAsia="Linux Libertine" w:hAnsiTheme="majorBidi" w:cstheme="majorBidi"/>
+          <w:b/>
+          <w:bCs/>
+          <w:color w:val="1F497D" w:themeColor="text2"/>
+          <w:sz w:val="24"/>
+          <w:szCs w:val="24"/>
+        </w:rPr>
+        <w:t>5</w:t>
+      </w:r>
+    </w:p>
+    <w:p>
+      <w:pPr>
+        <w:pBdr>
+          <w:top w:val="nil"/>
+          <w:left w:val="nil"/>
+          <w:bottom w:val="nil"/>
+          <w:right w:val="nil"/>
+          <w:between w:val="nil"/>
+        </w:pBdr>
+        <w:spacing w:before="180" w:after="80" w:line="240" w:lineRule="auto"/>
+        <w:rPr>
+          <w:rFonts w:asciiTheme="majorBidi" w:eastAsia="Linux Libertine" w:hAnsiTheme="majorBidi" w:cstheme="majorBidi"/>
           <w:i/>
           <w:iCs/>
           <w:color w:val="1F497D" w:themeColor="text2"/>
@@ -5321,11 +6181,86 @@
       </w:pPr>
       <w:r>
         <w:rPr>
+          <w:rFonts w:asciiTheme="majorBidi" w:eastAsia="Linux Libertine" w:hAnsiTheme="majorBidi" w:cstheme="majorBidi"/>
+          <w:i/>
+          <w:iCs/>
+          <w:color w:val="1F497D" w:themeColor="text2"/>
+          <w:sz w:val="24"/>
+          <w:szCs w:val="24"/>
+        </w:rPr>
+        <w:t>Live</w:t>
+      </w:r>
+      <w:r>
+        <w:rPr>
+          <w:rFonts w:asciiTheme="majorBidi" w:eastAsia="Linux Libertine" w:hAnsiTheme="majorBidi" w:cstheme="majorBidi"/>
+          <w:i/>
+          <w:iCs/>
+          <w:color w:val="1F497D" w:themeColor="text2"/>
+          <w:sz w:val="24"/>
+          <w:szCs w:val="24"/>
+        </w:rPr>
+        <w:t xml:space="preserve"> </w:t>
+      </w:r>
+      <w:r>
+        <w:rPr>
+          <w:rFonts w:asciiTheme="majorBidi" w:eastAsia="Linux Libertine" w:hAnsiTheme="majorBidi" w:cstheme="majorBidi"/>
+          <w:i/>
+          <w:iCs/>
+          <w:color w:val="1F497D" w:themeColor="text2"/>
+          <w:sz w:val="24"/>
+          <w:szCs w:val="24"/>
+        </w:rPr>
+        <w:t>Dead Cells</w:t>
+      </w:r>
+      <w:r>
+        <w:rPr>
+          <w:rFonts w:asciiTheme="majorBidi" w:eastAsia="Linux Libertine" w:hAnsiTheme="majorBidi" w:cstheme="majorBidi"/>
+          <w:i/>
+          <w:iCs/>
+          <w:color w:val="1F497D" w:themeColor="text2"/>
+          <w:sz w:val="24"/>
+          <w:szCs w:val="24"/>
+        </w:rPr>
+        <w:t xml:space="preserve">: </w:t>
+      </w:r>
+      <w:r>
+        <w:rPr>
+          <w:rFonts w:asciiTheme="majorBidi" w:eastAsia="Linux Libertine" w:hAnsiTheme="majorBidi" w:cstheme="majorBidi"/>
+          <w:i/>
+          <w:iCs/>
+          <w:color w:val="1F497D" w:themeColor="text2"/>
+          <w:sz w:val="24"/>
+          <w:szCs w:val="24"/>
+        </w:rPr>
+        <w:t>Linear Scale</w:t>
+      </w:r>
+    </w:p>
+    <w:p>
+      <w:pPr>
+        <w:pBdr>
+          <w:top w:val="nil"/>
+          <w:left w:val="nil"/>
+          <w:bottom w:val="nil"/>
+          <w:right w:val="nil"/>
+          <w:between w:val="nil"/>
+        </w:pBdr>
+        <w:spacing w:before="180" w:after="80" w:line="240" w:lineRule="auto"/>
+        <w:rPr>
+          <w:rFonts w:asciiTheme="majorBidi" w:eastAsia="Linux Libertine" w:hAnsiTheme="majorBidi" w:cstheme="majorBidi"/>
+          <w:i/>
+          <w:iCs/>
+          <w:color w:val="1F497D" w:themeColor="text2"/>
+          <w:sz w:val="24"/>
+          <w:szCs w:val="24"/>
+        </w:rPr>
+      </w:pPr>
+      <w:r>
+        <w:rPr>
           <w:noProof/>
         </w:rPr>
         <w:drawing>
-          <wp:inline distT="0" distB="0" distL="0" distR="0" wp14:anchorId="45CF92C3" wp14:editId="654FBBCC">
-            <wp:extent cx="1529697" cy="996264"/>
+          <wp:inline distT="0" distB="0" distL="0" distR="0" wp14:anchorId="45CF92C3" wp14:editId="1FDEFB83">
+            <wp:extent cx="2836333" cy="1847252"/>
             <wp:effectExtent l="0" t="0" r="0" b="0"/>
             <wp:docPr id="1123130629" name="Picture 9" descr="A graph of a number of people&#10;&#10;Description automatically generated"/>
             <wp:cNvGraphicFramePr>
@@ -5336,6 +6271,175 @@
                 <pic:pic xmlns:pic="http://schemas.openxmlformats.org/drawingml/2006/picture">
                   <pic:nvPicPr>
                     <pic:cNvPr id="1123130629" name="Picture 9" descr="A graph of a number of people&#10;&#10;Description automatically generated"/>
+                    <pic:cNvPicPr>
+                      <a:picLocks noChangeAspect="1" noChangeArrowheads="1"/>
+                    </pic:cNvPicPr>
+                  </pic:nvPicPr>
+                  <pic:blipFill>
+                    <a:blip r:embed="rId20" cstate="print">
+                      <a:extLst>
+                        <a:ext uri="{28A0092B-C50C-407E-A947-70E740481C1C}">
+                          <a14:useLocalDpi xmlns:a14="http://schemas.microsoft.com/office/drawing/2010/main" val="0"/>
+                        </a:ext>
+                      </a:extLst>
+                    </a:blip>
+                    <a:srcRect/>
+                    <a:stretch>
+                      <a:fillRect/>
+                    </a:stretch>
+                  </pic:blipFill>
+                  <pic:spPr bwMode="auto">
+                    <a:xfrm>
+                      <a:off x="0" y="0"/>
+                      <a:ext cx="3138375" cy="2043966"/>
+                    </a:xfrm>
+                    <a:prstGeom prst="rect">
+                      <a:avLst/>
+                    </a:prstGeom>
+                    <a:noFill/>
+                    <a:ln>
+                      <a:noFill/>
+                    </a:ln>
+                  </pic:spPr>
+                </pic:pic>
+              </a:graphicData>
+            </a:graphic>
+          </wp:inline>
+        </w:drawing>
+      </w:r>
+    </w:p>
+    <w:p>
+      <w:pPr>
+        <w:pBdr>
+          <w:top w:val="nil"/>
+          <w:left w:val="nil"/>
+          <w:bottom w:val="nil"/>
+          <w:right w:val="nil"/>
+          <w:between w:val="nil"/>
+        </w:pBdr>
+        <w:spacing w:before="180" w:after="80" w:line="240" w:lineRule="auto"/>
+        <w:rPr>
+          <w:rFonts w:asciiTheme="majorBidi" w:eastAsia="Linux Libertine" w:hAnsiTheme="majorBidi" w:cstheme="majorBidi"/>
+          <w:b/>
+          <w:bCs/>
+          <w:color w:val="1F497D" w:themeColor="text2"/>
+          <w:sz w:val="24"/>
+          <w:szCs w:val="24"/>
+        </w:rPr>
+      </w:pPr>
+      <w:r>
+        <w:rPr>
+          <w:rFonts w:asciiTheme="majorBidi" w:eastAsia="Linux Libertine" w:hAnsiTheme="majorBidi" w:cstheme="majorBidi"/>
+          <w:b/>
+          <w:bCs/>
+          <w:color w:val="1F497D" w:themeColor="text2"/>
+          <w:sz w:val="24"/>
+          <w:szCs w:val="24"/>
+        </w:rPr>
+        <w:t xml:space="preserve">Figure </w:t>
+      </w:r>
+      <w:r>
+        <w:rPr>
+          <w:rFonts w:asciiTheme="majorBidi" w:eastAsia="Linux Libertine" w:hAnsiTheme="majorBidi" w:cstheme="majorBidi"/>
+          <w:b/>
+          <w:bCs/>
+          <w:color w:val="1F497D" w:themeColor="text2"/>
+          <w:sz w:val="24"/>
+          <w:szCs w:val="24"/>
+        </w:rPr>
+        <w:t>6</w:t>
+      </w:r>
+    </w:p>
+    <w:p>
+      <w:pPr>
+        <w:pBdr>
+          <w:top w:val="nil"/>
+          <w:left w:val="nil"/>
+          <w:bottom w:val="nil"/>
+          <w:right w:val="nil"/>
+          <w:between w:val="nil"/>
+        </w:pBdr>
+        <w:spacing w:before="180" w:after="80" w:line="240" w:lineRule="auto"/>
+        <w:rPr>
+          <w:rFonts w:asciiTheme="majorBidi" w:eastAsia="Linux Libertine" w:hAnsiTheme="majorBidi" w:cstheme="majorBidi"/>
+          <w:i/>
+          <w:iCs/>
+          <w:color w:val="1F497D" w:themeColor="text2"/>
+          <w:sz w:val="24"/>
+          <w:szCs w:val="24"/>
+        </w:rPr>
+      </w:pPr>
+      <w:r>
+        <w:rPr>
+          <w:rFonts w:asciiTheme="majorBidi" w:eastAsia="Linux Libertine" w:hAnsiTheme="majorBidi" w:cstheme="majorBidi"/>
+          <w:i/>
+          <w:iCs/>
+          <w:color w:val="1F497D" w:themeColor="text2"/>
+          <w:sz w:val="24"/>
+          <w:szCs w:val="24"/>
+        </w:rPr>
+        <w:t>Live</w:t>
+      </w:r>
+      <w:r>
+        <w:rPr>
+          <w:rFonts w:asciiTheme="majorBidi" w:eastAsia="Linux Libertine" w:hAnsiTheme="majorBidi" w:cstheme="majorBidi"/>
+          <w:i/>
+          <w:iCs/>
+          <w:color w:val="1F497D" w:themeColor="text2"/>
+          <w:sz w:val="24"/>
+          <w:szCs w:val="24"/>
+        </w:rPr>
+        <w:t xml:space="preserve"> </w:t>
+      </w:r>
+      <w:r>
+        <w:rPr>
+          <w:rFonts w:asciiTheme="majorBidi" w:eastAsia="Linux Libertine" w:hAnsiTheme="majorBidi" w:cstheme="majorBidi"/>
+          <w:i/>
+          <w:iCs/>
+          <w:color w:val="1F497D" w:themeColor="text2"/>
+          <w:sz w:val="24"/>
+          <w:szCs w:val="24"/>
+        </w:rPr>
+        <w:t>Dead Cells</w:t>
+      </w:r>
+      <w:r>
+        <w:rPr>
+          <w:rFonts w:asciiTheme="majorBidi" w:eastAsia="Linux Libertine" w:hAnsiTheme="majorBidi" w:cstheme="majorBidi"/>
+          <w:i/>
+          <w:iCs/>
+          <w:color w:val="1F497D" w:themeColor="text2"/>
+          <w:sz w:val="24"/>
+          <w:szCs w:val="24"/>
+        </w:rPr>
+        <w:t>: Logarithmic Scale</w:t>
+      </w:r>
+    </w:p>
+    <w:p>
+      <w:pPr>
+        <w:pStyle w:val="Head2"/>
+        <w:ind w:left="720" w:hanging="360"/>
+        <w:rPr>
+          <w:rFonts w:eastAsia="Linux Libertine"/>
+          <w:color w:val="1F497D" w:themeColor="text2"/>
+        </w:rPr>
+      </w:pPr>
+      <w:r>
+        <w:rPr>
+          <w:noProof/>
+        </w:rPr>
+        <w:drawing>
+          <wp:inline distT="0" distB="0" distL="0" distR="0" wp14:anchorId="581FDAD3" wp14:editId="0851A5A1">
+            <wp:extent cx="2540000" cy="1704732"/>
+            <wp:effectExtent l="0" t="0" r="0" b="0"/>
+            <wp:docPr id="698215991" name="Picture 8" descr="A blue graph with red line&#10;&#10;Description automatically generated"/>
+            <wp:cNvGraphicFramePr>
+              <a:graphicFrameLocks xmlns:a="http://schemas.openxmlformats.org/drawingml/2006/main" noChangeAspect="1"/>
+            </wp:cNvGraphicFramePr>
+            <a:graphic xmlns:a="http://schemas.openxmlformats.org/drawingml/2006/main">
+              <a:graphicData uri="http://schemas.openxmlformats.org/drawingml/2006/picture">
+                <pic:pic xmlns:pic="http://schemas.openxmlformats.org/drawingml/2006/picture">
+                  <pic:nvPicPr>
+                    <pic:cNvPr id="698215991" name="Picture 8" descr="A blue graph with red line&#10;&#10;Description automatically generated"/>
                     <pic:cNvPicPr>
                       <a:picLocks noChangeAspect="1" noChangeArrowheads="1"/>
                     </pic:cNvPicPr>
@@ -5356,7 +6460,7 @@
                   <pic:spPr bwMode="auto">
                     <a:xfrm>
                       <a:off x="0" y="0"/>
-                      <a:ext cx="1659044" cy="1080505"/>
+                      <a:ext cx="2750119" cy="1845754"/>
                     </a:xfrm>
                     <a:prstGeom prst="rect">
                       <a:avLst/>
@@ -5372,59 +6476,6 @@
           </wp:inline>
         </w:drawing>
       </w:r>
-      <w:r>
-        <w:rPr>
-          <w:noProof/>
-        </w:rPr>
-        <w:drawing>
-          <wp:inline distT="0" distB="0" distL="0" distR="0" wp14:anchorId="180C356D" wp14:editId="1F14355C">
-            <wp:extent cx="1478422" cy="992249"/>
-            <wp:effectExtent l="0" t="0" r="0" b="0"/>
-            <wp:docPr id="698215991" name="Picture 8" descr="A blue graph with red line&#10;&#10;Description automatically generated"/>
-            <wp:cNvGraphicFramePr>
-              <a:graphicFrameLocks xmlns:a="http://schemas.openxmlformats.org/drawingml/2006/main" noChangeAspect="1"/>
-            </wp:cNvGraphicFramePr>
-            <a:graphic xmlns:a="http://schemas.openxmlformats.org/drawingml/2006/main">
-              <a:graphicData uri="http://schemas.openxmlformats.org/drawingml/2006/picture">
-                <pic:pic xmlns:pic="http://schemas.openxmlformats.org/drawingml/2006/picture">
-                  <pic:nvPicPr>
-                    <pic:cNvPr id="698215991" name="Picture 8" descr="A blue graph with red line&#10;&#10;Description automatically generated"/>
-                    <pic:cNvPicPr>
-                      <a:picLocks noChangeAspect="1" noChangeArrowheads="1"/>
-                    </pic:cNvPicPr>
-                  </pic:nvPicPr>
-                  <pic:blipFill>
-                    <a:blip r:embed="rId22" cstate="print">
-                      <a:extLst>
-                        <a:ext uri="{28A0092B-C50C-407E-A947-70E740481C1C}">
-                          <a14:useLocalDpi xmlns:a14="http://schemas.microsoft.com/office/drawing/2010/main" val="0"/>
-                        </a:ext>
-                      </a:extLst>
-                    </a:blip>
-                    <a:srcRect/>
-                    <a:stretch>
-                      <a:fillRect/>
-                    </a:stretch>
-                  </pic:blipFill>
-                  <pic:spPr bwMode="auto">
-                    <a:xfrm>
-                      <a:off x="0" y="0"/>
-                      <a:ext cx="1583377" cy="1062690"/>
-                    </a:xfrm>
-                    <a:prstGeom prst="rect">
-                      <a:avLst/>
-                    </a:prstGeom>
-                    <a:noFill/>
-                    <a:ln>
-                      <a:noFill/>
-                    </a:ln>
-                  </pic:spPr>
-                </pic:pic>
-              </a:graphicData>
-            </a:graphic>
-          </wp:inline>
-        </w:drawing>
-      </w:r>
     </w:p>
     <w:p>
       <w:pPr>
@@ -5447,7 +6498,14 @@
           <w:rFonts w:eastAsia="Linux Libertine"/>
           <w:color w:val="1F497D" w:themeColor="text2"/>
         </w:rPr>
-        <w:t>Data Cleaning</w:t>
+        <w:t xml:space="preserve">Data </w:t>
+      </w:r>
+      <w:r>
+        <w:rPr>
+          <w:rFonts w:eastAsia="Linux Libertine"/>
+          <w:color w:val="1F497D" w:themeColor="text2"/>
+        </w:rPr>
+        <w:t>Preprocessing</w:t>
       </w:r>
     </w:p>
     <w:p>
@@ -5474,16 +6532,7 @@
           <w:sz w:val="24"/>
           <w:szCs w:val="24"/>
         </w:rPr>
-        <w:t xml:space="preserve">As alluded to during exploratory data analysis (EDA), data cleaning involved several steps to ensure the quality of the dataset before passing it through the model classification development. These steps included </w:t>
-      </w:r>
-      <w:r>
-        <w:rPr>
-          <w:rFonts w:asciiTheme="majorBidi" w:eastAsia="Linux Libertine" w:hAnsiTheme="majorBidi" w:cstheme="majorBidi"/>
-          <w:color w:val="1F497D" w:themeColor="text2"/>
-          <w:sz w:val="24"/>
-          <w:szCs w:val="24"/>
-        </w:rPr>
-        <w:t xml:space="preserve">checking for missing values using the </w:t>
+        <w:t xml:space="preserve">According to </w:t>
       </w:r>
       <w:proofErr w:type="spellStart"/>
       <w:r>
@@ -5493,7 +6542,7 @@
           <w:sz w:val="24"/>
           <w:szCs w:val="24"/>
         </w:rPr>
-        <w:t>Klib</w:t>
+        <w:t>FlowRepository</w:t>
       </w:r>
       <w:proofErr w:type="spellEnd"/>
       <w:r>
@@ -5503,52 +6552,16 @@
           <w:sz w:val="24"/>
           <w:szCs w:val="24"/>
         </w:rPr>
-        <w:t xml:space="preserve"> package – No missing values were detected</w:t>
-      </w:r>
-      <w:r>
-        <w:rPr>
-          <w:rFonts w:asciiTheme="majorBidi" w:eastAsia="Linux Libertine" w:hAnsiTheme="majorBidi" w:cstheme="majorBidi"/>
-          <w:color w:val="1F497D" w:themeColor="text2"/>
-          <w:sz w:val="24"/>
-          <w:szCs w:val="24"/>
-        </w:rPr>
-        <w:t xml:space="preserve"> – followed by </w:t>
-      </w:r>
-      <w:r>
-        <w:rPr>
-          <w:rFonts w:asciiTheme="majorBidi" w:eastAsia="Linux Libertine" w:hAnsiTheme="majorBidi" w:cstheme="majorBidi"/>
-          <w:color w:val="1F497D" w:themeColor="text2"/>
-          <w:sz w:val="24"/>
-          <w:szCs w:val="24"/>
-        </w:rPr>
-        <w:t xml:space="preserve">removing irrelevant cell populations, identifying cellular debris, excluding doublets, and filtering out dead cells. </w:t>
-      </w:r>
-      <w:r>
-        <w:rPr>
-          <w:rFonts w:asciiTheme="majorBidi" w:eastAsia="Linux Libertine" w:hAnsiTheme="majorBidi" w:cstheme="majorBidi"/>
-          <w:color w:val="1F497D" w:themeColor="text2"/>
-          <w:sz w:val="24"/>
-          <w:szCs w:val="24"/>
-        </w:rPr>
-        <w:t>I</w:t>
-      </w:r>
-      <w:r>
-        <w:rPr>
-          <w:rFonts w:asciiTheme="majorBidi" w:eastAsia="Linux Libertine" w:hAnsiTheme="majorBidi" w:cstheme="majorBidi"/>
-          <w:color w:val="1F497D" w:themeColor="text2"/>
-          <w:sz w:val="24"/>
-          <w:szCs w:val="24"/>
-        </w:rPr>
-        <w:t xml:space="preserve">nstances </w:t>
-      </w:r>
-      <w:r>
-        <w:rPr>
-          <w:rFonts w:asciiTheme="majorBidi" w:eastAsia="Linux Libertine" w:hAnsiTheme="majorBidi" w:cstheme="majorBidi"/>
-          <w:color w:val="1F497D" w:themeColor="text2"/>
-          <w:sz w:val="24"/>
-          <w:szCs w:val="24"/>
-        </w:rPr>
-        <w:t>where the "Time" variable was outside the desired range were excluded by gating on values greater than 3 and less than 215. Additionally, cell populations with abnormal</w:t>
+        <w:t xml:space="preserve"> (2020), the data that was obtained for this project was collected from four compensated donors.</w:t>
+      </w:r>
+      <w:r>
+        <w:rPr>
+          <w:rFonts w:asciiTheme="majorBidi" w:eastAsia="Linux Libertine" w:hAnsiTheme="majorBidi" w:cstheme="majorBidi"/>
+          <w:color w:val="1F497D" w:themeColor="text2"/>
+          <w:sz w:val="24"/>
+          <w:szCs w:val="24"/>
+        </w:rPr>
+        <w:t xml:space="preserve"> Because no further information is provided as to the selection criteria of these four donors and because the sample size of the millions of cells from the files was still constrained to these four donors, there may be bias in the data observed of unknown magnitude with respect to its representation of the overall global population.</w:t>
       </w:r>
       <w:r>
         <w:rPr>
@@ -5566,106 +6579,55 @@
           <w:sz w:val="24"/>
           <w:szCs w:val="24"/>
         </w:rPr>
-        <w:t>FSC and SSC characteristics were removed to eliminate debris and doublets. For FSC, cells were selected by gating for values greater than 20,000, less than 550,000 for FSC-A and less than 200,000 for FSC-H. For SSC, a similar gating strategy was applied, where cells were retained only if SSC-A values were between 110 and 20,000. Finally, dead cells were excluded by applying a threshold on the Live/Dead UV Blue marker</w:t>
-      </w:r>
-      <w:r>
-        <w:rPr>
-          <w:rFonts w:asciiTheme="majorBidi" w:eastAsia="Linux Libertine" w:hAnsiTheme="majorBidi" w:cstheme="majorBidi"/>
-          <w:color w:val="1F497D" w:themeColor="text2"/>
-          <w:sz w:val="24"/>
-          <w:szCs w:val="24"/>
-        </w:rPr>
-        <w:t xml:space="preserve"> which </w:t>
-      </w:r>
-      <w:r>
-        <w:rPr>
-          <w:rFonts w:asciiTheme="majorBidi" w:eastAsia="Linux Libertine" w:hAnsiTheme="majorBidi" w:cstheme="majorBidi"/>
-          <w:color w:val="1F497D" w:themeColor="text2"/>
-          <w:sz w:val="24"/>
-          <w:szCs w:val="24"/>
-        </w:rPr>
-        <w:t>keep</w:t>
-      </w:r>
-      <w:r>
-        <w:rPr>
-          <w:rFonts w:asciiTheme="majorBidi" w:eastAsia="Linux Libertine" w:hAnsiTheme="majorBidi" w:cstheme="majorBidi"/>
-          <w:color w:val="1F497D" w:themeColor="text2"/>
-          <w:sz w:val="24"/>
-          <w:szCs w:val="24"/>
-        </w:rPr>
-        <w:t>s</w:t>
-      </w:r>
-      <w:r>
-        <w:rPr>
-          <w:rFonts w:asciiTheme="majorBidi" w:eastAsia="Linux Libertine" w:hAnsiTheme="majorBidi" w:cstheme="majorBidi"/>
-          <w:color w:val="1F497D" w:themeColor="text2"/>
-          <w:sz w:val="24"/>
-          <w:szCs w:val="24"/>
-        </w:rPr>
-        <w:t xml:space="preserve"> only those with values below 700. After these steps, the dataset was refined to include </w:t>
-      </w:r>
-      <w:r>
-        <w:rPr>
-          <w:rFonts w:asciiTheme="majorBidi" w:eastAsia="Linux Libertine" w:hAnsiTheme="majorBidi" w:cstheme="majorBidi"/>
-          <w:color w:val="1F497D" w:themeColor="text2"/>
-          <w:sz w:val="24"/>
-          <w:szCs w:val="24"/>
-        </w:rPr>
-        <w:t>quality</w:t>
-      </w:r>
-      <w:r>
-        <w:rPr>
-          <w:rFonts w:asciiTheme="majorBidi" w:eastAsia="Linux Libertine" w:hAnsiTheme="majorBidi" w:cstheme="majorBidi"/>
-          <w:color w:val="1F497D" w:themeColor="text2"/>
-          <w:sz w:val="24"/>
-          <w:szCs w:val="24"/>
-        </w:rPr>
-        <w:t xml:space="preserve"> viable cells </w:t>
-      </w:r>
-      <w:r>
-        <w:rPr>
-          <w:rFonts w:asciiTheme="majorBidi" w:eastAsia="Linux Libertine" w:hAnsiTheme="majorBidi" w:cstheme="majorBidi"/>
-          <w:color w:val="1F497D" w:themeColor="text2"/>
-          <w:sz w:val="24"/>
-          <w:szCs w:val="24"/>
-        </w:rPr>
-        <w:t>suitable for data splitting and model development</w:t>
-      </w:r>
-      <w:r>
-        <w:rPr>
-          <w:rFonts w:asciiTheme="majorBidi" w:eastAsia="Linux Libertine" w:hAnsiTheme="majorBidi" w:cstheme="majorBidi"/>
-          <w:color w:val="1F497D" w:themeColor="text2"/>
-          <w:sz w:val="24"/>
-          <w:szCs w:val="24"/>
-        </w:rPr>
-        <w:t>. The cleaned dataset profile is</w:t>
-      </w:r>
-      <w:r>
-        <w:rPr>
-          <w:rFonts w:asciiTheme="majorBidi" w:eastAsia="Linux Libertine" w:hAnsiTheme="majorBidi" w:cstheme="majorBidi"/>
-          <w:color w:val="1F497D" w:themeColor="text2"/>
-          <w:sz w:val="24"/>
-          <w:szCs w:val="24"/>
-        </w:rPr>
-        <w:t xml:space="preserve"> shown in Figure </w:t>
-      </w:r>
-      <w:r>
-        <w:rPr>
-          <w:rFonts w:asciiTheme="majorBidi" w:eastAsia="Linux Libertine" w:hAnsiTheme="majorBidi" w:cstheme="majorBidi"/>
-          <w:color w:val="1F497D" w:themeColor="text2"/>
-          <w:sz w:val="24"/>
-          <w:szCs w:val="24"/>
-        </w:rPr>
-        <w:t>6</w:t>
-      </w:r>
-      <w:r>
-        <w:rPr>
-          <w:rFonts w:asciiTheme="majorBidi" w:eastAsia="Linux Libertine" w:hAnsiTheme="majorBidi" w:cstheme="majorBidi"/>
-          <w:color w:val="1F497D" w:themeColor="text2"/>
-          <w:sz w:val="24"/>
-          <w:szCs w:val="24"/>
-        </w:rPr>
-        <w:t xml:space="preserve">. </w:t>
+        <w:t>Additionally, u</w:t>
+      </w:r>
+      <w:r>
+        <w:rPr>
+          <w:rFonts w:asciiTheme="majorBidi" w:eastAsia="Linux Libertine" w:hAnsiTheme="majorBidi" w:cstheme="majorBidi"/>
+          <w:color w:val="1F497D" w:themeColor="text2"/>
+          <w:sz w:val="24"/>
+          <w:szCs w:val="24"/>
+        </w:rPr>
+        <w:t xml:space="preserve">pon inspection of the FCS file data, there is no </w:t>
+      </w:r>
+      <w:proofErr w:type="gramStart"/>
+      <w:r>
+        <w:rPr>
+          <w:rFonts w:asciiTheme="majorBidi" w:eastAsia="Linux Libertine" w:hAnsiTheme="majorBidi" w:cstheme="majorBidi"/>
+          <w:color w:val="1F497D" w:themeColor="text2"/>
+          <w:sz w:val="24"/>
+          <w:szCs w:val="24"/>
+        </w:rPr>
+        <w:t>personally-identifiable</w:t>
+      </w:r>
+      <w:proofErr w:type="gramEnd"/>
+      <w:r>
+        <w:rPr>
+          <w:rFonts w:asciiTheme="majorBidi" w:eastAsia="Linux Libertine" w:hAnsiTheme="majorBidi" w:cstheme="majorBidi"/>
+          <w:color w:val="1F497D" w:themeColor="text2"/>
+          <w:sz w:val="24"/>
+          <w:szCs w:val="24"/>
+        </w:rPr>
+        <w:t xml:space="preserve"> information present in the dataset that may in jeopardy of Health Insurance Portability and Accountability Act statutes that can be used identify a particular patient or donor.</w:t>
+      </w:r>
+      <w:r>
+        <w:rPr>
+          <w:rFonts w:asciiTheme="majorBidi" w:eastAsia="Linux Libertine" w:hAnsiTheme="majorBidi" w:cstheme="majorBidi"/>
+          <w:color w:val="1F497D" w:themeColor="text2"/>
+          <w:sz w:val="24"/>
+          <w:szCs w:val="24"/>
+        </w:rPr>
+        <w:t xml:space="preserve"> Flow cytometry only analyzes clinical data irrespective </w:t>
+      </w:r>
+      <w:r>
+        <w:rPr>
+          <w:rFonts w:asciiTheme="majorBidi" w:eastAsia="Linux Libertine" w:hAnsiTheme="majorBidi" w:cstheme="majorBidi"/>
+          <w:color w:val="1F497D" w:themeColor="text2"/>
+          <w:sz w:val="24"/>
+          <w:szCs w:val="24"/>
+        </w:rPr>
+        <w:lastRenderedPageBreak/>
+        <w:t>of the individual that provided the donation upon original data acquisition.</w:t>
       </w:r>
     </w:p>
     <w:p>
@@ -5680,6 +6642,368 @@
         <w:spacing w:before="180" w:after="80" w:line="240" w:lineRule="auto"/>
         <w:rPr>
           <w:rFonts w:asciiTheme="majorBidi" w:eastAsia="Linux Libertine" w:hAnsiTheme="majorBidi" w:cstheme="majorBidi"/>
+          <w:color w:val="1F497D" w:themeColor="text2"/>
+          <w:sz w:val="24"/>
+          <w:szCs w:val="24"/>
+        </w:rPr>
+      </w:pPr>
+      <w:r>
+        <w:rPr>
+          <w:rFonts w:asciiTheme="majorBidi" w:eastAsia="Linux Libertine" w:hAnsiTheme="majorBidi" w:cstheme="majorBidi"/>
+          <w:color w:val="1F497D" w:themeColor="text2"/>
+          <w:sz w:val="24"/>
+          <w:szCs w:val="24"/>
+        </w:rPr>
+        <w:t xml:space="preserve">As alluded to during exploratory data analysis (EDA), data cleaning involved several steps to ensure the quality of the dataset before passing it through the model classification development. These steps included </w:t>
+      </w:r>
+      <w:r>
+        <w:rPr>
+          <w:rFonts w:asciiTheme="majorBidi" w:eastAsia="Linux Libertine" w:hAnsiTheme="majorBidi" w:cstheme="majorBidi"/>
+          <w:color w:val="1F497D" w:themeColor="text2"/>
+          <w:sz w:val="24"/>
+          <w:szCs w:val="24"/>
+        </w:rPr>
+        <w:t xml:space="preserve">checking for missing values using the </w:t>
+      </w:r>
+      <w:proofErr w:type="spellStart"/>
+      <w:r>
+        <w:rPr>
+          <w:rFonts w:asciiTheme="majorBidi" w:eastAsia="Linux Libertine" w:hAnsiTheme="majorBidi" w:cstheme="majorBidi"/>
+          <w:color w:val="1F497D" w:themeColor="text2"/>
+          <w:sz w:val="24"/>
+          <w:szCs w:val="24"/>
+        </w:rPr>
+        <w:t>Klib</w:t>
+      </w:r>
+      <w:proofErr w:type="spellEnd"/>
+      <w:r>
+        <w:rPr>
+          <w:rFonts w:asciiTheme="majorBidi" w:eastAsia="Linux Libertine" w:hAnsiTheme="majorBidi" w:cstheme="majorBidi"/>
+          <w:color w:val="1F497D" w:themeColor="text2"/>
+          <w:sz w:val="24"/>
+          <w:szCs w:val="24"/>
+        </w:rPr>
+        <w:t xml:space="preserve"> package – </w:t>
+      </w:r>
+      <w:r>
+        <w:rPr>
+          <w:rFonts w:asciiTheme="majorBidi" w:eastAsia="Linux Libertine" w:hAnsiTheme="majorBidi" w:cstheme="majorBidi"/>
+          <w:color w:val="1F497D" w:themeColor="text2"/>
+          <w:sz w:val="24"/>
+          <w:szCs w:val="24"/>
+        </w:rPr>
+        <w:t>with n</w:t>
+      </w:r>
+      <w:r>
+        <w:rPr>
+          <w:rFonts w:asciiTheme="majorBidi" w:eastAsia="Linux Libertine" w:hAnsiTheme="majorBidi" w:cstheme="majorBidi"/>
+          <w:color w:val="1F497D" w:themeColor="text2"/>
+          <w:sz w:val="24"/>
+          <w:szCs w:val="24"/>
+        </w:rPr>
+        <w:t>o missing values detected</w:t>
+      </w:r>
+      <w:r>
+        <w:rPr>
+          <w:rFonts w:asciiTheme="majorBidi" w:eastAsia="Linux Libertine" w:hAnsiTheme="majorBidi" w:cstheme="majorBidi"/>
+          <w:color w:val="1F497D" w:themeColor="text2"/>
+          <w:sz w:val="24"/>
+          <w:szCs w:val="24"/>
+        </w:rPr>
+        <w:t xml:space="preserve"> –</w:t>
+      </w:r>
+      <w:r>
+        <w:rPr>
+          <w:rFonts w:asciiTheme="majorBidi" w:eastAsia="Linux Libertine" w:hAnsiTheme="majorBidi" w:cstheme="majorBidi"/>
+          <w:color w:val="1F497D" w:themeColor="text2"/>
+          <w:sz w:val="24"/>
+          <w:szCs w:val="24"/>
+        </w:rPr>
+        <w:t xml:space="preserve"> </w:t>
+      </w:r>
+      <w:r>
+        <w:rPr>
+          <w:rFonts w:asciiTheme="majorBidi" w:eastAsia="Linux Libertine" w:hAnsiTheme="majorBidi" w:cstheme="majorBidi"/>
+          <w:color w:val="1F497D" w:themeColor="text2"/>
+          <w:sz w:val="24"/>
+          <w:szCs w:val="24"/>
+        </w:rPr>
+        <w:t xml:space="preserve">removing irrelevant cell populations, identifying cellular debris, excluding doublets, and filtering out </w:t>
+      </w:r>
+      <w:r>
+        <w:rPr>
+          <w:rFonts w:asciiTheme="majorBidi" w:eastAsia="Linux Libertine" w:hAnsiTheme="majorBidi" w:cstheme="majorBidi"/>
+          <w:color w:val="1F497D" w:themeColor="text2"/>
+          <w:sz w:val="24"/>
+          <w:szCs w:val="24"/>
+        </w:rPr>
+        <w:t>non-viable</w:t>
+      </w:r>
+      <w:r>
+        <w:rPr>
+          <w:rFonts w:asciiTheme="majorBidi" w:eastAsia="Linux Libertine" w:hAnsiTheme="majorBidi" w:cstheme="majorBidi"/>
+          <w:color w:val="1F497D" w:themeColor="text2"/>
+          <w:sz w:val="24"/>
+          <w:szCs w:val="24"/>
+        </w:rPr>
+        <w:t xml:space="preserve"> cells. </w:t>
+      </w:r>
+      <w:r>
+        <w:rPr>
+          <w:rFonts w:asciiTheme="majorBidi" w:eastAsia="Linux Libertine" w:hAnsiTheme="majorBidi" w:cstheme="majorBidi"/>
+          <w:color w:val="1F497D" w:themeColor="text2"/>
+          <w:sz w:val="24"/>
+          <w:szCs w:val="24"/>
+        </w:rPr>
+        <w:t>I</w:t>
+      </w:r>
+      <w:r>
+        <w:rPr>
+          <w:rFonts w:asciiTheme="majorBidi" w:eastAsia="Linux Libertine" w:hAnsiTheme="majorBidi" w:cstheme="majorBidi"/>
+          <w:color w:val="1F497D" w:themeColor="text2"/>
+          <w:sz w:val="24"/>
+          <w:szCs w:val="24"/>
+        </w:rPr>
+        <w:t>nstances where the "Time" variable was outside the desired range were excluded by gating on values greater than 3 and less than 215. Additionally, cell populations with abnormal</w:t>
+      </w:r>
+      <w:r>
+        <w:rPr>
+          <w:rFonts w:asciiTheme="majorBidi" w:eastAsia="Linux Libertine" w:hAnsiTheme="majorBidi" w:cstheme="majorBidi"/>
+          <w:color w:val="1F497D" w:themeColor="text2"/>
+          <w:sz w:val="24"/>
+          <w:szCs w:val="24"/>
+        </w:rPr>
+        <w:t xml:space="preserve"> </w:t>
+      </w:r>
+      <w:r>
+        <w:rPr>
+          <w:rFonts w:asciiTheme="majorBidi" w:eastAsia="Linux Libertine" w:hAnsiTheme="majorBidi" w:cstheme="majorBidi"/>
+          <w:color w:val="1F497D" w:themeColor="text2"/>
+          <w:sz w:val="24"/>
+          <w:szCs w:val="24"/>
+        </w:rPr>
+        <w:t xml:space="preserve">FSC and SSC characteristics were removed </w:t>
+      </w:r>
+      <w:r>
+        <w:rPr>
+          <w:rFonts w:asciiTheme="majorBidi" w:eastAsia="Linux Libertine" w:hAnsiTheme="majorBidi" w:cstheme="majorBidi"/>
+          <w:color w:val="1F497D" w:themeColor="text2"/>
+          <w:sz w:val="24"/>
+          <w:szCs w:val="24"/>
+        </w:rPr>
+        <w:t>as those are indications that a cell reading is either</w:t>
+      </w:r>
+      <w:r>
+        <w:rPr>
+          <w:rFonts w:asciiTheme="majorBidi" w:eastAsia="Linux Libertine" w:hAnsiTheme="majorBidi" w:cstheme="majorBidi"/>
+          <w:color w:val="1F497D" w:themeColor="text2"/>
+          <w:sz w:val="24"/>
+          <w:szCs w:val="24"/>
+        </w:rPr>
+        <w:t xml:space="preserve"> debris </w:t>
+      </w:r>
+      <w:r>
+        <w:rPr>
+          <w:rFonts w:asciiTheme="majorBidi" w:eastAsia="Linux Libertine" w:hAnsiTheme="majorBidi" w:cstheme="majorBidi"/>
+          <w:color w:val="1F497D" w:themeColor="text2"/>
+          <w:sz w:val="24"/>
+          <w:szCs w:val="24"/>
+        </w:rPr>
+        <w:t>or</w:t>
+      </w:r>
+      <w:r>
+        <w:rPr>
+          <w:rFonts w:asciiTheme="majorBidi" w:eastAsia="Linux Libertine" w:hAnsiTheme="majorBidi" w:cstheme="majorBidi"/>
+          <w:color w:val="1F497D" w:themeColor="text2"/>
+          <w:sz w:val="24"/>
+          <w:szCs w:val="24"/>
+        </w:rPr>
+        <w:t xml:space="preserve"> doublets. For FSC, cells were selected by gating for </w:t>
+      </w:r>
+      <w:r>
+        <w:rPr>
+          <w:rFonts w:asciiTheme="majorBidi" w:eastAsia="Linux Libertine" w:hAnsiTheme="majorBidi" w:cstheme="majorBidi"/>
+          <w:color w:val="1F497D" w:themeColor="text2"/>
+          <w:sz w:val="24"/>
+          <w:szCs w:val="24"/>
+        </w:rPr>
+        <w:t>readings between</w:t>
+      </w:r>
+      <w:r>
+        <w:rPr>
+          <w:rFonts w:asciiTheme="majorBidi" w:eastAsia="Linux Libertine" w:hAnsiTheme="majorBidi" w:cstheme="majorBidi"/>
+          <w:color w:val="1F497D" w:themeColor="text2"/>
+          <w:sz w:val="24"/>
+          <w:szCs w:val="24"/>
+        </w:rPr>
+        <w:t xml:space="preserve"> 20,00</w:t>
+      </w:r>
+      <w:r>
+        <w:rPr>
+          <w:rFonts w:asciiTheme="majorBidi" w:eastAsia="Linux Libertine" w:hAnsiTheme="majorBidi" w:cstheme="majorBidi"/>
+          <w:color w:val="1F497D" w:themeColor="text2"/>
+          <w:sz w:val="24"/>
+          <w:szCs w:val="24"/>
+        </w:rPr>
+        <w:t>0 and</w:t>
+      </w:r>
+      <w:r>
+        <w:rPr>
+          <w:rFonts w:asciiTheme="majorBidi" w:eastAsia="Linux Libertine" w:hAnsiTheme="majorBidi" w:cstheme="majorBidi"/>
+          <w:color w:val="1F497D" w:themeColor="text2"/>
+          <w:sz w:val="24"/>
+          <w:szCs w:val="24"/>
+        </w:rPr>
+        <w:t xml:space="preserve"> 550,000 for FSC-A and </w:t>
+      </w:r>
+      <w:r>
+        <w:rPr>
+          <w:rFonts w:asciiTheme="majorBidi" w:eastAsia="Linux Libertine" w:hAnsiTheme="majorBidi" w:cstheme="majorBidi"/>
+          <w:color w:val="1F497D" w:themeColor="text2"/>
+          <w:sz w:val="24"/>
+          <w:szCs w:val="24"/>
+        </w:rPr>
+        <w:t xml:space="preserve">for readings </w:t>
+      </w:r>
+      <w:r>
+        <w:rPr>
+          <w:rFonts w:asciiTheme="majorBidi" w:eastAsia="Linux Libertine" w:hAnsiTheme="majorBidi" w:cstheme="majorBidi"/>
+          <w:color w:val="1F497D" w:themeColor="text2"/>
+          <w:sz w:val="24"/>
+          <w:szCs w:val="24"/>
+        </w:rPr>
+        <w:t>less than 200,000 for FSC-H. For SSC, a similar gating strategy was applied, where cells were retained only if SSC-A values were between 110 and 20,000. Finally, dead cells were excluded by applying a threshold on the Live/Dead UV Blue marker</w:t>
+      </w:r>
+      <w:r>
+        <w:rPr>
+          <w:rFonts w:asciiTheme="majorBidi" w:eastAsia="Linux Libertine" w:hAnsiTheme="majorBidi" w:cstheme="majorBidi"/>
+          <w:color w:val="1F497D" w:themeColor="text2"/>
+          <w:sz w:val="24"/>
+          <w:szCs w:val="24"/>
+        </w:rPr>
+        <w:t xml:space="preserve"> which </w:t>
+      </w:r>
+      <w:r>
+        <w:rPr>
+          <w:rFonts w:asciiTheme="majorBidi" w:eastAsia="Linux Libertine" w:hAnsiTheme="majorBidi" w:cstheme="majorBidi"/>
+          <w:color w:val="1F497D" w:themeColor="text2"/>
+          <w:sz w:val="24"/>
+          <w:szCs w:val="24"/>
+        </w:rPr>
+        <w:t>keep</w:t>
+      </w:r>
+      <w:r>
+        <w:rPr>
+          <w:rFonts w:asciiTheme="majorBidi" w:eastAsia="Linux Libertine" w:hAnsiTheme="majorBidi" w:cstheme="majorBidi"/>
+          <w:color w:val="1F497D" w:themeColor="text2"/>
+          <w:sz w:val="24"/>
+          <w:szCs w:val="24"/>
+        </w:rPr>
+        <w:t>s</w:t>
+      </w:r>
+      <w:r>
+        <w:rPr>
+          <w:rFonts w:asciiTheme="majorBidi" w:eastAsia="Linux Libertine" w:hAnsiTheme="majorBidi" w:cstheme="majorBidi"/>
+          <w:color w:val="1F497D" w:themeColor="text2"/>
+          <w:sz w:val="24"/>
+          <w:szCs w:val="24"/>
+        </w:rPr>
+        <w:t xml:space="preserve"> only those with values below 700</w:t>
+      </w:r>
+      <w:r>
+        <w:rPr>
+          <w:rFonts w:asciiTheme="majorBidi" w:eastAsia="Linux Libertine" w:hAnsiTheme="majorBidi" w:cstheme="majorBidi"/>
+          <w:color w:val="1F497D" w:themeColor="text2"/>
+          <w:sz w:val="24"/>
+          <w:szCs w:val="24"/>
+        </w:rPr>
+        <w:t xml:space="preserve"> RFU</w:t>
+      </w:r>
+      <w:r>
+        <w:rPr>
+          <w:rFonts w:asciiTheme="majorBidi" w:eastAsia="Linux Libertine" w:hAnsiTheme="majorBidi" w:cstheme="majorBidi"/>
+          <w:color w:val="1F497D" w:themeColor="text2"/>
+          <w:sz w:val="24"/>
+          <w:szCs w:val="24"/>
+        </w:rPr>
+        <w:t xml:space="preserve">. After these steps, the dataset was refined to include </w:t>
+      </w:r>
+      <w:r>
+        <w:rPr>
+          <w:rFonts w:asciiTheme="majorBidi" w:eastAsia="Linux Libertine" w:hAnsiTheme="majorBidi" w:cstheme="majorBidi"/>
+          <w:color w:val="1F497D" w:themeColor="text2"/>
+          <w:sz w:val="24"/>
+          <w:szCs w:val="24"/>
+        </w:rPr>
+        <w:t>quality</w:t>
+      </w:r>
+      <w:r>
+        <w:rPr>
+          <w:rFonts w:asciiTheme="majorBidi" w:eastAsia="Linux Libertine" w:hAnsiTheme="majorBidi" w:cstheme="majorBidi"/>
+          <w:color w:val="1F497D" w:themeColor="text2"/>
+          <w:sz w:val="24"/>
+          <w:szCs w:val="24"/>
+        </w:rPr>
+        <w:t xml:space="preserve"> viable cells </w:t>
+      </w:r>
+      <w:r>
+        <w:rPr>
+          <w:rFonts w:asciiTheme="majorBidi" w:eastAsia="Linux Libertine" w:hAnsiTheme="majorBidi" w:cstheme="majorBidi"/>
+          <w:color w:val="1F497D" w:themeColor="text2"/>
+          <w:sz w:val="24"/>
+          <w:szCs w:val="24"/>
+        </w:rPr>
+        <w:t>suitable for data splitting and model development</w:t>
+      </w:r>
+      <w:r>
+        <w:rPr>
+          <w:rFonts w:asciiTheme="majorBidi" w:eastAsia="Linux Libertine" w:hAnsiTheme="majorBidi" w:cstheme="majorBidi"/>
+          <w:color w:val="1F497D" w:themeColor="text2"/>
+          <w:sz w:val="24"/>
+          <w:szCs w:val="24"/>
+        </w:rPr>
+        <w:t>. The cleaned dataset profile is</w:t>
+      </w:r>
+      <w:r>
+        <w:rPr>
+          <w:rFonts w:asciiTheme="majorBidi" w:eastAsia="Linux Libertine" w:hAnsiTheme="majorBidi" w:cstheme="majorBidi"/>
+          <w:color w:val="1F497D" w:themeColor="text2"/>
+          <w:sz w:val="24"/>
+          <w:szCs w:val="24"/>
+        </w:rPr>
+        <w:t xml:space="preserve"> shown in Figure </w:t>
+      </w:r>
+      <w:r>
+        <w:rPr>
+          <w:rFonts w:asciiTheme="majorBidi" w:eastAsia="Linux Libertine" w:hAnsiTheme="majorBidi" w:cstheme="majorBidi"/>
+          <w:color w:val="1F497D" w:themeColor="text2"/>
+          <w:sz w:val="24"/>
+          <w:szCs w:val="24"/>
+        </w:rPr>
+        <w:t>7</w:t>
+      </w:r>
+      <w:r>
+        <w:rPr>
+          <w:rFonts w:asciiTheme="majorBidi" w:eastAsia="Linux Libertine" w:hAnsiTheme="majorBidi" w:cstheme="majorBidi"/>
+          <w:color w:val="1F497D" w:themeColor="text2"/>
+          <w:sz w:val="24"/>
+          <w:szCs w:val="24"/>
+        </w:rPr>
+        <w:t xml:space="preserve">. </w:t>
+      </w:r>
+    </w:p>
+    <w:p>
+      <w:pPr>
+        <w:pBdr>
+          <w:top w:val="nil"/>
+          <w:left w:val="nil"/>
+          <w:bottom w:val="nil"/>
+          <w:right w:val="nil"/>
+          <w:between w:val="nil"/>
+        </w:pBdr>
+        <w:spacing w:before="180" w:after="80" w:line="240" w:lineRule="auto"/>
+        <w:rPr>
+          <w:rFonts w:asciiTheme="majorBidi" w:eastAsia="Linux Libertine" w:hAnsiTheme="majorBidi" w:cstheme="majorBidi"/>
           <w:b/>
           <w:bCs/>
           <w:color w:val="1F497D" w:themeColor="text2"/>
@@ -5707,7 +7031,7 @@
           <w:sz w:val="24"/>
           <w:szCs w:val="24"/>
         </w:rPr>
-        <w:t>6</w:t>
+        <w:t>7</w:t>
       </w:r>
     </w:p>
     <w:p>
@@ -5780,7 +7104,7 @@
                     </pic:cNvPicPr>
                   </pic:nvPicPr>
                   <pic:blipFill>
-                    <a:blip r:embed="rId23">
+                    <a:blip r:embed="rId22">
                       <a:extLst>
                         <a:ext uri="{28A0092B-C50C-407E-A947-70E740481C1C}">
                           <a14:useLocalDpi xmlns:a14="http://schemas.microsoft.com/office/drawing/2010/main" val="0"/>
@@ -5952,17 +7276,7 @@
           <w:sz w:val="24"/>
           <w:szCs w:val="24"/>
         </w:rPr>
-        <w:t xml:space="preserve">These splits ensure that the model can be trained, tuned, and evaluated on </w:t>
-      </w:r>
-      <w:r>
-        <w:rPr>
-          <w:rFonts w:asciiTheme="majorBidi" w:eastAsia="Linux Libertine" w:hAnsiTheme="majorBidi" w:cstheme="majorBidi"/>
-          <w:color w:val="1F497D" w:themeColor="text2"/>
-          <w:sz w:val="24"/>
-          <w:szCs w:val="24"/>
-        </w:rPr>
-        <w:lastRenderedPageBreak/>
-        <w:t>distinct data subsets, minimizing overfitting and ensuring robust performance assessments.</w:t>
+        <w:t>These splits ensure that the model can be trained, tuned, and evaluated on distinct data subsets, minimizing overfitting and ensuring robust performance assessments.</w:t>
       </w:r>
     </w:p>
     <w:p>
@@ -6129,7 +7443,89 @@
           <w:sz w:val="24"/>
           <w:szCs w:val="24"/>
         </w:rPr>
-        <w:t>After selecting features specific to dendritic cell markers and reducing the dataset to 12 columns, computationally expensive pairwise comparisons pose a challenge if the data is used directly. To address this hardware limitation, PCA is applied to reduce the data’s dimensionality. Using the elbow method to determine the optimal number of components, the cumulative explained variance plot (Figure 7) shows that PCA1 captures less than 95% of the variance, while PCA2 accounts for 97%. This indicates that the first two components explain the majority of the variance. PCA3 is also included to enable 3D visualization (Figure 8), which provides an additional perspective on the data's structure and relationships, helping to better distinguish patterns that may not be as apparent in lower-dimensional representations. By transforming the 12 marker columns into three principal components</w:t>
+        <w:t xml:space="preserve">After selecting features specific to dendritic cell markers and reducing the dataset to 12 columns, computationally expensive pairwise comparisons pose a challenge if the data is used directly. To address this hardware limitation, PCA is applied to reduce the data’s dimensionality. Using the elbow method to determine the optimal number of components, the cumulative explained variance plot (Figure </w:t>
+      </w:r>
+      <w:r>
+        <w:rPr>
+          <w:rFonts w:asciiTheme="majorBidi" w:eastAsia="Linux Libertine" w:hAnsiTheme="majorBidi" w:cstheme="majorBidi"/>
+          <w:color w:val="1F497D" w:themeColor="text2"/>
+          <w:sz w:val="24"/>
+          <w:szCs w:val="24"/>
+        </w:rPr>
+        <w:t>8</w:t>
+      </w:r>
+      <w:r>
+        <w:rPr>
+          <w:rFonts w:asciiTheme="majorBidi" w:eastAsia="Linux Libertine" w:hAnsiTheme="majorBidi" w:cstheme="majorBidi"/>
+          <w:color w:val="1F497D" w:themeColor="text2"/>
+          <w:sz w:val="24"/>
+          <w:szCs w:val="24"/>
+        </w:rPr>
+        <w:t xml:space="preserve">) shows that PCA1 captures less than 95% of the variance, while </w:t>
+      </w:r>
+      <w:r>
+        <w:rPr>
+          <w:rFonts w:asciiTheme="majorBidi" w:eastAsia="Linux Libertine" w:hAnsiTheme="majorBidi" w:cstheme="majorBidi"/>
+          <w:color w:val="1F497D" w:themeColor="text2"/>
+          <w:sz w:val="24"/>
+          <w:szCs w:val="24"/>
+        </w:rPr>
+        <w:t xml:space="preserve">the inclusion of </w:t>
+      </w:r>
+      <w:r>
+        <w:rPr>
+          <w:rFonts w:asciiTheme="majorBidi" w:eastAsia="Linux Libertine" w:hAnsiTheme="majorBidi" w:cstheme="majorBidi"/>
+          <w:color w:val="1F497D" w:themeColor="text2"/>
+          <w:sz w:val="24"/>
+          <w:szCs w:val="24"/>
+        </w:rPr>
+        <w:t>PCA2 accounts for 97%. PCA3 is also included to enable 3D visualization</w:t>
+      </w:r>
+      <w:r>
+        <w:rPr>
+          <w:rFonts w:asciiTheme="majorBidi" w:eastAsia="Linux Libertine" w:hAnsiTheme="majorBidi" w:cstheme="majorBidi"/>
+          <w:color w:val="1F497D" w:themeColor="text2"/>
+          <w:sz w:val="24"/>
+          <w:szCs w:val="24"/>
+        </w:rPr>
+        <w:t xml:space="preserve"> of the 12 selected features</w:t>
+      </w:r>
+      <w:r>
+        <w:rPr>
+          <w:rFonts w:asciiTheme="majorBidi" w:eastAsia="Linux Libertine" w:hAnsiTheme="majorBidi" w:cstheme="majorBidi"/>
+          <w:color w:val="1F497D" w:themeColor="text2"/>
+          <w:sz w:val="24"/>
+          <w:szCs w:val="24"/>
+        </w:rPr>
+        <w:t xml:space="preserve"> </w:t>
+      </w:r>
+      <w:r>
+        <w:rPr>
+          <w:rFonts w:asciiTheme="majorBidi" w:eastAsia="Linux Libertine" w:hAnsiTheme="majorBidi" w:cstheme="majorBidi"/>
+          <w:color w:val="1F497D" w:themeColor="text2"/>
+          <w:sz w:val="24"/>
+          <w:szCs w:val="24"/>
+        </w:rPr>
+        <w:lastRenderedPageBreak/>
+        <w:t xml:space="preserve">(Figure </w:t>
+      </w:r>
+      <w:r>
+        <w:rPr>
+          <w:rFonts w:asciiTheme="majorBidi" w:eastAsia="Linux Libertine" w:hAnsiTheme="majorBidi" w:cstheme="majorBidi"/>
+          <w:color w:val="1F497D" w:themeColor="text2"/>
+          <w:sz w:val="24"/>
+          <w:szCs w:val="24"/>
+        </w:rPr>
+        <w:t>9</w:t>
+      </w:r>
+      <w:r>
+        <w:rPr>
+          <w:rFonts w:asciiTheme="majorBidi" w:eastAsia="Linux Libertine" w:hAnsiTheme="majorBidi" w:cstheme="majorBidi"/>
+          <w:color w:val="1F497D" w:themeColor="text2"/>
+          <w:sz w:val="24"/>
+          <w:szCs w:val="24"/>
+        </w:rPr>
+        <w:t>), which provides an additional perspective on the data's structure and relationships, helping to better distinguish patterns that may not be as apparent in lower-dimensional representations. By transforming the 12 marker columns into three principal components</w:t>
       </w:r>
       <w:r>
         <w:rPr>
@@ -6198,11 +7594,35 @@
         <w:spacing w:before="180" w:after="80" w:line="240" w:lineRule="auto"/>
         <w:rPr>
           <w:rFonts w:asciiTheme="majorBidi" w:eastAsia="Linux Libertine" w:hAnsiTheme="majorBidi" w:cstheme="majorBidi"/>
+          <w:b/>
+          <w:bCs/>
           <w:color w:val="1F497D" w:themeColor="text2"/>
           <w:sz w:val="24"/>
           <w:szCs w:val="24"/>
         </w:rPr>
       </w:pPr>
+      <w:r>
+        <w:rPr>
+          <w:rFonts w:asciiTheme="majorBidi" w:eastAsia="Linux Libertine" w:hAnsiTheme="majorBidi" w:cstheme="majorBidi"/>
+          <w:b/>
+          <w:bCs/>
+          <w:color w:val="1F497D" w:themeColor="text2"/>
+          <w:sz w:val="24"/>
+          <w:szCs w:val="24"/>
+        </w:rPr>
+        <w:t xml:space="preserve">Figure </w:t>
+      </w:r>
+      <w:r>
+        <w:rPr>
+          <w:rFonts w:asciiTheme="majorBidi" w:eastAsia="Linux Libertine" w:hAnsiTheme="majorBidi" w:cstheme="majorBidi"/>
+          <w:b/>
+          <w:bCs/>
+          <w:color w:val="1F497D" w:themeColor="text2"/>
+          <w:sz w:val="24"/>
+          <w:szCs w:val="24"/>
+        </w:rPr>
+        <w:t>8</w:t>
+      </w:r>
     </w:p>
     <w:p>
       <w:pPr>
@@ -6216,11 +7636,35 @@
         <w:spacing w:before="180" w:after="80" w:line="240" w:lineRule="auto"/>
         <w:rPr>
           <w:rFonts w:asciiTheme="majorBidi" w:eastAsia="Linux Libertine" w:hAnsiTheme="majorBidi" w:cstheme="majorBidi"/>
+          <w:i/>
+          <w:iCs/>
           <w:color w:val="1F497D" w:themeColor="text2"/>
           <w:sz w:val="24"/>
           <w:szCs w:val="24"/>
         </w:rPr>
       </w:pPr>
+      <w:r>
+        <w:rPr>
+          <w:rFonts w:asciiTheme="majorBidi" w:eastAsia="Linux Libertine" w:hAnsiTheme="majorBidi" w:cstheme="majorBidi"/>
+          <w:i/>
+          <w:iCs/>
+          <w:color w:val="1F497D" w:themeColor="text2"/>
+          <w:sz w:val="24"/>
+          <w:szCs w:val="24"/>
+        </w:rPr>
+        <w:t>PCA Cumulative Explained Variance</w:t>
+      </w:r>
+      <w:r>
+        <w:rPr>
+          <w:rFonts w:asciiTheme="majorBidi" w:eastAsia="Linux Libertine" w:hAnsiTheme="majorBidi" w:cstheme="majorBidi"/>
+          <w:i/>
+          <w:iCs/>
+          <w:color w:val="1F497D" w:themeColor="text2"/>
+          <w:sz w:val="24"/>
+          <w:szCs w:val="24"/>
+        </w:rPr>
+        <w:t xml:space="preserve"> Plot</w:t>
+      </w:r>
     </w:p>
     <w:p>
       <w:pPr>
@@ -6234,114 +7678,17 @@
         <w:spacing w:before="180" w:after="80" w:line="240" w:lineRule="auto"/>
         <w:rPr>
           <w:rFonts w:asciiTheme="majorBidi" w:eastAsia="Linux Libertine" w:hAnsiTheme="majorBidi" w:cstheme="majorBidi"/>
-          <w:b/>
-          <w:bCs/>
           <w:color w:val="1F497D" w:themeColor="text2"/>
           <w:sz w:val="24"/>
           <w:szCs w:val="24"/>
         </w:rPr>
       </w:pPr>
-      <w:proofErr w:type="spellStart"/>
-      <w:r>
-        <w:rPr>
-          <w:rFonts w:asciiTheme="majorBidi" w:eastAsia="Linux Libertine" w:hAnsiTheme="majorBidi" w:cstheme="majorBidi"/>
-          <w:b/>
-          <w:bCs/>
-          <w:color w:val="1F497D" w:themeColor="text2"/>
-          <w:sz w:val="24"/>
-          <w:szCs w:val="24"/>
-        </w:rPr>
-        <w:t>Figur</w:t>
-      </w:r>
-      <w:proofErr w:type="spellEnd"/>
-      <w:r>
-        <w:rPr>
-          <w:rFonts w:asciiTheme="majorBidi" w:eastAsia="Linux Libertine" w:hAnsiTheme="majorBidi" w:cstheme="majorBidi"/>
-          <w:b/>
-          <w:bCs/>
-          <w:color w:val="1F497D" w:themeColor="text2"/>
-          <w:sz w:val="24"/>
-          <w:szCs w:val="24"/>
-        </w:rPr>
-        <w:t xml:space="preserve">e </w:t>
-      </w:r>
-      <w:r>
-        <w:rPr>
-          <w:rFonts w:asciiTheme="majorBidi" w:eastAsia="Linux Libertine" w:hAnsiTheme="majorBidi" w:cstheme="majorBidi"/>
-          <w:b/>
-          <w:bCs/>
-          <w:color w:val="1F497D" w:themeColor="text2"/>
-          <w:sz w:val="24"/>
-          <w:szCs w:val="24"/>
-        </w:rPr>
-        <w:t>7</w:t>
-      </w:r>
-    </w:p>
-    <w:p>
-      <w:pPr>
-        <w:pBdr>
-          <w:top w:val="nil"/>
-          <w:left w:val="nil"/>
-          <w:bottom w:val="nil"/>
-          <w:right w:val="nil"/>
-          <w:between w:val="nil"/>
-        </w:pBdr>
-        <w:spacing w:before="180" w:after="80" w:line="240" w:lineRule="auto"/>
-        <w:rPr>
-          <w:rFonts w:asciiTheme="majorBidi" w:eastAsia="Linux Libertine" w:hAnsiTheme="majorBidi" w:cstheme="majorBidi"/>
-          <w:i/>
-          <w:iCs/>
-          <w:color w:val="1F497D" w:themeColor="text2"/>
-          <w:sz w:val="24"/>
-          <w:szCs w:val="24"/>
-        </w:rPr>
-      </w:pPr>
-      <w:r>
-        <w:rPr>
-          <w:rFonts w:asciiTheme="majorBidi" w:eastAsia="Linux Libertine" w:hAnsiTheme="majorBidi" w:cstheme="majorBidi"/>
-          <w:i/>
-          <w:iCs/>
-          <w:color w:val="1F497D" w:themeColor="text2"/>
-          <w:sz w:val="24"/>
-          <w:szCs w:val="24"/>
-        </w:rPr>
-        <w:t>PCA Cumulative Explained Variance</w:t>
-      </w:r>
-      <w:r>
-        <w:rPr>
-          <w:rFonts w:asciiTheme="majorBidi" w:eastAsia="Linux Libertine" w:hAnsiTheme="majorBidi" w:cstheme="majorBidi"/>
-          <w:i/>
-          <w:iCs/>
-          <w:color w:val="1F497D" w:themeColor="text2"/>
-          <w:sz w:val="24"/>
-          <w:szCs w:val="24"/>
-        </w:rPr>
-        <w:t xml:space="preserve"> Plot</w:t>
-      </w:r>
-    </w:p>
-    <w:p>
-      <w:pPr>
-        <w:pBdr>
-          <w:top w:val="nil"/>
-          <w:left w:val="nil"/>
-          <w:bottom w:val="nil"/>
-          <w:right w:val="nil"/>
-          <w:between w:val="nil"/>
-        </w:pBdr>
-        <w:spacing w:before="180" w:after="80" w:line="240" w:lineRule="auto"/>
-        <w:rPr>
-          <w:rFonts w:asciiTheme="majorBidi" w:eastAsia="Linux Libertine" w:hAnsiTheme="majorBidi" w:cstheme="majorBidi"/>
-          <w:color w:val="1F497D" w:themeColor="text2"/>
-          <w:sz w:val="24"/>
-          <w:szCs w:val="24"/>
-        </w:rPr>
-      </w:pPr>
       <w:r>
         <w:rPr>
           <w:noProof/>
         </w:rPr>
         <w:drawing>
-          <wp:inline distT="0" distB="0" distL="0" distR="0" wp14:anchorId="69B5527B" wp14:editId="5B64607F">
+          <wp:inline distT="0" distB="0" distL="0" distR="0" wp14:anchorId="69B5527B" wp14:editId="40D13DAF">
             <wp:extent cx="2971800" cy="2143125"/>
             <wp:effectExtent l="0" t="0" r="0" b="3175"/>
             <wp:docPr id="495291593" name="Picture 1" descr="A graph of a number of components&#10;&#10;Description automatically generated"/>
@@ -6357,8 +7704,8 @@
                       <a:picLocks noChangeAspect="1" noChangeArrowheads="1"/>
                     </pic:cNvPicPr>
                   </pic:nvPicPr>
-                  <pic:blipFill>
-                    <a:blip r:embed="rId24">
+                  <pic:blipFill rotWithShape="1">
+                    <a:blip r:embed="rId23">
                       <a:extLst>
                         <a:ext uri="{28A0092B-C50C-407E-A947-70E740481C1C}">
                           <a14:useLocalDpi xmlns:a14="http://schemas.microsoft.com/office/drawing/2010/main" val="0"/>
@@ -6366,9 +7713,7 @@
                       </a:extLst>
                     </a:blip>
                     <a:srcRect/>
-                    <a:stretch>
-                      <a:fillRect/>
-                    </a:stretch>
+                    <a:stretch/>
                   </pic:blipFill>
                   <pic:spPr bwMode="auto">
                     <a:xfrm>
@@ -6382,6 +7727,11 @@
                     <a:ln>
                       <a:noFill/>
                     </a:ln>
+                    <a:extLst>
+                      <a:ext uri="{53640926-AAD7-44D8-BBD7-CCE9431645EC}">
+                        <a14:shadowObscured xmlns:a14="http://schemas.microsoft.com/office/drawing/2010/main"/>
+                      </a:ext>
+                    </a:extLst>
                   </pic:spPr>
                 </pic:pic>
               </a:graphicData>
@@ -6402,6 +7752,8 @@
         <w:spacing w:before="180" w:after="80" w:line="240" w:lineRule="auto"/>
         <w:rPr>
           <w:rFonts w:asciiTheme="majorBidi" w:eastAsia="Linux Libertine" w:hAnsiTheme="majorBidi" w:cstheme="majorBidi"/>
+          <w:b/>
+          <w:bCs/>
           <w:color w:val="1F497D" w:themeColor="text2"/>
           <w:sz w:val="24"/>
           <w:szCs w:val="24"/>
@@ -6410,11 +7762,24 @@
       <w:r>
         <w:rPr>
           <w:rFonts w:asciiTheme="majorBidi" w:eastAsia="Linux Libertine" w:hAnsiTheme="majorBidi" w:cstheme="majorBidi"/>
-          <w:color w:val="1F497D" w:themeColor="text2"/>
-          <w:sz w:val="24"/>
-          <w:szCs w:val="24"/>
-        </w:rPr>
-        <w:t>Figure 8</w:t>
+          <w:b/>
+          <w:bCs/>
+          <w:color w:val="1F497D" w:themeColor="text2"/>
+          <w:sz w:val="24"/>
+          <w:szCs w:val="24"/>
+        </w:rPr>
+        <w:t xml:space="preserve">Figure </w:t>
+      </w:r>
+      <w:r>
+        <w:rPr>
+          <w:rFonts w:asciiTheme="majorBidi" w:eastAsia="Linux Libertine" w:hAnsiTheme="majorBidi" w:cstheme="majorBidi"/>
+          <w:b/>
+          <w:bCs/>
+          <w:color w:val="1F497D" w:themeColor="text2"/>
+          <w:sz w:val="24"/>
+          <w:szCs w:val="24"/>
+        </w:rPr>
+        <w:t>9</w:t>
       </w:r>
     </w:p>
     <w:p>
@@ -6468,6 +7833,7 @@
       <w:r>
         <w:rPr>
           <w:rFonts w:asciiTheme="majorBidi" w:eastAsia="Linux Libertine" w:hAnsiTheme="majorBidi" w:cstheme="majorBidi"/>
+          <w:noProof/>
           <w:color w:val="1F497D" w:themeColor="text2"/>
           <w:sz w:val="24"/>
           <w:szCs w:val="24"/>
@@ -6488,7 +7854,7 @@
                     <pic:cNvPicPr/>
                   </pic:nvPicPr>
                   <pic:blipFill>
-                    <a:blip r:embed="rId25"/>
+                    <a:blip r:embed="rId24"/>
                     <a:stretch>
                       <a:fillRect/>
                     </a:stretch>
@@ -6517,12 +7883,51 @@
           <w:color w:val="1F497D" w:themeColor="text2"/>
         </w:rPr>
       </w:pPr>
-      <w:r>
+    </w:p>
+    <w:p>
+      <w:pPr>
+        <w:pStyle w:val="Head3"/>
         <w:rPr>
           <w:rFonts w:eastAsia="Linux Libertine"/>
           <w:color w:val="1F497D" w:themeColor="text2"/>
         </w:rPr>
-        <w:t>4.5.2 T-SNE</w:t>
+      </w:pPr>
+    </w:p>
+    <w:p>
+      <w:pPr>
+        <w:pStyle w:val="Head3"/>
+        <w:rPr>
+          <w:rFonts w:eastAsia="Linux Libertine"/>
+          <w:color w:val="1F497D" w:themeColor="text2"/>
+        </w:rPr>
+      </w:pPr>
+      <w:r>
+        <w:rPr>
+          <w:rFonts w:eastAsia="Linux Libertine"/>
+          <w:color w:val="1F497D" w:themeColor="text2"/>
+        </w:rPr>
+        <w:t xml:space="preserve">4.5.2 </w:t>
+      </w:r>
+      <w:r>
+        <w:rPr>
+          <w:rFonts w:eastAsia="Linux Libertine"/>
+          <w:color w:val="1F497D" w:themeColor="text2"/>
+        </w:rPr>
+        <w:t>T-distributed Neighbor Embedding (</w:t>
+      </w:r>
+      <w:r>
+        <w:rPr>
+          <w:rFonts w:eastAsia="Linux Libertine"/>
+          <w:color w:val="1F497D" w:themeColor="text2"/>
+        </w:rPr>
+        <w:t>T-SNE</w:t>
+      </w:r>
+      <w:r>
+        <w:rPr>
+          <w:rFonts w:eastAsia="Linux Libertine"/>
+          <w:color w:val="1F497D" w:themeColor="text2"/>
+        </w:rPr>
+        <w:t>)</w:t>
       </w:r>
     </w:p>
     <w:p>
@@ -6551,7 +7956,25 @@
           <w:sz w:val="24"/>
           <w:szCs w:val="24"/>
         </w:rPr>
-        <w:t xml:space="preserve">Using t-SNE helps analysts capture local structures in high-dimensional data. Using three resulting components from PCA, t-SNE aids in being able to visualize different clusters while still being memory-efficient, which is a key consideration for our cost-effective solution. Because about .99 of the </w:t>
+        <w:t xml:space="preserve">Using t-SNE helps analysts capture local structures in high-dimensional data. Using three resulting components from PCA, t-SNE aids in being able to visualize different clusters while still being memory-efficient, which is a key consideration for our cost-effective solution. Because about </w:t>
+      </w:r>
+      <w:r>
+        <w:rPr>
+          <w:rFonts w:asciiTheme="majorBidi" w:eastAsia="Linux Libertine" w:hAnsiTheme="majorBidi" w:cstheme="majorBidi"/>
+          <w:color w:val="1F497D" w:themeColor="text2"/>
+          <w:sz w:val="24"/>
+          <w:szCs w:val="24"/>
+        </w:rPr>
+        <w:t>99%</w:t>
+      </w:r>
+      <w:r>
+        <w:rPr>
+          <w:rFonts w:asciiTheme="majorBidi" w:eastAsia="Linux Libertine" w:hAnsiTheme="majorBidi" w:cstheme="majorBidi"/>
+          <w:color w:val="1F497D" w:themeColor="text2"/>
+          <w:sz w:val="24"/>
+          <w:szCs w:val="24"/>
+        </w:rPr>
+        <w:t xml:space="preserve"> of the variance is still captured with only three components, the loss of </w:t>
       </w:r>
       <w:proofErr w:type="gramStart"/>
       <w:r>
@@ -6561,7 +7984,7 @@
           <w:sz w:val="24"/>
           <w:szCs w:val="24"/>
         </w:rPr>
-        <w:t>variance</w:t>
+        <w:t>one-percent</w:t>
       </w:r>
       <w:proofErr w:type="gramEnd"/>
       <w:r>
@@ -6571,26 +7994,16 @@
           <w:sz w:val="24"/>
           <w:szCs w:val="24"/>
         </w:rPr>
-        <w:t xml:space="preserve"> is still captured with only three components, the loss of one-percent of the data for significant memory efficiency directly addresses expected hardware limitations with a computationally intensive algorithm such as t-SNE. Further, t-SNE directly </w:t>
-      </w:r>
-      <w:r>
-        <w:rPr>
-          <w:rFonts w:asciiTheme="majorBidi" w:eastAsia="Linux Libertine" w:hAnsiTheme="majorBidi" w:cstheme="majorBidi"/>
-          <w:color w:val="1F497D" w:themeColor="text2"/>
-          <w:sz w:val="24"/>
-          <w:szCs w:val="24"/>
-        </w:rPr>
-        <w:lastRenderedPageBreak/>
-        <w:t xml:space="preserve">addresses the subjectivity issue that lends to analysts potentially being inconsistent across multiple scatter plots. As such, this method provides clearer and more objective population boundaries for the purposes of gating where different clusters may be isolated for further downstream analysis as shown in Figure </w:t>
-      </w:r>
-      <w:r>
-        <w:rPr>
-          <w:rFonts w:asciiTheme="majorBidi" w:eastAsia="Linux Libertine" w:hAnsiTheme="majorBidi" w:cstheme="majorBidi"/>
-          <w:color w:val="1F497D" w:themeColor="text2"/>
-          <w:sz w:val="24"/>
-          <w:szCs w:val="24"/>
-        </w:rPr>
-        <w:t>8</w:t>
+        <w:t xml:space="preserve"> of the data for significant memory efficiency directly addresses expected hardware limitations with a computationally intensive algorithm such as t-SNE. Further, t-SNE directly addresses the subjectivity issue that lends to analysts potentially being inconsistent across multiple scatter plots. As such, this method provides clearer and more objective population boundaries for the purposes of gating where different clusters may be isolated for further downstream analysis as shown in Figure </w:t>
+      </w:r>
+      <w:r>
+        <w:rPr>
+          <w:rFonts w:asciiTheme="majorBidi" w:eastAsia="Linux Libertine" w:hAnsiTheme="majorBidi" w:cstheme="majorBidi"/>
+          <w:color w:val="1F497D" w:themeColor="text2"/>
+          <w:sz w:val="24"/>
+          <w:szCs w:val="24"/>
+        </w:rPr>
+        <w:t>10</w:t>
       </w:r>
       <w:r>
         <w:rPr>
@@ -6641,7 +8054,7 @@
           <w:sz w:val="24"/>
           <w:szCs w:val="24"/>
         </w:rPr>
-        <w:t>8</w:t>
+        <w:t>10</w:t>
       </w:r>
     </w:p>
     <w:p>
@@ -6716,7 +8129,7 @@
                     <pic:cNvPicPr/>
                   </pic:nvPicPr>
                   <pic:blipFill>
-                    <a:blip r:embed="rId26" cstate="print">
+                    <a:blip r:embed="rId25" cstate="print">
                       <a:extLst>
                         <a:ext uri="{28A0092B-C50C-407E-A947-70E740481C1C}">
                           <a14:useLocalDpi xmlns:a14="http://schemas.microsoft.com/office/drawing/2010/main" val="0"/>
@@ -6763,7 +8176,14 @@
           <w:rFonts w:eastAsia="Linux Libertine"/>
           <w:color w:val="1F497D" w:themeColor="text2"/>
         </w:rPr>
-        <w:t>UMAP</w:t>
+        <w:t>U</w:t>
+      </w:r>
+      <w:r>
+        <w:rPr>
+          <w:rFonts w:eastAsia="Linux Libertine"/>
+          <w:color w:val="1F497D" w:themeColor="text2"/>
+        </w:rPr>
+        <w:t>niform Manifold Approximation and Projection (UMAP)</w:t>
       </w:r>
     </w:p>
     <w:p>
@@ -6790,7 +8210,17 @@
           <w:sz w:val="24"/>
           <w:szCs w:val="24"/>
         </w:rPr>
-        <w:t>UMAP preserves both local and global data structure, which is important for downstream lineage-based gating procedures, as clustering and categorization relies not only on the point analysis of a dot plot, but the preceding markers that led to the reading. In other words, UMAP enables analysts to perform cellular population identification using lineage data that would be preserved with this method.</w:t>
+        <w:t xml:space="preserve">UMAP preserves both local and global data structure, which is important for downstream lineage-based gating procedures, as clustering and </w:t>
+      </w:r>
+      <w:r>
+        <w:rPr>
+          <w:rFonts w:asciiTheme="majorBidi" w:eastAsia="Linux Libertine" w:hAnsiTheme="majorBidi" w:cstheme="majorBidi"/>
+          <w:color w:val="1F497D" w:themeColor="text2"/>
+          <w:sz w:val="24"/>
+          <w:szCs w:val="24"/>
+        </w:rPr>
+        <w:lastRenderedPageBreak/>
+        <w:t>categorization relies not only on the point analysis of a dot plot, but the preceding markers that led to the reading. In other words, UMAP enables analysts to perform cellular population identification using lineage data that would be preserved with this method.</w:t>
       </w:r>
     </w:p>
     <w:p>
@@ -6818,16 +8248,7 @@
           <w:sz w:val="24"/>
           <w:szCs w:val="24"/>
         </w:rPr>
-        <w:t xml:space="preserve">Further, along with the benefits of dimensionality reduction and preservation of global data between clusters, UMAP utilizes greater memory efficiency than t-SNE since the former is deterministic and does not require a probabilistic distribution of outcomes with respect to which neighbors belong to which cluster. This, however, requires us to perform sufficient cross-validation of hyperparameters in order to find the optimal </w:t>
-      </w:r>
-      <w:r>
-        <w:rPr>
-          <w:rFonts w:asciiTheme="majorBidi" w:eastAsia="Linux Libertine" w:hAnsiTheme="majorBidi" w:cstheme="majorBidi"/>
-          <w:color w:val="1F497D" w:themeColor="text2"/>
-          <w:sz w:val="24"/>
-          <w:szCs w:val="24"/>
-        </w:rPr>
-        <w:t>number of neighbors and minimum distance required for UMAP when transforming the original data.</w:t>
+        <w:t>Further, along with the benefits of dimensionality reduction and preservation of global data between clusters, UMAP utilizes greater memory efficiency than t-SNE since the former is deterministic and does not require a probabilistic distribution of outcomes with respect to which neighbors belong to which cluster. This, however, requires us to perform sufficient cross-validation of hyperparameters in order to find the optimal number of neighbors and minimum distance required for UMAP when transforming the original data.</w:t>
       </w:r>
     </w:p>
     <w:p>
@@ -6920,7 +8341,7 @@
         </w:rPr>
         <w:t xml:space="preserve">. Flow Cytometry. </w:t>
       </w:r>
-      <w:hyperlink r:id="rId27" w:history="1">
+      <w:hyperlink r:id="rId26" w:history="1">
         <w:r>
           <w:rPr>
             <w:rStyle w:val="Hyperlink"/>
@@ -7020,7 +8441,7 @@
         </w:rPr>
         <w:t xml:space="preserve">(22), 931-944. </w:t>
       </w:r>
-      <w:hyperlink r:id="rId28" w:history="1">
+      <w:hyperlink r:id="rId27" w:history="1">
         <w:r>
           <w:rPr>
             <w:rStyle w:val="Hyperlink"/>
@@ -7331,7 +8752,7 @@
         </w:rPr>
         <w:t xml:space="preserve">(10), 1457–1973. </w:t>
       </w:r>
-      <w:hyperlink r:id="rId29" w:history="1">
+      <w:hyperlink r:id="rId28" w:history="1">
         <w:r>
           <w:rPr>
             <w:rStyle w:val="Hyperlink"/>
@@ -7411,7 +8832,7 @@
         </w:rPr>
         <w:t xml:space="preserve"> ID FR-FCM-Z32U. Retrieved from </w:t>
       </w:r>
-      <w:hyperlink r:id="rId30" w:history="1">
+      <w:hyperlink r:id="rId29" w:history="1">
         <w:r>
           <w:rPr>
             <w:rStyle w:val="Hyperlink"/>
@@ -7536,7 +8957,7 @@
         </w:rPr>
         <w:t xml:space="preserve">210. </w:t>
       </w:r>
-      <w:hyperlink r:id="rId31" w:history="1">
+      <w:hyperlink r:id="rId30" w:history="1">
         <w:r>
           <w:rPr>
             <w:rStyle w:val="Hyperlink"/>
@@ -7668,7 +9089,7 @@
         </w:rPr>
         <w:t xml:space="preserve"> 12, 787574. </w:t>
       </w:r>
-      <w:hyperlink r:id="rId32" w:history="1">
+      <w:hyperlink r:id="rId31" w:history="1">
         <w:r>
           <w:rPr>
             <w:rStyle w:val="Hyperlink"/>
@@ -7795,17 +9216,7 @@
           <w:sz w:val="24"/>
           <w:szCs w:val="24"/>
         </w:rPr>
-        <w:t xml:space="preserve">, E. M., Hyun, B., </w:t>
-      </w:r>
-      <w:r>
-        <w:rPr>
-          <w:rFonts w:asciiTheme="majorBidi" w:eastAsia="Linux Libertine" w:hAnsiTheme="majorBidi" w:cstheme="majorBidi"/>
-          <w:color w:val="000000"/>
-          <w:sz w:val="24"/>
-          <w:szCs w:val="24"/>
-        </w:rPr>
-        <w:lastRenderedPageBreak/>
-        <w:t xml:space="preserve">Jansen, K., </w:t>
+        <w:t xml:space="preserve">, E. M., Hyun, B., Jansen, K., </w:t>
       </w:r>
       <w:proofErr w:type="spellStart"/>
       <w:r>
@@ -7943,7 +9354,7 @@
         </w:rPr>
         <w:t xml:space="preserve">(10), 926–930. </w:t>
       </w:r>
-      <w:hyperlink r:id="rId33" w:history="1">
+      <w:hyperlink r:id="rId32" w:history="1">
         <w:r>
           <w:rPr>
             <w:rStyle w:val="Hyperlink"/>
@@ -8061,7 +9472,7 @@
         </w:rPr>
         <w:t xml:space="preserve">200. </w:t>
       </w:r>
-      <w:hyperlink r:id="rId34" w:history="1">
+      <w:hyperlink r:id="rId33" w:history="1">
         <w:r>
           <w:rPr>
             <w:rStyle w:val="Hyperlink"/>
@@ -8177,7 +9588,7 @@
         </w:rPr>
         <w:t>242. </w:t>
       </w:r>
-      <w:hyperlink r:id="rId35" w:history="1">
+      <w:hyperlink r:id="rId34" w:history="1">
         <w:r>
           <w:rPr>
             <w:rStyle w:val="Hyperlink"/>
@@ -8304,7 +9715,7 @@
         </w:rPr>
         <w:t xml:space="preserve"> </w:t>
       </w:r>
-      <w:hyperlink r:id="rId36" w:history="1">
+      <w:hyperlink r:id="rId35" w:history="1">
         <w:r>
           <w:rPr>
             <w:rStyle w:val="Hyperlink"/>
@@ -8402,7 +9813,17 @@
           <w:sz w:val="24"/>
           <w:szCs w:val="24"/>
         </w:rPr>
-        <w:t>, K. (2024). Recommendations for using artificial intelligence in clinical flow cytometry. </w:t>
+        <w:t xml:space="preserve">, K. (2024). Recommendations for using artificial intelligence in clinical flow </w:t>
+      </w:r>
+      <w:r>
+        <w:rPr>
+          <w:rFonts w:asciiTheme="majorBidi" w:eastAsia="Linux Libertine" w:hAnsiTheme="majorBidi" w:cstheme="majorBidi"/>
+          <w:color w:val="000000"/>
+          <w:sz w:val="24"/>
+          <w:szCs w:val="24"/>
+        </w:rPr>
+        <w:lastRenderedPageBreak/>
+        <w:t>cytometry. </w:t>
       </w:r>
       <w:r>
         <w:rPr>
@@ -8446,7 +9867,7 @@
         </w:rPr>
         <w:t xml:space="preserve">, 106(4), 228–238. </w:t>
       </w:r>
-      <w:hyperlink r:id="rId37" w:history="1">
+      <w:hyperlink r:id="rId36" w:history="1">
         <w:r>
           <w:rPr>
             <w:rStyle w:val="Hyperlink"/>
@@ -8591,7 +10012,7 @@
         </w:rPr>
         <w:t xml:space="preserve">. </w:t>
       </w:r>
-      <w:hyperlink r:id="rId38" w:history="1">
+      <w:hyperlink r:id="rId37" w:history="1">
         <w:r>
           <w:rPr>
             <w:rStyle w:val="Hyperlink"/>
@@ -10298,6 +11719,7 @@
   <w:style w:type="character" w:default="1" w:styleId="DefaultParagraphFont">
     <w:name w:val="Default Paragraph Font"/>
     <w:uiPriority w:val="1"/>
+    <w:semiHidden/>
     <w:unhideWhenUsed/>
   </w:style>
   <w:style w:type="table" w:default="1" w:styleId="TableNormal">

</xml_diff>